<commit_message>
Added some changes in report
</commit_message>
<xml_diff>
--- a/SEPRoject(Starwars)/Starwars SE Project/Documention/Enhancing Multisequence Learning with Accuracy.docx
+++ b/SEPRoject(Starwars)/Starwars SE Project/Documention/Enhancing Multisequence Learning with Accuracy.docx
@@ -228,7 +228,25 @@
           <w:sz w:val="20"/>
           <w:szCs w:val="20"/>
         </w:rPr>
-        <w:t xml:space="preserve">Abstract- In practical scenarios, the anticipation and comprehension of temporal sequences from sensory inputs play a crucial role. Drawing upon various characteristics of neurons, the Hierarchical Temporal Memory (HTM) framework offers a theoretical basis for sequence learning. Emulating the operational principles of the neocortex, HTM facilitates the learning and storage of sequential patterns in memory, enabling predictive operations until an appropriate match is attained. This study assesses the performance of the HTM Prediction Engine across alphabetic </w:t>
+        <w:t xml:space="preserve">Abstract- In practical scenarios, the anticipation and comprehension of temporal sequences from sensory inputs play a crucial role. Drawing upon various characteristics of neurons, the Hierarchical Temporal Memory (HTM) framework offers a theoretical basis for sequence learning. Emulating the operational principles of the neocortex, HTM facilitates the learning and storage of sequential patterns in memory, enabling predictive operations until an appropriate match </w:t>
+      </w:r>
+      <w:proofErr w:type="gramStart"/>
+      <w:r>
+        <w:rPr>
+          <w:b/>
+          <w:sz w:val="20"/>
+          <w:szCs w:val="20"/>
+        </w:rPr>
+        <w:t>is attained</w:t>
+      </w:r>
+      <w:proofErr w:type="gramEnd"/>
+      <w:r>
+        <w:rPr>
+          <w:b/>
+          <w:sz w:val="20"/>
+          <w:szCs w:val="20"/>
+        </w:rPr>
+        <w:t xml:space="preserve">. This study assesses the performance of the HTM Prediction Engine across alphabetic </w:t>
       </w:r>
       <w:r>
         <w:rPr>
@@ -370,7 +388,31 @@
         <w:jc w:val="both"/>
       </w:pPr>
       <w:r>
-        <w:t>Data generation is achieved using a sequence generator capable of creating numeric and alphabetic sequences based on user-provided parameters.  Through the use of threads, the model is trained, evaluated, and tested across different datasets, significantly reducing the time required for evaluation. To ensure compatibility with the same model, alphabetic sequences are converted into their corresponding ASCII representation.</w:t>
+        <w:t xml:space="preserve">Data generation </w:t>
+      </w:r>
+      <w:proofErr w:type="gramStart"/>
+      <w:r>
+        <w:t>is achieved</w:t>
+      </w:r>
+      <w:proofErr w:type="gramEnd"/>
+      <w:r>
+        <w:t xml:space="preserve"> using a sequence generator capable of creating numeric and alphabetic sequences based on user-provided parameters.  </w:t>
+      </w:r>
+      <w:proofErr w:type="gramStart"/>
+      <w:r>
+        <w:t>Through the use of</w:t>
+      </w:r>
+      <w:proofErr w:type="gramEnd"/>
+      <w:r>
+        <w:t xml:space="preserve"> threads, the model is trained, evaluated, and tested across different datasets, significantly reducing the time required for evaluation. To ensure compatibility with the same model, alphabetic sequences </w:t>
+      </w:r>
+      <w:proofErr w:type="gramStart"/>
+      <w:r>
+        <w:t>are converted</w:t>
+      </w:r>
+      <w:proofErr w:type="gramEnd"/>
+      <w:r>
+        <w:t xml:space="preserve"> into their corresponding ASCII representation.</w:t>
       </w:r>
     </w:p>
     <w:p>
@@ -386,8 +428,13 @@
         <w:t>In refining accuracy, we conducted fine-tuning by experimenting with var</w:t>
       </w:r>
       <w:r>
-        <w:t>ious parameter values. It was discovered</w:t>
-      </w:r>
+        <w:t xml:space="preserve">ious parameter values. It </w:t>
+      </w:r>
+      <w:proofErr w:type="gramStart"/>
+      <w:r>
+        <w:t>was discovered</w:t>
+      </w:r>
+      <w:proofErr w:type="gramEnd"/>
       <w:r>
         <w:t xml:space="preserve"> that altering the number of inputs had the most significant impact. These enhancements collectively aim to improve the functionality and effectiveness of the multi-sequence learning model, broadening its applicability across diverse domains.</w:t>
       </w:r>
@@ -477,13 +524,83 @@
         <w:rPr>
           <w:lang w:val="en-IN"/>
         </w:rPr>
-        <w:t>a crucial role in sensory perception, motor commands, spatial reasoning, conscious thought, and language. Structurally, the neocortex is organized into layers, with different regions specializing in various cognitive functions</w:t>
-      </w:r>
-      <w:r>
-        <w:rPr>
-          <w:lang w:val="en-IN"/>
-        </w:rPr>
-        <w:t xml:space="preserve"> as shown in Fig 1</w:t>
+        <w:t>a crucial role in sensory perception, motor commands, spatial reasoning, conscious thought, and language.</w:t>
+      </w:r>
+      <w:r>
+        <w:rPr>
+          <w:lang w:val="en-IN"/>
+        </w:rPr>
+        <w:t xml:space="preserve"> Structurally, the neocortex </w:t>
+      </w:r>
+      <w:proofErr w:type="gramStart"/>
+      <w:r>
+        <w:rPr>
+          <w:lang w:val="en-IN"/>
+        </w:rPr>
+        <w:t xml:space="preserve">is </w:t>
+      </w:r>
+      <w:r>
+        <w:rPr>
+          <w:lang w:val="en-IN"/>
+        </w:rPr>
+        <w:t>organized</w:t>
+      </w:r>
+      <w:proofErr w:type="gramEnd"/>
+      <w:r>
+        <w:rPr>
+          <w:lang w:val="en-IN"/>
+        </w:rPr>
+        <w:t xml:space="preserve"> into layers, with different regions specializing in various cognitive functions</w:t>
+      </w:r>
+      <w:r>
+        <w:rPr>
+          <w:lang w:val="en-IN"/>
+        </w:rPr>
+        <w:t xml:space="preserve"> as shown in </w:t>
+      </w:r>
+      <w:r>
+        <w:rPr>
+          <w:lang w:val="en-IN"/>
+        </w:rPr>
+        <w:fldChar w:fldCharType="begin"/>
+      </w:r>
+      <w:r>
+        <w:rPr>
+          <w:lang w:val="en-IN"/>
+        </w:rPr>
+        <w:instrText xml:space="preserve"> REF _Ref162797955 \h </w:instrText>
+      </w:r>
+      <w:r>
+        <w:rPr>
+          <w:lang w:val="en-IN"/>
+        </w:rPr>
+      </w:r>
+      <w:r>
+        <w:rPr>
+          <w:lang w:val="en-IN"/>
+        </w:rPr>
+        <w:fldChar w:fldCharType="separate"/>
+      </w:r>
+      <w:r>
+        <w:t>Fi</w:t>
+      </w:r>
+      <w:r>
+        <w:t>g</w:t>
+      </w:r>
+      <w:r>
+        <w:t xml:space="preserve">ure </w:t>
+      </w:r>
+      <w:r>
+        <w:rPr>
+          <w:noProof/>
+        </w:rPr>
+        <w:t>1</w:t>
+      </w:r>
+      <w:r>
+        <w:rPr>
+          <w:lang w:val="en-IN"/>
+        </w:rPr>
+        <w:fldChar w:fldCharType="end"/>
       </w:r>
       <w:r>
         <w:rPr>
@@ -502,10 +619,8 @@
     </w:p>
     <w:p>
       <w:pPr>
+        <w:keepNext/>
         <w:jc w:val="both"/>
-        <w:rPr>
-          <w:lang w:val="en-IN"/>
-        </w:rPr>
       </w:pPr>
       <w:r>
         <w:rPr>
@@ -560,35 +675,39 @@
     </w:p>
     <w:p>
       <w:pPr>
-        <w:rPr>
-          <w:i/>
-          <w:iCs/>
-          <w:lang w:val="en-IN"/>
-        </w:rPr>
-      </w:pPr>
-      <w:r>
-        <w:rPr>
-          <w:i/>
-          <w:iCs/>
-          <w:lang w:val="en-IN"/>
-        </w:rPr>
-        <w:t>Figure.</w:t>
-      </w:r>
-      <w:r>
-        <w:rPr>
-          <w:i/>
-          <w:iCs/>
-          <w:lang w:val="en-IN"/>
+        <w:pStyle w:val="Caption"/>
+        <w:rPr>
+          <w:lang w:val="en-IN"/>
+        </w:rPr>
+      </w:pPr>
+      <w:bookmarkStart w:id="0" w:name="_Ref162797955"/>
+      <w:r>
+        <w:t xml:space="preserve">Figure </w:t>
+      </w:r>
+      <w:r>
+        <w:fldChar w:fldCharType="begin"/>
+      </w:r>
+      <w:r>
+        <w:instrText xml:space="preserve"> SEQ Figure \* ARABIC </w:instrText>
+      </w:r>
+      <w:r>
+        <w:fldChar w:fldCharType="separate"/>
+      </w:r>
+      <w:r>
+        <w:rPr>
+          <w:noProof/>
         </w:rPr>
         <w:t>1</w:t>
       </w:r>
       <w:r>
-        <w:rPr>
-          <w:i/>
-          <w:iCs/>
-          <w:lang w:val="en-IN"/>
-        </w:rPr>
-        <w:t>: Neocortex Layers</w:t>
+        <w:fldChar w:fldCharType="end"/>
+      </w:r>
+      <w:bookmarkEnd w:id="0"/>
+      <w:r>
+        <w:t xml:space="preserve">: </w:t>
+      </w:r>
+      <w:r>
+        <w:t>Neocortex Layers</w:t>
       </w:r>
     </w:p>
     <w:p>
@@ -615,13 +734,27 @@
         <w:rPr>
           <w:lang w:val="en-IN"/>
         </w:rPr>
-        <w:t>It is</w:t>
-      </w:r>
-      <w:r>
-        <w:rPr>
-          <w:lang w:val="en-IN"/>
-        </w:rPr>
-        <w:t xml:space="preserve"> based on the idea that the neocortex learns and recognizes patterns in sensory input through a hierarchy of regions, each processing information at different levels of abstraction and timescales.</w:t>
+        <w:t xml:space="preserve">It </w:t>
+      </w:r>
+      <w:proofErr w:type="gramStart"/>
+      <w:r>
+        <w:rPr>
+          <w:lang w:val="en-IN"/>
+        </w:rPr>
+        <w:t>is</w:t>
+      </w:r>
+      <w:r>
+        <w:rPr>
+          <w:lang w:val="en-IN"/>
+        </w:rPr>
+        <w:t xml:space="preserve"> based</w:t>
+      </w:r>
+      <w:proofErr w:type="gramEnd"/>
+      <w:r>
+        <w:rPr>
+          <w:lang w:val="en-IN"/>
+        </w:rPr>
+        <w:t xml:space="preserve"> on the idea that the neocortex learns and recognizes patterns in sensory input through a hierarchy of regions, each processing information at different levels of abstraction and timescales.</w:t>
       </w:r>
     </w:p>
     <w:p>
@@ -673,7 +806,21 @@
         <w:rPr>
           <w:lang w:val="en-IN"/>
         </w:rPr>
-        <w:t>: This stage corresponds to the sensory input received by the neocortex. Neurons in the first layer (akin to the input layer in neural networks) detect patterns in the input and activate accordingly. This process is similar to how sensory information is received by the neocortex from various sensory organs.</w:t>
+        <w:t xml:space="preserve">: This stage corresponds to the sensory input received by the neocortex. Neurons in the first layer (akin to the input layer in neural networks) detect patterns in the input and activate accordingly. This process is similar to how sensory information </w:t>
+      </w:r>
+      <w:proofErr w:type="gramStart"/>
+      <w:r>
+        <w:rPr>
+          <w:lang w:val="en-IN"/>
+        </w:rPr>
+        <w:t>is received</w:t>
+      </w:r>
+      <w:proofErr w:type="gramEnd"/>
+      <w:r>
+        <w:rPr>
+          <w:lang w:val="en-IN"/>
+        </w:rPr>
+        <w:t xml:space="preserve"> by the neocortex from various sensory organs.</w:t>
       </w:r>
     </w:p>
     <w:p>
@@ -703,14 +850,14 @@
         <w:rPr>
           <w:lang w:val="en-IN"/>
         </w:rPr>
-        <w:t xml:space="preserve">: This stage involves learning temporal sequences and patterns over time. Neurons in subsequent layers form connections based on the temporal relationships </w:t>
+        <w:t xml:space="preserve">: This stage involves learning temporal sequences and patterns over time. Neurons in subsequent </w:t>
       </w:r>
       <w:r>
         <w:rPr>
           <w:lang w:val="en-IN"/>
         </w:rPr>
         <w:lastRenderedPageBreak/>
-        <w:t xml:space="preserve">between patterns. This aspect of the model mimics the neocortex's ability to recognize sequences of patterns and make predictions based on them. </w:t>
+        <w:t xml:space="preserve">layers form connections based on the temporal relationships between patterns. This aspect of the model mimics the neocortex's ability to recognize sequences of patterns and make predictions based on them. </w:t>
       </w:r>
       <w:r>
         <w:rPr>
@@ -724,6 +871,7 @@
         </w:rPr>
         <w:t xml:space="preserve"> crucial for tasks such as predicting future events based on </w:t>
       </w:r>
+      <w:proofErr w:type="gramStart"/>
       <w:r>
         <w:rPr>
           <w:lang w:val="en-IN"/>
@@ -736,6 +884,7 @@
         </w:rPr>
         <w:t>experiences</w:t>
       </w:r>
+      <w:proofErr w:type="gramEnd"/>
       <w:r>
         <w:rPr>
           <w:lang w:val="en-IN"/>
@@ -821,7 +970,21 @@
         <w:rPr>
           <w:lang w:val="en-IN"/>
         </w:rPr>
-        <w:t>Overall, the HTM model is inspired by the structural and functional organization of the neocortex, aiming to replicate its capabilities in processing sensory information, learning temporal sequences, and forming hierarchical representations.</w:t>
+        <w:t xml:space="preserve">Overall, the HTM model </w:t>
+      </w:r>
+      <w:proofErr w:type="gramStart"/>
+      <w:r>
+        <w:rPr>
+          <w:lang w:val="en-IN"/>
+        </w:rPr>
+        <w:t>is inspired</w:t>
+      </w:r>
+      <w:proofErr w:type="gramEnd"/>
+      <w:r>
+        <w:rPr>
+          <w:lang w:val="en-IN"/>
+        </w:rPr>
+        <w:t xml:space="preserve"> by the structural and functional organization of the neocortex, aiming to replicate its capabilities in processing sensory information, learning temporal sequences, and forming hierarchical representations.</w:t>
       </w:r>
       <w:r>
         <w:rPr>
@@ -839,7 +1002,71 @@
         <w:rPr>
           <w:lang w:val="en-IN"/>
         </w:rPr>
-        <w:t>iological and HTM neuron is shown below in Fig 2.</w:t>
+        <w:t>iological and HT</w:t>
+      </w:r>
+      <w:r>
+        <w:rPr>
+          <w:lang w:val="en-IN"/>
+        </w:rPr>
+        <w:t xml:space="preserve">M neuron </w:t>
+      </w:r>
+      <w:proofErr w:type="gramStart"/>
+      <w:r>
+        <w:rPr>
+          <w:lang w:val="en-IN"/>
+        </w:rPr>
+        <w:t>is shown</w:t>
+      </w:r>
+      <w:proofErr w:type="gramEnd"/>
+      <w:r>
+        <w:rPr>
+          <w:lang w:val="en-IN"/>
+        </w:rPr>
+        <w:t xml:space="preserve"> below in </w:t>
+      </w:r>
+      <w:r>
+        <w:rPr>
+          <w:lang w:val="en-IN"/>
+        </w:rPr>
+        <w:fldChar w:fldCharType="begin"/>
+      </w:r>
+      <w:r>
+        <w:rPr>
+          <w:lang w:val="en-IN"/>
+        </w:rPr>
+        <w:instrText xml:space="preserve"> REF _Ref162798037 \h </w:instrText>
+      </w:r>
+      <w:r>
+        <w:rPr>
+          <w:lang w:val="en-IN"/>
+        </w:rPr>
+      </w:r>
+      <w:r>
+        <w:rPr>
+          <w:lang w:val="en-IN"/>
+        </w:rPr>
+        <w:fldChar w:fldCharType="separate"/>
+      </w:r>
+      <w:r>
+        <w:t xml:space="preserve">Figure </w:t>
+      </w:r>
+      <w:r>
+        <w:rPr>
+          <w:noProof/>
+        </w:rPr>
+        <w:t>2</w:t>
+      </w:r>
+      <w:r>
+        <w:rPr>
+          <w:lang w:val="en-IN"/>
+        </w:rPr>
+        <w:fldChar w:fldCharType="end"/>
+      </w:r>
+      <w:r>
+        <w:rPr>
+          <w:lang w:val="en-IN"/>
+        </w:rPr>
+        <w:t>.</w:t>
       </w:r>
       <w:r>
         <w:rPr>
@@ -858,10 +1085,8 @@
     </w:p>
     <w:p>
       <w:pPr>
+        <w:keepNext/>
         <w:jc w:val="both"/>
-        <w:rPr>
-          <w:lang w:val="en-IN"/>
-        </w:rPr>
       </w:pPr>
       <w:r>
         <w:rPr>
@@ -906,44 +1131,52 @@
     </w:p>
     <w:p>
       <w:pPr>
+        <w:pStyle w:val="Caption"/>
+        <w:rPr>
+          <w:lang w:val="en-IN"/>
+        </w:rPr>
+      </w:pPr>
+      <w:bookmarkStart w:id="1" w:name="_Ref162798037"/>
+      <w:r>
+        <w:t xml:space="preserve">Figure </w:t>
+      </w:r>
+      <w:r>
+        <w:fldChar w:fldCharType="begin"/>
+      </w:r>
+      <w:r>
+        <w:instrText xml:space="preserve"> SEQ Figure \* ARABIC </w:instrText>
+      </w:r>
+      <w:r>
+        <w:fldChar w:fldCharType="separate"/>
+      </w:r>
+      <w:r>
+        <w:rPr>
+          <w:noProof/>
+        </w:rPr>
+        <w:t>2</w:t>
+      </w:r>
+      <w:r>
+        <w:fldChar w:fldCharType="end"/>
+      </w:r>
+      <w:bookmarkEnd w:id="1"/>
+      <w:r>
+        <w:t>:</w:t>
+      </w:r>
+      <w:r>
+        <w:t xml:space="preserve"> </w:t>
+      </w:r>
+      <w:r>
+        <w:t>Comparison between Biological and HTM neuron</w:t>
+      </w:r>
+    </w:p>
+    <w:p>
+      <w:pPr>
         <w:rPr>
           <w:i/>
           <w:iCs/>
           <w:lang w:val="en-IN"/>
         </w:rPr>
       </w:pPr>
-      <w:r>
-        <w:rPr>
-          <w:i/>
-          <w:iCs/>
-          <w:lang w:val="en-IN"/>
-        </w:rPr>
-        <w:t>Figure.</w:t>
-      </w:r>
-      <w:r>
-        <w:rPr>
-          <w:i/>
-          <w:iCs/>
-          <w:lang w:val="en-IN"/>
-        </w:rPr>
-        <w:t>2</w:t>
-      </w:r>
-      <w:r>
-        <w:rPr>
-          <w:i/>
-          <w:iCs/>
-          <w:lang w:val="en-IN"/>
-        </w:rPr>
-        <w:t xml:space="preserve">: </w:t>
-      </w:r>
-      <w:r>
-        <w:rPr>
-          <w:i/>
-          <w:iCs/>
-          <w:lang w:val="en-IN"/>
-        </w:rPr>
-        <w:t>Comparison between Biological and HTM neuron</w:t>
-      </w:r>
     </w:p>
     <w:p>
       <w:pPr>
@@ -1149,13 +1382,71 @@
         <w:rPr>
           <w:lang w:val="en-IN" w:eastAsia="ja-JP"/>
         </w:rPr>
-        <w:t xml:space="preserve"> as shown in Fig 3</w:t>
+        <w:t xml:space="preserve"> as shown in </w:t>
       </w:r>
       <w:r>
         <w:rPr>
           <w:lang w:val="en-IN" w:eastAsia="ja-JP"/>
         </w:rPr>
-        <w:t>. These cells have associated connection weights with input bits, determining their influence on cell activation. Through overlap calculation between input patterns and cell connections, a subset of cells with the highest overlaps is selected as winners, generating a sparse distributed representation (SDR) of the input pattern. The Spatial Pooler dynamically adjusts its connections based on input patterns, strengthening connections to active bits while weakening connections to inactive ones, facilitating efficient representation of relevant features. This pre-processing step transforms raw sensory input into robust SDRs suitable for further processing by the HTM model's Temporal Memory and higher-level regions in the hierarchy</w:t>
+        <w:fldChar w:fldCharType="begin"/>
+      </w:r>
+      <w:r>
+        <w:rPr>
+          <w:lang w:val="en-IN" w:eastAsia="ja-JP"/>
+        </w:rPr>
+        <w:instrText xml:space="preserve"> REF _Ref162798084 \h </w:instrText>
+      </w:r>
+      <w:r>
+        <w:rPr>
+          <w:lang w:val="en-IN" w:eastAsia="ja-JP"/>
+        </w:rPr>
+      </w:r>
+      <w:r>
+        <w:rPr>
+          <w:lang w:val="en-IN" w:eastAsia="ja-JP"/>
+        </w:rPr>
+        <w:fldChar w:fldCharType="separate"/>
+      </w:r>
+      <w:r>
+        <w:t>Figu</w:t>
+      </w:r>
+      <w:r>
+        <w:t>r</w:t>
+      </w:r>
+      <w:r>
+        <w:t xml:space="preserve">e </w:t>
+      </w:r>
+      <w:r>
+        <w:rPr>
+          <w:noProof/>
+        </w:rPr>
+        <w:t>3</w:t>
+      </w:r>
+      <w:r>
+        <w:rPr>
+          <w:lang w:val="en-IN" w:eastAsia="ja-JP"/>
+        </w:rPr>
+        <w:fldChar w:fldCharType="end"/>
+      </w:r>
+      <w:r>
+        <w:rPr>
+          <w:lang w:val="en-IN" w:eastAsia="ja-JP"/>
+        </w:rPr>
+        <w:t xml:space="preserve">. These cells have associated connection weights with input bits, determining their influence on cell activation. Through overlap calculation between input patterns and cell connections, a subset of cells with the highest overlaps </w:t>
+      </w:r>
+      <w:proofErr w:type="gramStart"/>
+      <w:r>
+        <w:rPr>
+          <w:lang w:val="en-IN" w:eastAsia="ja-JP"/>
+        </w:rPr>
+        <w:t>is selected</w:t>
+      </w:r>
+      <w:proofErr w:type="gramEnd"/>
+      <w:r>
+        <w:rPr>
+          <w:lang w:val="en-IN" w:eastAsia="ja-JP"/>
+        </w:rPr>
+        <w:t xml:space="preserve"> as winners, generating a sparse distributed representation (SDR) of the input pattern. The Spatial Pooler dynamically adjusts its connections based on input patterns, strengthening connections to active bits while weakening connections to inactive ones, facilitating efficient representation of relevant features. This pre-processing step transforms raw sensory input into robust SDRs suitable for further processing by the HTM model's Temporal Memory and higher-level regions in the hierarchy</w:t>
       </w:r>
       <w:sdt>
         <w:sdtPr>
@@ -1216,13 +1507,11 @@
     </w:p>
     <w:p>
       <w:pPr>
+        <w:keepNext/>
         <w:autoSpaceDE w:val="0"/>
         <w:autoSpaceDN w:val="0"/>
         <w:adjustRightInd w:val="0"/>
         <w:jc w:val="both"/>
-        <w:rPr>
-          <w:lang w:val="en-IN" w:eastAsia="ja-JP"/>
-        </w:rPr>
       </w:pPr>
       <w:r>
         <w:rPr>
@@ -1267,6 +1556,43 @@
     </w:p>
     <w:p>
       <w:pPr>
+        <w:pStyle w:val="Caption"/>
+        <w:rPr>
+          <w:lang w:val="en-IN" w:eastAsia="ja-JP"/>
+        </w:rPr>
+      </w:pPr>
+      <w:bookmarkStart w:id="2" w:name="_Ref162798084"/>
+      <w:r>
+        <w:t xml:space="preserve">Figure </w:t>
+      </w:r>
+      <w:r>
+        <w:fldChar w:fldCharType="begin"/>
+      </w:r>
+      <w:r>
+        <w:instrText xml:space="preserve"> SEQ Figure \* ARABIC </w:instrText>
+      </w:r>
+      <w:r>
+        <w:fldChar w:fldCharType="separate"/>
+      </w:r>
+      <w:r>
+        <w:rPr>
+          <w:noProof/>
+        </w:rPr>
+        <w:t>3</w:t>
+      </w:r>
+      <w:r>
+        <w:fldChar w:fldCharType="end"/>
+      </w:r>
+      <w:bookmarkEnd w:id="2"/>
+      <w:r>
+        <w:t xml:space="preserve"> : </w:t>
+      </w:r>
+      <w:r>
+        <w:t>Column in spatial pooling and potential connections.</w:t>
+      </w:r>
+    </w:p>
+    <w:p>
+      <w:pPr>
         <w:rPr>
           <w:i/>
           <w:iCs/>
@@ -1280,70 +1606,6 @@
           <w:lang w:val="en-IN"/>
         </w:rPr>
         <w:t xml:space="preserve"> </w:t>
-      </w:r>
-      <w:r>
-        <w:rPr>
-          <w:i/>
-          <w:iCs/>
-          <w:lang w:val="en-IN"/>
-        </w:rPr>
-        <w:t>Figure.</w:t>
-      </w:r>
-      <w:r>
-        <w:rPr>
-          <w:i/>
-          <w:iCs/>
-          <w:lang w:val="en-IN"/>
-        </w:rPr>
-        <w:t>3</w:t>
-      </w:r>
-      <w:r>
-        <w:rPr>
-          <w:i/>
-          <w:iCs/>
-          <w:lang w:val="en-IN"/>
-        </w:rPr>
-        <w:t xml:space="preserve">: </w:t>
-      </w:r>
-      <w:r>
-        <w:rPr>
-          <w:i/>
-          <w:iCs/>
-          <w:lang w:val="en-IN"/>
-        </w:rPr>
-        <w:t xml:space="preserve">Column in </w:t>
-      </w:r>
-      <w:r>
-        <w:rPr>
-          <w:i/>
-          <w:iCs/>
-          <w:lang w:val="en-IN"/>
-        </w:rPr>
-        <w:t>spatial pooling and potential c</w:t>
-      </w:r>
-      <w:r>
-        <w:rPr>
-          <w:i/>
-          <w:iCs/>
-          <w:lang w:val="en-IN"/>
-        </w:rPr>
-        <w:t>o</w:t>
-      </w:r>
-      <w:r>
-        <w:rPr>
-          <w:i/>
-          <w:iCs/>
-          <w:lang w:val="en-IN"/>
-        </w:rPr>
-        <w:t>n</w:t>
-      </w:r>
-      <w:r>
-        <w:rPr>
-          <w:i/>
-          <w:iCs/>
-          <w:lang w:val="en-IN"/>
-        </w:rPr>
-        <w:t>nections.</w:t>
       </w:r>
     </w:p>
     <w:p>
@@ -1397,13 +1659,63 @@
         <w:rPr>
           <w:lang w:val="en-IN" w:eastAsia="ja-JP"/>
         </w:rPr>
-        <w:t xml:space="preserve"> The Fig 4</w:t>
+        <w:t xml:space="preserve"> The </w:t>
       </w:r>
       <w:r>
         <w:rPr>
           <w:lang w:val="en-IN" w:eastAsia="ja-JP"/>
         </w:rPr>
-        <w:t xml:space="preserve"> below shows the pictorial representation of proximal dendrite segment.</w:t>
+        <w:fldChar w:fldCharType="begin"/>
+      </w:r>
+      <w:r>
+        <w:rPr>
+          <w:lang w:val="en-IN" w:eastAsia="ja-JP"/>
+        </w:rPr>
+        <w:instrText xml:space="preserve"> REF _Ref162798140 \h </w:instrText>
+      </w:r>
+      <w:r>
+        <w:rPr>
+          <w:lang w:val="en-IN" w:eastAsia="ja-JP"/>
+        </w:rPr>
+      </w:r>
+      <w:r>
+        <w:rPr>
+          <w:lang w:val="en-IN" w:eastAsia="ja-JP"/>
+        </w:rPr>
+        <w:fldChar w:fldCharType="separate"/>
+      </w:r>
+      <w:r>
+        <w:t>Figu</w:t>
+      </w:r>
+      <w:r>
+        <w:t>r</w:t>
+      </w:r>
+      <w:r>
+        <w:t xml:space="preserve">e </w:t>
+      </w:r>
+      <w:r>
+        <w:rPr>
+          <w:noProof/>
+        </w:rPr>
+        <w:t>4</w:t>
+      </w:r>
+      <w:r>
+        <w:rPr>
+          <w:lang w:val="en-IN" w:eastAsia="ja-JP"/>
+        </w:rPr>
+        <w:fldChar w:fldCharType="end"/>
+      </w:r>
+      <w:r>
+        <w:rPr>
+          <w:lang w:val="en-IN" w:eastAsia="ja-JP"/>
+        </w:rPr>
+        <w:t xml:space="preserve"> </w:t>
+      </w:r>
+      <w:r>
+        <w:rPr>
+          <w:lang w:val="en-IN" w:eastAsia="ja-JP"/>
+        </w:rPr>
+        <w:t>below shows the pictorial representation of proximal dendrite segment.</w:t>
       </w:r>
     </w:p>
     <w:p>
@@ -1419,11 +1731,8 @@
     <w:p>
       <w:pPr>
         <w:pStyle w:val="ListParagraph"/>
+        <w:keepNext/>
         <w:jc w:val="both"/>
-        <w:rPr>
-          <w:u w:val="single"/>
-          <w:lang w:val="en-IN" w:eastAsia="ja-JP"/>
-        </w:rPr>
       </w:pPr>
       <w:r>
         <w:rPr>
@@ -1468,45 +1777,40 @@
     </w:p>
     <w:p>
       <w:pPr>
-        <w:pStyle w:val="BodyText"/>
-        <w:jc w:val="center"/>
-        <w:rPr>
-          <w:i/>
-          <w:iCs/>
-          <w:lang w:val="en-IN"/>
-        </w:rPr>
-      </w:pPr>
-      <w:r>
-        <w:rPr>
-          <w:i/>
-          <w:iCs/>
-          <w:lang w:val="en-IN"/>
-        </w:rPr>
-        <w:t>Figure.</w:t>
-      </w:r>
-      <w:r>
-        <w:rPr>
-          <w:i/>
-          <w:iCs/>
-          <w:lang w:val="en-IN"/>
+        <w:pStyle w:val="Caption"/>
+        <w:rPr>
+          <w:u w:val="single"/>
+          <w:lang w:val="en-IN" w:eastAsia="ja-JP"/>
+        </w:rPr>
+      </w:pPr>
+      <w:bookmarkStart w:id="3" w:name="_Ref162798140"/>
+      <w:r>
+        <w:t xml:space="preserve">Figure </w:t>
+      </w:r>
+      <w:r>
+        <w:fldChar w:fldCharType="begin"/>
+      </w:r>
+      <w:r>
+        <w:instrText xml:space="preserve"> SEQ Figure \* ARABIC </w:instrText>
+      </w:r>
+      <w:r>
+        <w:fldChar w:fldCharType="separate"/>
+      </w:r>
+      <w:r>
+        <w:rPr>
+          <w:noProof/>
         </w:rPr>
         <w:t>4</w:t>
       </w:r>
       <w:r>
-        <w:rPr>
-          <w:i/>
-          <w:iCs/>
-          <w:lang w:val="en-IN"/>
-        </w:rPr>
-        <w:t xml:space="preserve">: </w:t>
-      </w:r>
-      <w:r>
-        <w:rPr>
-          <w:i/>
-          <w:iCs/>
-          <w:lang w:val="en-IN"/>
-        </w:rPr>
-        <w:t xml:space="preserve">Proximal Dendrite Representation </w:t>
+        <w:fldChar w:fldCharType="end"/>
+      </w:r>
+      <w:bookmarkEnd w:id="3"/>
+      <w:r>
+        <w:t xml:space="preserve"> : </w:t>
+      </w:r>
+      <w:r>
+        <w:t>Proximal Dendrite Representation</w:t>
       </w:r>
     </w:p>
     <w:p>
@@ -1702,7 +2006,21 @@
         <w:rPr>
           <w:lang w:val="en-IN"/>
         </w:rPr>
-        <w:t>The project "Enhanced Multi-Sequence Learning with Improved Accuracy" is developed using C# .Net Core within the Microsoft Visual Studio 2022 Integrated Development Environment (IDE). This project utilizes an open-source implementation of Hierarchical Temporal Memory (HTM) in C#/.Net Core to explore the functionality of the HTM model while it learns sequences of integers and alphabets, with the objective of enhancing the model's accuracy. Unlike the previous implementation of the Multi-Sequence Learning project, which employed a small dataset for training, our goal is to not only enhance the accuracy of the model but also to expand the size of the dataset used.</w:t>
+        <w:t xml:space="preserve">The project "Enhanced Multi-Sequence Learning with Improved Accuracy" is developed using C# .Net Core within the Microsoft Visual Studio 2022 Integrated Development Environment (IDE). This project utilizes an open-source implementation of Hierarchical Temporal Memory (HTM) in C#/.Net Core to explore the functionality of the HTM model while it learns sequences of integers and alphabets, with the objective of enhancing the model's accuracy. Unlike the previous implementation of the Multi-Sequence Learning project, which employed a small dataset for training, our goal is </w:t>
+      </w:r>
+      <w:proofErr w:type="gramStart"/>
+      <w:r>
+        <w:rPr>
+          <w:lang w:val="en-IN"/>
+        </w:rPr>
+        <w:t>to not only enhance</w:t>
+      </w:r>
+      <w:proofErr w:type="gramEnd"/>
+      <w:r>
+        <w:rPr>
+          <w:lang w:val="en-IN"/>
+        </w:rPr>
+        <w:t xml:space="preserve"> the accuracy of the model but also to expand the size of the dataset used.</w:t>
       </w:r>
     </w:p>
     <w:p>
@@ -1770,35 +2088,38 @@
       </w:pPr>
     </w:p>
     <w:p>
-      <w:r>
-        <w:rPr>
-          <w:i/>
-          <w:iCs/>
-          <w:sz w:val="18"/>
-          <w:szCs w:val="18"/>
-          <w:lang w:val="en-IN"/>
-        </w:rPr>
-        <w:t xml:space="preserve">Table.1: </w:t>
-      </w:r>
-      <w:r>
-        <w:rPr>
-          <w:i/>
-          <w:iCs/>
-          <w:sz w:val="18"/>
-          <w:szCs w:val="18"/>
-          <w:lang w:val="en-IN"/>
-        </w:rPr>
-        <w:t>Date Sets (Alphabets</w:t>
-      </w:r>
-      <w:r>
-        <w:rPr>
-          <w:i/>
-          <w:iCs/>
-          <w:sz w:val="18"/>
-          <w:szCs w:val="18"/>
-          <w:lang w:val="en-IN"/>
-        </w:rPr>
-        <w:t>)</w:t>
+      <w:pPr>
+        <w:pStyle w:val="Caption"/>
+        <w:keepNext/>
+      </w:pPr>
+      <w:bookmarkStart w:id="4" w:name="_Ref162798234"/>
+      <w:r>
+        <w:t xml:space="preserve">Table </w:t>
+      </w:r>
+      <w:r>
+        <w:fldChar w:fldCharType="begin"/>
+      </w:r>
+      <w:r>
+        <w:instrText xml:space="preserve"> SEQ Table \* ARABIC </w:instrText>
+      </w:r>
+      <w:r>
+        <w:fldChar w:fldCharType="separate"/>
+      </w:r>
+      <w:r>
+        <w:rPr>
+          <w:noProof/>
+        </w:rPr>
+        <w:t>1</w:t>
+      </w:r>
+      <w:r>
+        <w:fldChar w:fldCharType="end"/>
+      </w:r>
+      <w:bookmarkEnd w:id="4"/>
+      <w:r>
+        <w:t xml:space="preserve"> : </w:t>
+      </w:r>
+      <w:r>
+        <w:t>Date Sets (Alphabets)</w:t>
       </w:r>
     </w:p>
     <w:tbl>
@@ -2057,19 +2378,72 @@
         <w:jc w:val="both"/>
         <w:rPr>
           <w:iCs/>
-          <w:sz w:val="18"/>
-          <w:szCs w:val="18"/>
           <w:lang w:val="en-IN"/>
         </w:rPr>
       </w:pPr>
       <w:r>
         <w:rPr>
           <w:iCs/>
-          <w:sz w:val="18"/>
-          <w:szCs w:val="18"/>
-          <w:lang w:val="en-IN"/>
-        </w:rPr>
-        <w:t>The above sequences are sampled from a data set randomly generated and the size of each sequence is between 10-20 characters long.</w:t>
+          <w:lang w:val="en-IN"/>
+        </w:rPr>
+        <w:fldChar w:fldCharType="begin"/>
+      </w:r>
+      <w:r>
+        <w:rPr>
+          <w:iCs/>
+          <w:lang w:val="en-IN"/>
+        </w:rPr>
+        <w:instrText xml:space="preserve"> REF _Ref162798234 \h </w:instrText>
+      </w:r>
+      <w:r>
+        <w:rPr>
+          <w:iCs/>
+          <w:lang w:val="en-IN"/>
+        </w:rPr>
+      </w:r>
+      <w:r>
+        <w:rPr>
+          <w:iCs/>
+          <w:lang w:val="en-IN"/>
+        </w:rPr>
+        <w:instrText xml:space="preserve"> \* MERGEFORMAT </w:instrText>
+      </w:r>
+      <w:r>
+        <w:rPr>
+          <w:iCs/>
+          <w:lang w:val="en-IN"/>
+        </w:rPr>
+        <w:fldChar w:fldCharType="separate"/>
+      </w:r>
+      <w:r>
+        <w:t xml:space="preserve">Table </w:t>
+      </w:r>
+      <w:r>
+        <w:rPr>
+          <w:noProof/>
+        </w:rPr>
+        <w:t>1</w:t>
+      </w:r>
+      <w:r>
+        <w:rPr>
+          <w:iCs/>
+          <w:lang w:val="en-IN"/>
+        </w:rPr>
+        <w:fldChar w:fldCharType="end"/>
+      </w:r>
+      <w:r>
+        <w:rPr>
+          <w:iCs/>
+          <w:lang w:val="en-IN"/>
+        </w:rPr>
+        <w:t xml:space="preserve"> sequences are </w:t>
+      </w:r>
+      <w:r>
+        <w:rPr>
+          <w:iCs/>
+          <w:lang w:val="en-IN"/>
+        </w:rPr>
+        <w:t>sampled from a data set randomly generated and the size of each sequence is between 10-20 characters long.</w:t>
       </w:r>
     </w:p>
     <w:p>
@@ -2113,46 +2487,43 @@
     </w:p>
     <w:p>
       <w:pPr>
-        <w:jc w:val="both"/>
-        <w:rPr>
-          <w:lang w:val="en-IN"/>
-        </w:rPr>
-      </w:pPr>
-    </w:p>
-    <w:p>
-      <w:pPr>
-        <w:rPr>
-          <w:lang w:val="en-IN"/>
-        </w:rPr>
-      </w:pPr>
-      <w:r>
-        <w:rPr>
-          <w:i/>
-          <w:iCs/>
-          <w:sz w:val="18"/>
-          <w:szCs w:val="18"/>
-          <w:lang w:val="en-IN"/>
-        </w:rPr>
-        <w:t>Table.2</w:t>
-      </w:r>
-      <w:r>
-        <w:rPr>
-          <w:i/>
-          <w:iCs/>
-          <w:sz w:val="18"/>
-          <w:szCs w:val="18"/>
-          <w:lang w:val="en-IN"/>
-        </w:rPr>
-        <w:t xml:space="preserve">: </w:t>
-      </w:r>
-      <w:r>
-        <w:rPr>
-          <w:i/>
-          <w:iCs/>
-          <w:sz w:val="18"/>
-          <w:szCs w:val="18"/>
-          <w:lang w:val="en-IN"/>
-        </w:rPr>
+        <w:rPr>
+          <w:lang w:val="en-IN"/>
+        </w:rPr>
+      </w:pPr>
+    </w:p>
+    <w:p>
+      <w:pPr>
+        <w:pStyle w:val="Caption"/>
+        <w:keepNext/>
+      </w:pPr>
+      <w:bookmarkStart w:id="5" w:name="_Ref162798302"/>
+      <w:r>
+        <w:t xml:space="preserve">Table </w:t>
+      </w:r>
+      <w:r>
+        <w:fldChar w:fldCharType="begin"/>
+      </w:r>
+      <w:r>
+        <w:instrText xml:space="preserve"> SEQ Table \* ARABIC </w:instrText>
+      </w:r>
+      <w:r>
+        <w:fldChar w:fldCharType="separate"/>
+      </w:r>
+      <w:r>
+        <w:rPr>
+          <w:noProof/>
+        </w:rPr>
+        <w:t>2</w:t>
+      </w:r>
+      <w:r>
+        <w:fldChar w:fldCharType="end"/>
+      </w:r>
+      <w:bookmarkEnd w:id="5"/>
+      <w:r>
+        <w:t xml:space="preserve"> : </w:t>
+      </w:r>
+      <w:r>
         <w:t>Date Sets (Numbers)</w:t>
       </w:r>
     </w:p>
@@ -2169,7 +2540,7 @@
       <w:tr>
         <w:tc>
           <w:tcPr>
-            <w:tcW w:w="1413" w:type="dxa"/>
+            <w:tcW w:w="1290" w:type="dxa"/>
           </w:tcPr>
           <w:p>
             <w:pPr>
@@ -2187,7 +2558,7 @@
         </w:tc>
         <w:tc>
           <w:tcPr>
-            <w:tcW w:w="3443" w:type="dxa"/>
+            <w:tcW w:w="3566" w:type="dxa"/>
           </w:tcPr>
           <w:p>
             <w:pPr>
@@ -2207,7 +2578,7 @@
       <w:tr>
         <w:tc>
           <w:tcPr>
-            <w:tcW w:w="1413" w:type="dxa"/>
+            <w:tcW w:w="1290" w:type="dxa"/>
           </w:tcPr>
           <w:p>
             <w:pPr>
@@ -2225,7 +2596,7 @@
         </w:tc>
         <w:tc>
           <w:tcPr>
-            <w:tcW w:w="3443" w:type="dxa"/>
+            <w:tcW w:w="3566" w:type="dxa"/>
           </w:tcPr>
           <w:p>
             <w:pPr>
@@ -2251,7 +2622,7 @@
       <w:tr>
         <w:tc>
           <w:tcPr>
-            <w:tcW w:w="1413" w:type="dxa"/>
+            <w:tcW w:w="1290" w:type="dxa"/>
           </w:tcPr>
           <w:p>
             <w:pPr>
@@ -2269,7 +2640,7 @@
         </w:tc>
         <w:tc>
           <w:tcPr>
-            <w:tcW w:w="3443" w:type="dxa"/>
+            <w:tcW w:w="3566" w:type="dxa"/>
           </w:tcPr>
           <w:p>
             <w:pPr>
@@ -2295,7 +2666,7 @@
       <w:tr>
         <w:tc>
           <w:tcPr>
-            <w:tcW w:w="1413" w:type="dxa"/>
+            <w:tcW w:w="1290" w:type="dxa"/>
           </w:tcPr>
           <w:p>
             <w:pPr>
@@ -2313,7 +2684,7 @@
         </w:tc>
         <w:tc>
           <w:tcPr>
-            <w:tcW w:w="3443" w:type="dxa"/>
+            <w:tcW w:w="3566" w:type="dxa"/>
           </w:tcPr>
           <w:p>
             <w:pPr>
@@ -2333,7 +2704,7 @@
       <w:tr>
         <w:tc>
           <w:tcPr>
-            <w:tcW w:w="1413" w:type="dxa"/>
+            <w:tcW w:w="1290" w:type="dxa"/>
           </w:tcPr>
           <w:p>
             <w:pPr>
@@ -2351,7 +2722,7 @@
         </w:tc>
         <w:tc>
           <w:tcPr>
-            <w:tcW w:w="3443" w:type="dxa"/>
+            <w:tcW w:w="3566" w:type="dxa"/>
           </w:tcPr>
           <w:p>
             <w:pPr>
@@ -2371,7 +2742,7 @@
       <w:tr>
         <w:tc>
           <w:tcPr>
-            <w:tcW w:w="1413" w:type="dxa"/>
+            <w:tcW w:w="1290" w:type="dxa"/>
           </w:tcPr>
           <w:p>
             <w:pPr>
@@ -2389,7 +2760,7 @@
         </w:tc>
         <w:tc>
           <w:tcPr>
-            <w:tcW w:w="3443" w:type="dxa"/>
+            <w:tcW w:w="3566" w:type="dxa"/>
           </w:tcPr>
           <w:p>
             <w:pPr>
@@ -2420,19 +2791,65 @@
         <w:jc w:val="both"/>
         <w:rPr>
           <w:iCs/>
-          <w:sz w:val="18"/>
-          <w:szCs w:val="18"/>
           <w:lang w:val="en-IN"/>
         </w:rPr>
       </w:pPr>
       <w:r>
         <w:rPr>
           <w:iCs/>
-          <w:sz w:val="18"/>
-          <w:szCs w:val="18"/>
-          <w:lang w:val="en-IN"/>
-        </w:rPr>
-        <w:t>The above sequences are sampled from a data set randomly generated and the size of each sequence is between 10-20 numbers long.</w:t>
+          <w:lang w:val="en-IN"/>
+        </w:rPr>
+        <w:fldChar w:fldCharType="begin"/>
+      </w:r>
+      <w:r>
+        <w:rPr>
+          <w:iCs/>
+          <w:lang w:val="en-IN"/>
+        </w:rPr>
+        <w:instrText xml:space="preserve"> REF _Ref162798302 \h </w:instrText>
+      </w:r>
+      <w:r>
+        <w:rPr>
+          <w:iCs/>
+          <w:lang w:val="en-IN"/>
+        </w:rPr>
+      </w:r>
+      <w:r>
+        <w:rPr>
+          <w:iCs/>
+          <w:lang w:val="en-IN"/>
+        </w:rPr>
+        <w:instrText xml:space="preserve"> \* MERGEFORMAT </w:instrText>
+      </w:r>
+      <w:r>
+        <w:rPr>
+          <w:iCs/>
+          <w:lang w:val="en-IN"/>
+        </w:rPr>
+        <w:fldChar w:fldCharType="separate"/>
+      </w:r>
+      <w:r>
+        <w:t xml:space="preserve">Table </w:t>
+      </w:r>
+      <w:r>
+        <w:rPr>
+          <w:noProof/>
+        </w:rPr>
+        <w:t>2</w:t>
+      </w:r>
+      <w:r>
+        <w:rPr>
+          <w:iCs/>
+          <w:lang w:val="en-IN"/>
+        </w:rPr>
+        <w:fldChar w:fldCharType="end"/>
+      </w:r>
+      <w:r>
+        <w:rPr>
+          <w:iCs/>
+          <w:lang w:val="en-IN"/>
+        </w:rPr>
+        <w:t xml:space="preserve"> sequences are sampled from a data set randomly generated and the size of each sequence is between 10-20 numbers long.</w:t>
       </w:r>
     </w:p>
     <w:p>
@@ -2630,6 +3047,120 @@
         </w:rPr>
         <w:t>.</w:t>
       </w:r>
+      <w:r>
+        <w:rPr>
+          <w:spacing w:val="-1"/>
+          <w:lang w:val="en-IN" w:eastAsia="x-none"/>
+        </w:rPr>
+        <w:t xml:space="preserve"> </w:t>
+      </w:r>
+      <w:r>
+        <w:rPr>
+          <w:spacing w:val="-1"/>
+          <w:lang w:val="en-IN" w:eastAsia="x-none"/>
+        </w:rPr>
+        <w:fldChar w:fldCharType="begin"/>
+      </w:r>
+      <w:r>
+        <w:rPr>
+          <w:spacing w:val="-1"/>
+          <w:lang w:val="en-IN" w:eastAsia="x-none"/>
+        </w:rPr>
+        <w:instrText xml:space="preserve"> REF _Ref162798462 \h </w:instrText>
+      </w:r>
+      <w:r>
+        <w:rPr>
+          <w:spacing w:val="-1"/>
+          <w:lang w:val="en-IN" w:eastAsia="x-none"/>
+        </w:rPr>
+      </w:r>
+      <w:r>
+        <w:rPr>
+          <w:spacing w:val="-1"/>
+          <w:lang w:val="en-IN" w:eastAsia="x-none"/>
+        </w:rPr>
+        <w:fldChar w:fldCharType="separate"/>
+      </w:r>
+      <w:r>
+        <w:t xml:space="preserve">Table </w:t>
+      </w:r>
+      <w:r>
+        <w:rPr>
+          <w:noProof/>
+        </w:rPr>
+        <w:t>3</w:t>
+      </w:r>
+      <w:r>
+        <w:rPr>
+          <w:spacing w:val="-1"/>
+          <w:lang w:val="en-IN" w:eastAsia="x-none"/>
+        </w:rPr>
+        <w:fldChar w:fldCharType="end"/>
+      </w:r>
+      <w:r>
+        <w:rPr>
+          <w:spacing w:val="-1"/>
+          <w:lang w:val="en-IN" w:eastAsia="x-none"/>
+        </w:rPr>
+        <w:t xml:space="preserve"> and </w:t>
+      </w:r>
+      <w:r>
+        <w:rPr>
+          <w:spacing w:val="-1"/>
+          <w:lang w:val="en-IN" w:eastAsia="x-none"/>
+        </w:rPr>
+        <w:fldChar w:fldCharType="begin"/>
+      </w:r>
+      <w:r>
+        <w:rPr>
+          <w:spacing w:val="-1"/>
+          <w:lang w:val="en-IN" w:eastAsia="x-none"/>
+        </w:rPr>
+        <w:instrText xml:space="preserve"> REF _Ref162798522 \h </w:instrText>
+      </w:r>
+      <w:r>
+        <w:rPr>
+          <w:spacing w:val="-1"/>
+          <w:lang w:val="en-IN" w:eastAsia="x-none"/>
+        </w:rPr>
+      </w:r>
+      <w:r>
+        <w:rPr>
+          <w:spacing w:val="-1"/>
+          <w:lang w:val="en-IN" w:eastAsia="x-none"/>
+        </w:rPr>
+        <w:fldChar w:fldCharType="separate"/>
+      </w:r>
+      <w:r>
+        <w:t xml:space="preserve">Table </w:t>
+      </w:r>
+      <w:r>
+        <w:rPr>
+          <w:noProof/>
+        </w:rPr>
+        <w:t>4</w:t>
+      </w:r>
+      <w:r>
+        <w:rPr>
+          <w:spacing w:val="-1"/>
+          <w:lang w:val="en-IN" w:eastAsia="x-none"/>
+        </w:rPr>
+        <w:fldChar w:fldCharType="end"/>
+      </w:r>
+      <w:r>
+        <w:rPr>
+          <w:spacing w:val="-1"/>
+          <w:lang w:val="en-IN" w:eastAsia="x-none"/>
+        </w:rPr>
+        <w:t xml:space="preserve"> shows encoder parameters for alphabets and numbers respectively.</w:t>
+      </w:r>
+      <w:r>
+        <w:rPr>
+          <w:spacing w:val="-1"/>
+          <w:lang w:val="en-IN" w:eastAsia="x-none"/>
+        </w:rPr>
+        <w:t xml:space="preserve"> </w:t>
+      </w:r>
     </w:p>
     <w:p>
       <w:pPr>
@@ -2644,32 +3175,36 @@
     </w:p>
     <w:p>
       <w:pPr>
-        <w:rPr>
-          <w:i/>
-          <w:iCs/>
-          <w:sz w:val="18"/>
-          <w:szCs w:val="18"/>
-          <w:lang w:val="en-IN"/>
-        </w:rPr>
-      </w:pPr>
-      <w:r>
-        <w:rPr>
-          <w:i/>
-          <w:iCs/>
-          <w:sz w:val="18"/>
-          <w:szCs w:val="18"/>
-          <w:lang w:val="en-IN"/>
-        </w:rPr>
-        <w:t xml:space="preserve">Table.3: </w:t>
-      </w:r>
-      <w:r>
-        <w:rPr>
-          <w:i/>
-          <w:iCs/>
-          <w:sz w:val="18"/>
-          <w:szCs w:val="18"/>
-          <w:lang w:val="en-IN"/>
-        </w:rPr>
+        <w:pStyle w:val="Caption"/>
+        <w:keepNext/>
+      </w:pPr>
+      <w:bookmarkStart w:id="6" w:name="_Ref162798462"/>
+      <w:r>
+        <w:t xml:space="preserve">Table </w:t>
+      </w:r>
+      <w:r>
+        <w:fldChar w:fldCharType="begin"/>
+      </w:r>
+      <w:r>
+        <w:instrText xml:space="preserve"> SEQ Table \* ARABIC </w:instrText>
+      </w:r>
+      <w:r>
+        <w:fldChar w:fldCharType="separate"/>
+      </w:r>
+      <w:r>
+        <w:rPr>
+          <w:noProof/>
+        </w:rPr>
+        <w:t>3</w:t>
+      </w:r>
+      <w:r>
+        <w:fldChar w:fldCharType="end"/>
+      </w:r>
+      <w:bookmarkEnd w:id="6"/>
+      <w:r>
+        <w:t xml:space="preserve"> : </w:t>
+      </w:r>
+      <w:r>
         <w:t>Encoder for alphabets</w:t>
       </w:r>
     </w:p>
@@ -3013,42 +3548,36 @@
     </w:p>
     <w:p>
       <w:pPr>
-        <w:rPr>
-          <w:i/>
-          <w:iCs/>
-          <w:sz w:val="18"/>
-          <w:szCs w:val="18"/>
-          <w:lang w:val="en-IN"/>
-        </w:rPr>
-      </w:pPr>
-      <w:r>
-        <w:rPr>
-          <w:i/>
-          <w:iCs/>
-          <w:sz w:val="18"/>
-          <w:szCs w:val="18"/>
-          <w:lang w:val="en-IN"/>
-        </w:rPr>
-        <w:t>Table.4</w:t>
-      </w:r>
-      <w:r>
-        <w:rPr>
-          <w:i/>
-          <w:iCs/>
-          <w:sz w:val="18"/>
-          <w:szCs w:val="18"/>
-          <w:lang w:val="en-IN"/>
-        </w:rPr>
-        <w:t xml:space="preserve">: </w:t>
-      </w:r>
-      <w:r>
-        <w:rPr>
-          <w:i/>
-          <w:iCs/>
-          <w:sz w:val="18"/>
-          <w:szCs w:val="18"/>
-          <w:lang w:val="en-IN"/>
-        </w:rPr>
+        <w:pStyle w:val="Caption"/>
+        <w:keepNext/>
+      </w:pPr>
+      <w:bookmarkStart w:id="7" w:name="_Ref162798522"/>
+      <w:r>
+        <w:t xml:space="preserve">Table </w:t>
+      </w:r>
+      <w:r>
+        <w:fldChar w:fldCharType="begin"/>
+      </w:r>
+      <w:r>
+        <w:instrText xml:space="preserve"> SEQ Table \* ARABIC </w:instrText>
+      </w:r>
+      <w:r>
+        <w:fldChar w:fldCharType="separate"/>
+      </w:r>
+      <w:r>
+        <w:rPr>
+          <w:noProof/>
+        </w:rPr>
+        <w:t>4</w:t>
+      </w:r>
+      <w:r>
+        <w:fldChar w:fldCharType="end"/>
+      </w:r>
+      <w:bookmarkEnd w:id="7"/>
+      <w:r>
+        <w:t xml:space="preserve"> : </w:t>
+      </w:r>
+      <w:r>
         <w:t>Encoder for numbers</w:t>
       </w:r>
     </w:p>
@@ -3400,8 +3929,9 @@
           <w:szCs w:val="18"/>
           <w:lang w:val="en-IN"/>
         </w:rPr>
-        <w:t>In the given setup, the encoder's range for alphabet characters spans from 97 to 122 inclusively. This range is determined by the ASCII values assigned to the lowercase letters, where 'a' corresponds to 97 and 'z' to 122. Consequently, any input values representing alphabetic characters fall within this specified range.</w:t>
-      </w:r>
+        <w:t xml:space="preserve">In the given setup, the encoder's range for alphabet characters spans from 97 to 122 inclusively. This range </w:t>
+      </w:r>
+      <w:proofErr w:type="gramStart"/>
       <w:r>
         <w:rPr>
           <w:iCs/>
@@ -3409,13 +3939,9 @@
           <w:szCs w:val="18"/>
           <w:lang w:val="en-IN"/>
         </w:rPr>
-        <w:t xml:space="preserve"> </w:t>
-      </w:r>
-    </w:p>
-    <w:p>
-      <w:pPr>
-        <w:jc w:val="both"/>
-      </w:pPr>
+        <w:t>is determined</w:t>
+      </w:r>
+      <w:proofErr w:type="gramEnd"/>
       <w:r>
         <w:rPr>
           <w:iCs/>
@@ -3423,7 +3949,7 @@
           <w:szCs w:val="18"/>
           <w:lang w:val="en-IN"/>
         </w:rPr>
-        <w:t>Conversely, the encoder's range for numerical values falls between 0 and 50. This range is set to encompass values from 0 to 50 inclusively</w:t>
+        <w:t xml:space="preserve"> by the ASCII values assigned to the lowercase letters, where 'a' corresponds to 97 and 'z' to 122. Consequently, any input values representing alphabetic characters fall within this specified range.</w:t>
       </w:r>
       <w:r>
         <w:rPr>
@@ -3432,23 +3958,7 @@
           <w:szCs w:val="18"/>
           <w:lang w:val="en-IN"/>
         </w:rPr>
-        <w:t>.</w:t>
-      </w:r>
-    </w:p>
-    <w:p>
-      <w:pPr>
-        <w:pStyle w:val="Heading2"/>
-        <w:rPr>
-          <w:b/>
-          <w:bCs/>
-        </w:rPr>
-      </w:pPr>
-      <w:r>
-        <w:rPr>
-          <w:b/>
-          <w:bCs/>
-        </w:rPr>
-        <w:t>HTM Configuration</w:t>
+        <w:t xml:space="preserve"> </w:t>
       </w:r>
     </w:p>
     <w:p>
@@ -3456,86 +3966,286 @@
         <w:jc w:val="both"/>
       </w:pPr>
       <w:r>
-        <w:t xml:space="preserve">     </w:t>
-      </w:r>
-      <w:r>
-        <w:t>In the context of learning random alphabet sequences within a Hierarchical Temporal Memory (HTM) network, several key configuration values play crucial roles in shaping the network's beha</w:t>
-      </w:r>
-      <w:r>
-        <w:t xml:space="preserve">vior and learning capabilities. </w:t>
-      </w:r>
-      <w:r>
-        <w:t>It was observed that altering the number of input bits had a more sig</w:t>
-      </w:r>
-      <w:r>
-        <w:t>nificant impact on the accuracy</w:t>
-      </w:r>
-      <w:bookmarkStart w:id="0" w:name="_GoBack"/>
-      <w:bookmarkEnd w:id="0"/>
-      <w:r>
-        <w:t xml:space="preserve">. The numColumns parameter determines the spatial extent of the network, while CellsPerColumn influences the granularity of representation within each column. In the context of learning random alphabet sequences, setting global inhibition to true may result in more robust pattern separation and increased selectivity in column activations. A moderate value for LocalAreaDensity can ensure sufficient sparsity in column activations. </w:t>
-      </w:r>
-      <w:r>
-        <w:t>It is</w:t>
-      </w:r>
-      <w:r>
-        <w:t xml:space="preserve"> crucial to adjust the PotentialRadius to cover a reasonable range of inputs to capture potential temporal patterns. Parameters such as MaxBoost and InhibitionRadius should be set to moderate values to promote stable learning dynamics and competition between columns. MaxSynapsesPerSegment can be adjusted to accommodate the complexity of the alphabet sequences, while ActivationThreshold and ConnectedPermanence should be set to appropriate levels to ensure sensitivity to input pa</w:t>
-      </w:r>
-      <w:r>
-        <w:t xml:space="preserve">tterns and robust connectivity. </w:t>
-      </w:r>
-      <w:r>
-        <w:t>The values for PermanenceDecrement and PermanenceIncrement should allow for gradual adaptation and learning. Lastly, PredictedSegmentDecrement can be adjusted to reinforce predictive behaviors effectively. Overall, a balanced configuration with moderate parameter values would facilitate the learning of random alphabet sequences within an HTM network, allowing for effective pattern recognition and prediction.</w:t>
-      </w:r>
-      <w:r>
-        <w:t xml:space="preserve"> Below mentioned are the H</w:t>
-      </w:r>
-      <w:r>
-        <w:t>TM configurations that are used.</w:t>
-      </w:r>
-    </w:p>
-    <w:p>
-      <w:pPr>
-        <w:jc w:val="both"/>
-      </w:pPr>
-    </w:p>
-    <w:p>
-      <w:pPr>
-        <w:rPr>
-          <w:i/>
-          <w:iCs/>
-        </w:rPr>
-      </w:pPr>
-      <w:r>
-        <w:rPr>
-          <w:i/>
+        <w:rPr>
           <w:iCs/>
           <w:sz w:val="18"/>
           <w:szCs w:val="18"/>
           <w:lang w:val="en-IN"/>
         </w:rPr>
-        <w:t xml:space="preserve">Table.3: </w:t>
-      </w:r>
-      <w:r>
-        <w:rPr>
-          <w:i/>
+        <w:t xml:space="preserve">Conversely, the encoder's range for numerical values falls between 0 and 50. This range is set to encompass values from </w:t>
+      </w:r>
+      <w:proofErr w:type="gramStart"/>
+      <w:r>
+        <w:rPr>
           <w:iCs/>
-        </w:rPr>
-        <w:t xml:space="preserve"> HTM Config</w:t>
-      </w:r>
-      <w:r>
-        <w:rPr>
-          <w:i/>
+          <w:sz w:val="18"/>
+          <w:szCs w:val="18"/>
+          <w:lang w:val="en-IN"/>
+        </w:rPr>
+        <w:t>0</w:t>
+      </w:r>
+      <w:proofErr w:type="gramEnd"/>
+      <w:r>
+        <w:rPr>
           <w:iCs/>
-        </w:rPr>
-        <w:t>uration</w:t>
-      </w:r>
-      <w:r>
-        <w:rPr>
-          <w:i/>
+          <w:sz w:val="18"/>
+          <w:szCs w:val="18"/>
+          <w:lang w:val="en-IN"/>
+        </w:rPr>
+        <w:t xml:space="preserve"> to 50 inclusively</w:t>
+      </w:r>
+      <w:r>
+        <w:rPr>
           <w:iCs/>
-        </w:rPr>
-        <w:t xml:space="preserve"> parameters</w:t>
+          <w:sz w:val="18"/>
+          <w:szCs w:val="18"/>
+          <w:lang w:val="en-IN"/>
+        </w:rPr>
+        <w:t>.</w:t>
+      </w:r>
+    </w:p>
+    <w:p>
+      <w:pPr>
+        <w:pStyle w:val="Heading2"/>
+        <w:rPr>
+          <w:b/>
+          <w:bCs/>
+        </w:rPr>
+      </w:pPr>
+      <w:r>
+        <w:rPr>
+          <w:b/>
+          <w:bCs/>
+        </w:rPr>
+        <w:t>HTM Configuration</w:t>
+      </w:r>
+    </w:p>
+    <w:p>
+      <w:pPr>
+        <w:jc w:val="both"/>
+      </w:pPr>
+      <w:r>
+        <w:t xml:space="preserve">     </w:t>
+      </w:r>
+      <w:r>
+        <w:t>In the context of learning random alphabet sequences within a Hierarchical Temporal Memory (HTM) network, several key configuration values play crucial roles in shaping the network's beha</w:t>
+      </w:r>
+      <w:r>
+        <w:t xml:space="preserve">vior and learning capabilities. </w:t>
+      </w:r>
+      <w:r>
+        <w:t xml:space="preserve">It </w:t>
+      </w:r>
+      <w:proofErr w:type="gramStart"/>
+      <w:r>
+        <w:t>was observed</w:t>
+      </w:r>
+      <w:proofErr w:type="gramEnd"/>
+      <w:r>
+        <w:t xml:space="preserve"> that altering the number of input bits had a more sig</w:t>
+      </w:r>
+      <w:r>
+        <w:t>nificant impact on the accuracy</w:t>
+      </w:r>
+      <w:r>
+        <w:t xml:space="preserve">. The </w:t>
+      </w:r>
+      <w:proofErr w:type="spellStart"/>
+      <w:r>
+        <w:t>numColumns</w:t>
+      </w:r>
+      <w:proofErr w:type="spellEnd"/>
+      <w:r>
+        <w:t xml:space="preserve"> parameter determines the spatial extent of the network, while </w:t>
+      </w:r>
+      <w:proofErr w:type="spellStart"/>
+      <w:r>
+        <w:t>CellsPerColumn</w:t>
+      </w:r>
+      <w:proofErr w:type="spellEnd"/>
+      <w:r>
+        <w:t xml:space="preserve"> influences the granularity of representation within each column. In the context of learning random alphabet sequences, setting global inhibition to true may result in more robust pattern separation and increased selectivity in column activations. A moderate value for </w:t>
+      </w:r>
+      <w:proofErr w:type="spellStart"/>
+      <w:r>
+        <w:t>LocalAreaDensity</w:t>
+      </w:r>
+      <w:proofErr w:type="spellEnd"/>
+      <w:r>
+        <w:t xml:space="preserve"> can ensure sufficient sparsity in column activations. </w:t>
+      </w:r>
+      <w:r>
+        <w:t>It is</w:t>
+      </w:r>
+      <w:r>
+        <w:t xml:space="preserve"> crucial to adjust the </w:t>
+      </w:r>
+      <w:proofErr w:type="spellStart"/>
+      <w:r>
+        <w:t>PotentialRadius</w:t>
+      </w:r>
+      <w:proofErr w:type="spellEnd"/>
+      <w:r>
+        <w:t xml:space="preserve"> to cover a reasonable range of inputs to capture potential temporal patterns. Parameters such as </w:t>
+      </w:r>
+      <w:proofErr w:type="spellStart"/>
+      <w:r>
+        <w:t>MaxBoost</w:t>
+      </w:r>
+      <w:proofErr w:type="spellEnd"/>
+      <w:r>
+        <w:t xml:space="preserve"> and </w:t>
+      </w:r>
+      <w:proofErr w:type="spellStart"/>
+      <w:r>
+        <w:t>InhibitionRadius</w:t>
+      </w:r>
+      <w:proofErr w:type="spellEnd"/>
+      <w:r>
+        <w:t xml:space="preserve"> should be set to moderate values to promote stable learning dynamics and competition between columns. </w:t>
+      </w:r>
+      <w:proofErr w:type="spellStart"/>
+      <w:r>
+        <w:t>MaxSynapsesPerSegment</w:t>
+      </w:r>
+      <w:proofErr w:type="spellEnd"/>
+      <w:r>
+        <w:t xml:space="preserve"> </w:t>
+      </w:r>
+      <w:proofErr w:type="gramStart"/>
+      <w:r>
+        <w:t>can be adjusted</w:t>
+      </w:r>
+      <w:proofErr w:type="gramEnd"/>
+      <w:r>
+        <w:t xml:space="preserve"> to accommodate the complexity of the alphabet sequences, while </w:t>
+      </w:r>
+      <w:proofErr w:type="spellStart"/>
+      <w:r>
+        <w:t>ActivationThreshold</w:t>
+      </w:r>
+      <w:proofErr w:type="spellEnd"/>
+      <w:r>
+        <w:t xml:space="preserve"> and </w:t>
+      </w:r>
+      <w:proofErr w:type="spellStart"/>
+      <w:r>
+        <w:t>ConnectedPermanence</w:t>
+      </w:r>
+      <w:proofErr w:type="spellEnd"/>
+      <w:r>
+        <w:t xml:space="preserve"> should be set to appropriate levels to ensure sensitivity to input pa</w:t>
+      </w:r>
+      <w:r>
+        <w:t xml:space="preserve">tterns and robust connectivity. </w:t>
+      </w:r>
+      <w:r>
+        <w:t xml:space="preserve">The values for </w:t>
+      </w:r>
+      <w:proofErr w:type="spellStart"/>
+      <w:r>
+        <w:t>PermanenceDecrement</w:t>
+      </w:r>
+      <w:proofErr w:type="spellEnd"/>
+      <w:r>
+        <w:t xml:space="preserve"> and </w:t>
+      </w:r>
+      <w:proofErr w:type="spellStart"/>
+      <w:r>
+        <w:t>PermanenceIncrement</w:t>
+      </w:r>
+      <w:proofErr w:type="spellEnd"/>
+      <w:r>
+        <w:t xml:space="preserve"> should allow for gradual adaptation and learning. Lastly, </w:t>
+      </w:r>
+      <w:proofErr w:type="spellStart"/>
+      <w:r>
+        <w:t>PredictedSegmentDecrement</w:t>
+      </w:r>
+      <w:proofErr w:type="spellEnd"/>
+      <w:r>
+        <w:t xml:space="preserve"> </w:t>
+      </w:r>
+      <w:proofErr w:type="gramStart"/>
+      <w:r>
+        <w:t>can be adjusted</w:t>
+      </w:r>
+      <w:proofErr w:type="gramEnd"/>
+      <w:r>
+        <w:t xml:space="preserve"> to reinforce predictive behaviors effectively. Overall, a balanced configuration with moderate parameter values would facilitate the learning of random alphabet sequences within an HTM network, allowing for effective pattern recognition and prediction.</w:t>
+      </w:r>
+      <w:r>
+        <w:t xml:space="preserve"> </w:t>
+      </w:r>
+      <w:r>
+        <w:fldChar w:fldCharType="begin"/>
+      </w:r>
+      <w:r>
+        <w:instrText xml:space="preserve"> REF _Ref162798591 \h </w:instrText>
+      </w:r>
+      <w:r>
+        <w:fldChar w:fldCharType="separate"/>
+      </w:r>
+      <w:r>
+        <w:t xml:space="preserve">Table </w:t>
+      </w:r>
+      <w:r>
+        <w:rPr>
+          <w:noProof/>
+        </w:rPr>
+        <w:t>5</w:t>
+      </w:r>
+      <w:r>
+        <w:fldChar w:fldCharType="end"/>
+      </w:r>
+      <w:r>
+        <w:t xml:space="preserve"> shows</w:t>
+      </w:r>
+      <w:r>
+        <w:t xml:space="preserve"> H</w:t>
+      </w:r>
+      <w:r>
+        <w:t>TM configurations that are used.</w:t>
+      </w:r>
+    </w:p>
+    <w:p>
+      <w:pPr>
+        <w:jc w:val="both"/>
+      </w:pPr>
+    </w:p>
+    <w:p>
+      <w:pPr>
+        <w:pStyle w:val="Caption"/>
+        <w:keepNext/>
+      </w:pPr>
+      <w:bookmarkStart w:id="8" w:name="_Ref162798591"/>
+      <w:r>
+        <w:t xml:space="preserve">Table </w:t>
+      </w:r>
+      <w:r>
+        <w:fldChar w:fldCharType="begin"/>
+      </w:r>
+      <w:r>
+        <w:instrText xml:space="preserve"> SEQ Table \* ARABIC </w:instrText>
+      </w:r>
+      <w:r>
+        <w:fldChar w:fldCharType="separate"/>
+      </w:r>
+      <w:r>
+        <w:rPr>
+          <w:noProof/>
+        </w:rPr>
+        <w:t>5</w:t>
+      </w:r>
+      <w:r>
+        <w:fldChar w:fldCharType="end"/>
+      </w:r>
+      <w:bookmarkEnd w:id="8"/>
+      <w:r>
+        <w:t xml:space="preserve"> : </w:t>
+      </w:r>
+      <w:r>
+        <w:t>HTM Configuration parameters</w:t>
       </w:r>
     </w:p>
     <w:tbl>
@@ -3600,12 +4310,14 @@
                 <w:lang w:val="en-IN"/>
               </w:rPr>
             </w:pPr>
+            <w:proofErr w:type="spellStart"/>
             <w:r>
               <w:rPr>
                 <w:lang w:val="en-IN"/>
               </w:rPr>
               <w:t>inputBits</w:t>
             </w:r>
+            <w:proofErr w:type="spellEnd"/>
           </w:p>
         </w:tc>
         <w:tc>
@@ -3646,12 +4358,14 @@
                 <w:lang w:val="en-IN"/>
               </w:rPr>
             </w:pPr>
+            <w:proofErr w:type="spellStart"/>
             <w:r>
               <w:rPr>
                 <w:lang w:val="en-IN"/>
               </w:rPr>
               <w:t>numColumns</w:t>
             </w:r>
+            <w:proofErr w:type="spellEnd"/>
           </w:p>
         </w:tc>
         <w:tc>
@@ -3686,12 +4400,14 @@
                 <w:lang w:val="en-IN"/>
               </w:rPr>
             </w:pPr>
+            <w:proofErr w:type="spellStart"/>
             <w:r>
               <w:rPr>
                 <w:lang w:val="en-IN"/>
               </w:rPr>
               <w:t>CellsPerColumn</w:t>
             </w:r>
+            <w:proofErr w:type="spellEnd"/>
           </w:p>
         </w:tc>
         <w:tc>
@@ -3726,12 +4442,14 @@
                 <w:lang w:val="en-IN"/>
               </w:rPr>
             </w:pPr>
+            <w:proofErr w:type="spellStart"/>
             <w:r>
               <w:rPr>
                 <w:lang w:val="en-IN"/>
               </w:rPr>
               <w:t>GlobalInhibition</w:t>
             </w:r>
+            <w:proofErr w:type="spellEnd"/>
           </w:p>
         </w:tc>
         <w:tc>
@@ -3766,12 +4484,14 @@
                 <w:lang w:val="en-IN"/>
               </w:rPr>
             </w:pPr>
+            <w:proofErr w:type="spellStart"/>
             <w:r>
               <w:rPr>
                 <w:lang w:val="en-IN"/>
               </w:rPr>
               <w:t>LocalAreaDensity</w:t>
             </w:r>
+            <w:proofErr w:type="spellEnd"/>
           </w:p>
         </w:tc>
         <w:tc>
@@ -3806,12 +4526,14 @@
                 <w:lang w:val="en-IN"/>
               </w:rPr>
             </w:pPr>
+            <w:proofErr w:type="spellStart"/>
             <w:r>
               <w:rPr>
                 <w:lang w:val="en-IN"/>
               </w:rPr>
               <w:t>NumActiveColumnsPerInhArea</w:t>
             </w:r>
+            <w:proofErr w:type="spellEnd"/>
           </w:p>
         </w:tc>
         <w:tc>
@@ -3829,8 +4551,16 @@
               <w:rPr>
                 <w:lang w:val="en-IN"/>
               </w:rPr>
-              <w:t>0.02 * numColumns</w:t>
+              <w:t xml:space="preserve">0.02 * </w:t>
             </w:r>
+            <w:proofErr w:type="spellStart"/>
+            <w:r>
+              <w:rPr>
+                <w:lang w:val="en-IN"/>
+              </w:rPr>
+              <w:t>numColumns</w:t>
+            </w:r>
+            <w:proofErr w:type="spellEnd"/>
           </w:p>
         </w:tc>
       </w:tr>
@@ -3846,12 +4576,14 @@
                 <w:lang w:val="en-IN"/>
               </w:rPr>
             </w:pPr>
+            <w:proofErr w:type="spellStart"/>
             <w:r>
               <w:rPr>
                 <w:lang w:val="en-IN"/>
               </w:rPr>
               <w:t>PotentialRadius</w:t>
             </w:r>
+            <w:proofErr w:type="spellEnd"/>
           </w:p>
         </w:tc>
         <w:tc>
@@ -3869,8 +4601,16 @@
               <w:rPr>
                 <w:lang w:val="en-IN"/>
               </w:rPr>
-              <w:t>0.15 * inputBits</w:t>
+              <w:t xml:space="preserve">0.15 * </w:t>
             </w:r>
+            <w:proofErr w:type="spellStart"/>
+            <w:r>
+              <w:rPr>
+                <w:lang w:val="en-IN"/>
+              </w:rPr>
+              <w:t>inputBits</w:t>
+            </w:r>
+            <w:proofErr w:type="spellEnd"/>
           </w:p>
         </w:tc>
       </w:tr>
@@ -3886,12 +4626,14 @@
                 <w:lang w:val="en-IN"/>
               </w:rPr>
             </w:pPr>
+            <w:proofErr w:type="spellStart"/>
             <w:r>
               <w:rPr>
                 <w:lang w:val="en-IN"/>
               </w:rPr>
               <w:t>MaxBoost</w:t>
             </w:r>
+            <w:proofErr w:type="spellEnd"/>
           </w:p>
         </w:tc>
         <w:tc>
@@ -3926,12 +4668,14 @@
                 <w:lang w:val="en-IN"/>
               </w:rPr>
             </w:pPr>
+            <w:proofErr w:type="spellStart"/>
             <w:r>
               <w:rPr>
                 <w:lang w:val="en-IN"/>
               </w:rPr>
               <w:t>InhibitionRadius</w:t>
             </w:r>
+            <w:proofErr w:type="spellEnd"/>
           </w:p>
         </w:tc>
         <w:tc>
@@ -3966,12 +4710,14 @@
                 <w:lang w:val="en-IN"/>
               </w:rPr>
             </w:pPr>
+            <w:proofErr w:type="spellStart"/>
             <w:r>
               <w:rPr>
                 <w:lang w:val="en-IN"/>
               </w:rPr>
               <w:t>DutyCyclePeriod</w:t>
             </w:r>
+            <w:proofErr w:type="spellEnd"/>
           </w:p>
         </w:tc>
         <w:tc>
@@ -4006,12 +4752,14 @@
                 <w:lang w:val="en-IN"/>
               </w:rPr>
             </w:pPr>
+            <w:proofErr w:type="spellStart"/>
             <w:r>
               <w:rPr>
                 <w:lang w:val="en-IN"/>
               </w:rPr>
               <w:t>MinPctOverlapDutyCycles</w:t>
             </w:r>
+            <w:proofErr w:type="spellEnd"/>
           </w:p>
         </w:tc>
         <w:tc>
@@ -4046,12 +4794,14 @@
                 <w:lang w:val="en-IN"/>
               </w:rPr>
             </w:pPr>
+            <w:proofErr w:type="spellStart"/>
             <w:r>
               <w:rPr>
                 <w:lang w:val="en-IN"/>
               </w:rPr>
               <w:t>MaxSynapsesPerSegment</w:t>
             </w:r>
+            <w:proofErr w:type="spellEnd"/>
           </w:p>
         </w:tc>
         <w:tc>
@@ -4069,8 +4819,16 @@
               <w:rPr>
                 <w:lang w:val="en-IN"/>
               </w:rPr>
-              <w:t>0.02 * numColumns</w:t>
+              <w:t xml:space="preserve">0.02 * </w:t>
             </w:r>
+            <w:proofErr w:type="spellStart"/>
+            <w:r>
+              <w:rPr>
+                <w:lang w:val="en-IN"/>
+              </w:rPr>
+              <w:t>numColumns</w:t>
+            </w:r>
+            <w:proofErr w:type="spellEnd"/>
           </w:p>
         </w:tc>
       </w:tr>
@@ -4086,12 +4844,14 @@
                 <w:lang w:val="en-IN"/>
               </w:rPr>
             </w:pPr>
+            <w:proofErr w:type="spellStart"/>
             <w:r>
               <w:rPr>
                 <w:lang w:val="en-IN"/>
               </w:rPr>
               <w:t>ActivationThreshold</w:t>
             </w:r>
+            <w:proofErr w:type="spellEnd"/>
           </w:p>
         </w:tc>
         <w:tc>
@@ -4126,12 +4886,14 @@
                 <w:lang w:val="en-IN"/>
               </w:rPr>
             </w:pPr>
+            <w:proofErr w:type="spellStart"/>
             <w:r>
               <w:rPr>
                 <w:lang w:val="en-IN"/>
               </w:rPr>
               <w:t>ConnectedPermanence</w:t>
             </w:r>
+            <w:proofErr w:type="spellEnd"/>
           </w:p>
         </w:tc>
         <w:tc>
@@ -4166,12 +4928,14 @@
                 <w:lang w:val="en-IN"/>
               </w:rPr>
             </w:pPr>
+            <w:proofErr w:type="spellStart"/>
             <w:r>
               <w:rPr>
                 <w:lang w:val="en-IN"/>
               </w:rPr>
               <w:t>PermanenceDecrement</w:t>
             </w:r>
+            <w:proofErr w:type="spellEnd"/>
           </w:p>
         </w:tc>
         <w:tc>
@@ -4206,12 +4970,14 @@
                 <w:lang w:val="en-IN"/>
               </w:rPr>
             </w:pPr>
+            <w:proofErr w:type="spellStart"/>
             <w:r>
               <w:rPr>
                 <w:lang w:val="en-IN"/>
               </w:rPr>
               <w:t>PermanenceIncrement</w:t>
             </w:r>
+            <w:proofErr w:type="spellEnd"/>
           </w:p>
         </w:tc>
         <w:tc>
@@ -4246,12 +5012,14 @@
                 <w:lang w:val="en-IN"/>
               </w:rPr>
             </w:pPr>
+            <w:proofErr w:type="spellStart"/>
             <w:r>
               <w:rPr>
                 <w:lang w:val="en-IN"/>
               </w:rPr>
               <w:t>PredictedSegmentDecrement</w:t>
             </w:r>
+            <w:proofErr w:type="spellEnd"/>
           </w:p>
         </w:tc>
         <w:tc>
@@ -4341,7 +5109,39 @@
           <w:spacing w:val="0"/>
           <w:lang w:val="en-US" w:eastAsia="en-US"/>
         </w:rPr>
-        <w:t>In this implementation, we aimed to address these limitations by augmenting the dataset with a greater number of sequences and incorporating separate evaluation and testing datasets to rigorously evaluate the model's accuracy. Our implementation is structured into three main phases. Firstly, we generate new training, evaluation, and testing datasets based on user input. Secondly, we preprocess the training dataset into a format suitable for training our model. Lastly, we train the HTM model using the prepared training dataset and assess its accuracy using the evaluation and testing datasets.</w:t>
+        <w:t xml:space="preserve">In this implementation, we aimed to address these limitations by augmenting the dataset with a greater number of sequences and incorporating separate evaluation and testing datasets </w:t>
+      </w:r>
+      <w:proofErr w:type="gramStart"/>
+      <w:r>
+        <w:rPr>
+          <w:spacing w:val="0"/>
+          <w:lang w:val="en-US" w:eastAsia="en-US"/>
+        </w:rPr>
+        <w:t>to rigorously evaluate</w:t>
+      </w:r>
+      <w:proofErr w:type="gramEnd"/>
+      <w:r>
+        <w:rPr>
+          <w:spacing w:val="0"/>
+          <w:lang w:val="en-US" w:eastAsia="en-US"/>
+        </w:rPr>
+        <w:t xml:space="preserve"> the model's accuracy. Our implementation </w:t>
+      </w:r>
+      <w:proofErr w:type="gramStart"/>
+      <w:r>
+        <w:rPr>
+          <w:spacing w:val="0"/>
+          <w:lang w:val="en-US" w:eastAsia="en-US"/>
+        </w:rPr>
+        <w:t>is structured</w:t>
+      </w:r>
+      <w:proofErr w:type="gramEnd"/>
+      <w:r>
+        <w:rPr>
+          <w:spacing w:val="0"/>
+          <w:lang w:val="en-US" w:eastAsia="en-US"/>
+        </w:rPr>
+        <w:t xml:space="preserve"> into three main phases. Firstly, we generate new training, evaluation, and testing datasets based on user input. Secondly, we preprocess the training dataset into a format suitable for training our model. Lastly, we train the HTM model using the prepared training dataset and assess its accuracy using the evaluation and testing datasets.</w:t>
       </w:r>
     </w:p>
     <w:p>
@@ -4371,7 +5171,28 @@
         <w:t xml:space="preserve">       To initiate the learning process </w:t>
       </w:r>
       <w:r>
-        <w:t>as shown in Fig.5</w:t>
+        <w:t xml:space="preserve">as shown in </w:t>
+      </w:r>
+      <w:r>
+        <w:fldChar w:fldCharType="begin"/>
+      </w:r>
+      <w:r>
+        <w:instrText xml:space="preserve"> REF _Ref162798720 \h </w:instrText>
+      </w:r>
+      <w:r>
+        <w:fldChar w:fldCharType="separate"/>
+      </w:r>
+      <w:r>
+        <w:t xml:space="preserve">Figure </w:t>
+      </w:r>
+      <w:r>
+        <w:rPr>
+          <w:noProof/>
+        </w:rPr>
+        <w:t>5</w:t>
+      </w:r>
+      <w:r>
+        <w:fldChar w:fldCharType="end"/>
       </w:r>
       <w:r>
         <w:t>, the creation of suitable datasets stands as a pivotal initial step. In pursuit of this objective,</w:t>
@@ -4380,7 +5201,15 @@
         <w:t xml:space="preserve"> </w:t>
       </w:r>
       <w:r>
-        <w:t>a robust sequence generator tailored to accommodate both alphanumeric sequences with ease. This sophisticated tool is designed to operate seamlessly, guided by user-specified parameters that dictate the generation process. Among these parameters, users can define the number of sequences required and set the range of values within each sequence, ensuring flexibility and customization. By specifying maximum and minimum values, users can precisely tailor the characteristics of the datasets to suit their specific needs.</w:t>
+        <w:t xml:space="preserve">a robust sequence generator tailored to accommodate both alphanumeric sequences with ease. This sophisticated tool </w:t>
+      </w:r>
+      <w:proofErr w:type="gramStart"/>
+      <w:r>
+        <w:t>is designed</w:t>
+      </w:r>
+      <w:proofErr w:type="gramEnd"/>
+      <w:r>
+        <w:t xml:space="preserve"> to operate seamlessly, guided by user-specified parameters that dictate the generation process. Among these parameters, users can define the number of sequences required and set the range of values within each sequence, ensuring flexibility and customization. By specifying maximum and minimum values, users can precisely tailor the characteristics of the datasets to suit their specific needs.</w:t>
       </w:r>
     </w:p>
     <w:p>
@@ -4406,7 +5235,23 @@
         <w:jc w:val="both"/>
       </w:pPr>
       <w:r>
-        <w:t>While the HTM model demonstrates proficiency in handling numeric sequences, accommodating alphabetic sequences necessitates a transformative approach. To address this challenge, a novel method harnessing ASCII encodings is used. This innovative technique enables the seamless integration of alphabetic data into the HTM model's framework. Initially, alphabet sequences undergo a transformation process wherein they are converted into their corresponding ASCII representations. These representations, imbued with the essence of the original data, are then seamlessly integrated into the learning process of the HTM model. This integration not only expands the model's capabilities but also enriches its ability to handle diverse data types with precision and efficiency.</w:t>
+        <w:t xml:space="preserve">While the HTM model demonstrates proficiency in handling numeric sequences, accommodating alphabetic sequences necessitates a transformative approach. To address this challenge, a novel method harnessing ASCII encodings is used. This innovative technique enables the seamless integration of alphabetic data into the HTM model's framework. Initially, alphabet sequences undergo a transformation process wherein they </w:t>
+      </w:r>
+      <w:proofErr w:type="gramStart"/>
+      <w:r>
+        <w:t>are converted</w:t>
+      </w:r>
+      <w:proofErr w:type="gramEnd"/>
+      <w:r>
+        <w:t xml:space="preserve"> into their corresponding ASCII representations. These representations, imbued with the essence of the original data, </w:t>
+      </w:r>
+      <w:proofErr w:type="gramStart"/>
+      <w:r>
+        <w:t>are then seamlessly integrated</w:t>
+      </w:r>
+      <w:proofErr w:type="gramEnd"/>
+      <w:r>
+        <w:t xml:space="preserve"> into the learning process of the HTM model. This integration not only expands the model's capabilities but also enriches its ability to handle diverse data types with precision and efficiency.</w:t>
       </w:r>
     </w:p>
     <w:p>
@@ -4426,10 +5271,8 @@
     </w:p>
     <w:p>
       <w:pPr>
+        <w:keepNext/>
         <w:jc w:val="both"/>
-        <w:rPr>
-          <w:rFonts w:asciiTheme="minorHAnsi" w:hAnsiTheme="minorHAnsi" w:cstheme="minorHAnsi"/>
-        </w:rPr>
       </w:pPr>
       <w:r>
         <w:rPr>
@@ -4474,6 +5317,43 @@
     </w:p>
     <w:p>
       <w:pPr>
+        <w:pStyle w:val="Caption"/>
+        <w:rPr>
+          <w:rFonts w:asciiTheme="minorHAnsi" w:hAnsiTheme="minorHAnsi" w:cstheme="minorHAnsi"/>
+        </w:rPr>
+      </w:pPr>
+      <w:bookmarkStart w:id="9" w:name="_Ref162798720"/>
+      <w:r>
+        <w:t xml:space="preserve">Figure </w:t>
+      </w:r>
+      <w:r>
+        <w:fldChar w:fldCharType="begin"/>
+      </w:r>
+      <w:r>
+        <w:instrText xml:space="preserve"> SEQ Figure \* ARABIC </w:instrText>
+      </w:r>
+      <w:r>
+        <w:fldChar w:fldCharType="separate"/>
+      </w:r>
+      <w:r>
+        <w:rPr>
+          <w:noProof/>
+        </w:rPr>
+        <w:t>5</w:t>
+      </w:r>
+      <w:r>
+        <w:fldChar w:fldCharType="end"/>
+      </w:r>
+      <w:bookmarkEnd w:id="9"/>
+      <w:r>
+        <w:t xml:space="preserve"> : </w:t>
+      </w:r>
+      <w:r>
+        <w:t>Generating and preparing dataset</w:t>
+      </w:r>
+    </w:p>
+    <w:p>
+      <w:pPr>
         <w:pStyle w:val="BodyText"/>
         <w:jc w:val="center"/>
         <w:rPr>
@@ -4488,15 +5368,7 @@
           <w:iCs/>
           <w:lang w:val="en-IN"/>
         </w:rPr>
-        <w:t>Figure.</w:t>
-      </w:r>
-      <w:r>
-        <w:rPr>
-          <w:i/>
-          <w:iCs/>
-          <w:lang w:val="en-IN"/>
-        </w:rPr>
-        <w:t>5: Generating and preparing dataset.</w:t>
+        <w:t>.</w:t>
       </w:r>
     </w:p>
     <w:p>
@@ -4529,7 +5401,47 @@
         <w:t>ng the training phase, the first</w:t>
       </w:r>
       <w:r>
-        <w:t xml:space="preserve"> step is loading the data that is done by the process described above. This data is fed into an encoder. The encoder then extracts essential features, normalizer the data and most importantly transform the input into a sparse distributed representation (SDR). The output of encoder is then passed to the spatial pooler which is initialized to the default parameters specified in the code file. It receives the encoded input and computes a set of active columns, creating a sparse representation where only a subset of columns is active at any given time. It is trained for every input over several iterations and this continues until a stable s</w:t>
+        <w:t xml:space="preserve"> step is loading the data that </w:t>
+      </w:r>
+      <w:proofErr w:type="gramStart"/>
+      <w:r>
+        <w:t>is done</w:t>
+      </w:r>
+      <w:proofErr w:type="gramEnd"/>
+      <w:r>
+        <w:t xml:space="preserve"> by the process described above. This data </w:t>
+      </w:r>
+      <w:proofErr w:type="gramStart"/>
+      <w:r>
+        <w:t>is fed</w:t>
+      </w:r>
+      <w:proofErr w:type="gramEnd"/>
+      <w:r>
+        <w:t xml:space="preserve"> into an encoder. The encoder then extracts essential </w:t>
+      </w:r>
+      <w:proofErr w:type="gramStart"/>
+      <w:r>
+        <w:t>features,</w:t>
+      </w:r>
+      <w:proofErr w:type="gramEnd"/>
+      <w:r>
+        <w:t xml:space="preserve"> normalizer the data and most importantly transform the input into a sparse distributed representation (SDR). The output of encoder is then passed to the spatial </w:t>
+      </w:r>
+      <w:proofErr w:type="gramStart"/>
+      <w:r>
+        <w:t>pooler which</w:t>
+      </w:r>
+      <w:proofErr w:type="gramEnd"/>
+      <w:r>
+        <w:t xml:space="preserve"> is initialized to the default parameters specified in the code file. It receives the encoded input and computes a set of active columns, creating a sparse representation where only a subset of columns is active at any given time. It </w:t>
+      </w:r>
+      <w:proofErr w:type="gramStart"/>
+      <w:r>
+        <w:t>is trained</w:t>
+      </w:r>
+      <w:proofErr w:type="gramEnd"/>
+      <w:r>
+        <w:t xml:space="preserve"> for every input over several iterations and this continues until a stable s</w:t>
       </w:r>
       <w:r>
         <w:t>tate in reached. T</w:t>
@@ -4548,6 +5460,7 @@
           <w:id w:val="1776285186"/>
           <w:citation/>
         </w:sdtPr>
+        <w:sdtEndPr/>
         <w:sdtContent>
           <w:r>
             <w:fldChar w:fldCharType="begin"/>
@@ -4573,7 +5486,31 @@
         <w:t>. The time taken by the spatial pooler to achieve a stable state depends on the range of input data (alphabets/number).</w:t>
       </w:r>
       <w:r>
-        <w:t xml:space="preserve"> Fig 6, illustrates the learning phase of dataset.</w:t>
+        <w:t xml:space="preserve"> </w:t>
+      </w:r>
+      <w:r>
+        <w:fldChar w:fldCharType="begin"/>
+      </w:r>
+      <w:r>
+        <w:instrText xml:space="preserve"> REF _Ref162798735 \h </w:instrText>
+      </w:r>
+      <w:r>
+        <w:fldChar w:fldCharType="separate"/>
+      </w:r>
+      <w:r>
+        <w:t xml:space="preserve">Figure </w:t>
+      </w:r>
+      <w:r>
+        <w:rPr>
+          <w:noProof/>
+        </w:rPr>
+        <w:t>6</w:t>
+      </w:r>
+      <w:r>
+        <w:fldChar w:fldCharType="end"/>
+      </w:r>
+      <w:r>
+        <w:t>, illustrates the learning phase of dataset.</w:t>
       </w:r>
     </w:p>
     <w:p>
@@ -4583,6 +5520,7 @@
     </w:p>
     <w:p>
       <w:pPr>
+        <w:keepNext/>
         <w:jc w:val="both"/>
       </w:pPr>
       <w:r>
@@ -4628,6 +5566,40 @@
     </w:p>
     <w:p>
       <w:pPr>
+        <w:pStyle w:val="Caption"/>
+      </w:pPr>
+      <w:bookmarkStart w:id="10" w:name="_Ref162798735"/>
+      <w:r>
+        <w:t xml:space="preserve">Figure </w:t>
+      </w:r>
+      <w:r>
+        <w:fldChar w:fldCharType="begin"/>
+      </w:r>
+      <w:r>
+        <w:instrText xml:space="preserve"> SEQ Figure \* ARABIC </w:instrText>
+      </w:r>
+      <w:r>
+        <w:fldChar w:fldCharType="separate"/>
+      </w:r>
+      <w:r>
+        <w:rPr>
+          <w:noProof/>
+        </w:rPr>
+        <w:t>6</w:t>
+      </w:r>
+      <w:r>
+        <w:fldChar w:fldCharType="end"/>
+      </w:r>
+      <w:bookmarkEnd w:id="10"/>
+      <w:r>
+        <w:t xml:space="preserve"> : </w:t>
+      </w:r>
+      <w:r>
+        <w:t>Learning process dataset</w:t>
+      </w:r>
+    </w:p>
+    <w:p>
+      <w:pPr>
         <w:pStyle w:val="BodyText"/>
         <w:rPr>
           <w:i/>
@@ -4641,23 +5613,7 @@
           <w:iCs/>
           <w:lang w:val="en-IN"/>
         </w:rPr>
-        <w:t xml:space="preserve">      </w:t>
-      </w:r>
-      <w:r>
-        <w:rPr>
-          <w:i/>
-          <w:iCs/>
-          <w:lang w:val="en-IN"/>
-        </w:rPr>
-        <w:t>Figure.</w:t>
-      </w:r>
-      <w:r>
-        <w:rPr>
-          <w:i/>
-          <w:iCs/>
-          <w:lang w:val="en-IN"/>
-        </w:rPr>
-        <w:t>6: Learning process dataset.</w:t>
+        <w:t>.</w:t>
       </w:r>
     </w:p>
     <w:p>
@@ -4695,7 +5651,23 @@
         <w:t xml:space="preserve">      </w:t>
       </w:r>
       <w:r>
-        <w:t>After undergoing the learning process, the Hierarchical Temporal Memory (HTM) model utilizes its temporal memory component to make predictions. Initially, raw sensory input is preprocessed by the encoder, extracting essential features and preparing the data for HTM processing. This encoded input then enters the spatial pooler, which forms sparse distributed representations (SDRs) by activating a subset of columns based on input patterns. Subsequently, the SDR is fed into the temporal memory, where temporal sequences are learned by establishing connections between active columns over time. This temporal memory maintains a representation of the current state, derived from the sequence of past inputs. Leveraging this learned temporal context and the current input, the temporal memory predicts future inputs by activating columns representing potential next states based on the recognized patterns and current context.</w:t>
+        <w:t xml:space="preserve">After undergoing the learning process, the Hierarchical Temporal Memory (HTM) model utilizes its temporal memory component to make predictions. Initially, </w:t>
+      </w:r>
+      <w:proofErr w:type="gramStart"/>
+      <w:r>
+        <w:t>raw sensory input is preprocessed by the encoder, extracting essential features and preparing the data for HTM processing</w:t>
+      </w:r>
+      <w:proofErr w:type="gramEnd"/>
+      <w:r>
+        <w:t xml:space="preserve">. This encoded input then enters the spatial pooler, which forms sparse distributed representations (SDRs) by activating a subset of columns based on input patterns. Subsequently, the SDR </w:t>
+      </w:r>
+      <w:proofErr w:type="gramStart"/>
+      <w:r>
+        <w:t>is fed</w:t>
+      </w:r>
+      <w:proofErr w:type="gramEnd"/>
+      <w:r>
+        <w:t xml:space="preserve"> into the temporal memory, where temporal sequences are learned by establishing connections between active columns over time. This temporal memory maintains a representation of the current state, derived from the sequence of past inputs. Leveraging this learned temporal context and the current input, the temporal memory predicts future inputs by activating columns representing potential next states based on the recognized patterns and current context.</w:t>
       </w:r>
     </w:p>
     <w:p>
@@ -4734,7 +5706,23 @@
         <w:jc w:val="both"/>
       </w:pPr>
       <w:r>
-        <w:t>Our project is aimed at improving a multi-sequence learning program. We have implemented several enhancements to achieve this goal. Firstly, we have introduced the capability to generate random number and alphabet datasets based on user preferences. Additionally, we have enabled the program to handle multiple sequences concurrently, allowing for simultaneous learning, evaluation, and testing. Moreover, efforts have been made to enhance the accuracy of the program</w:t>
+        <w:t xml:space="preserve">Our project </w:t>
+      </w:r>
+      <w:proofErr w:type="gramStart"/>
+      <w:r>
+        <w:t>is aimed</w:t>
+      </w:r>
+      <w:proofErr w:type="gramEnd"/>
+      <w:r>
+        <w:t xml:space="preserve"> at improving a multi-sequence learning program. We have implemented several enhancements to achieve this goal. Firstly, we have introduced the capability to generate random number and alphabet datasets based on user preferences. Additionally, we have enabled the program to handle multiple sequences concurrently, allowing for simultaneous learning, evaluation, and testing. Moreover, efforts </w:t>
+      </w:r>
+      <w:proofErr w:type="gramStart"/>
+      <w:r>
+        <w:t>have been made</w:t>
+      </w:r>
+      <w:proofErr w:type="gramEnd"/>
+      <w:r>
+        <w:t xml:space="preserve"> to enhance the accuracy of the program</w:t>
       </w:r>
       <w:r>
         <w:t xml:space="preserve"> that included fine tuning different parameters of the HTM configuration</w:t>
@@ -4743,7 +5731,15 @@
         <w:t>.</w:t>
       </w:r>
       <w:r>
-        <w:t xml:space="preserve"> It was seen that i</w:t>
+        <w:t xml:space="preserve"> It </w:t>
+      </w:r>
+      <w:proofErr w:type="gramStart"/>
+      <w:r>
+        <w:t>was seen</w:t>
+      </w:r>
+      <w:proofErr w:type="gramEnd"/>
+      <w:r>
+        <w:t xml:space="preserve"> that i</w:t>
       </w:r>
       <w:r>
         <w:t xml:space="preserve">ncreasing the number of </w:t>
@@ -4757,8 +5753,21 @@
       <w:r>
         <w:t xml:space="preserve">g preserved </w:t>
       </w:r>
-      <w:r>
-        <w:t>more detailed information, leading to richer representations. This, coupled with improved generalization capabilities, enabled the model to make more accurate predictions, even with unseen or slightly different sequences in the test dataset. Overall, the increase in the number of bits enhanced the model's performance by providing greater expressive power, improved representation quality, and better generalization abilities.</w:t>
+      <w:proofErr w:type="gramStart"/>
+      <w:r>
+        <w:t>more detailed information, leading to richer representations</w:t>
+      </w:r>
+      <w:proofErr w:type="gramEnd"/>
+      <w:r>
+        <w:t xml:space="preserve">. This, coupled with improved generalization capabilities, enabled the model to make </w:t>
+      </w:r>
+      <w:proofErr w:type="gramStart"/>
+      <w:r>
+        <w:t>more accurate predictions, even with unseen or slightly different sequences in the test dataset</w:t>
+      </w:r>
+      <w:proofErr w:type="gramEnd"/>
+      <w:r>
+        <w:t>. Overall, the increase in the number of bits enhanced the model's performance by providing greater expressive power, improved representation quality, and better generalization abilities.</w:t>
       </w:r>
     </w:p>
     <w:p>
@@ -4771,7 +5780,28 @@
         <w:jc w:val="both"/>
       </w:pPr>
       <w:r>
-        <w:t xml:space="preserve">Fig. 7 shows the simplified illustration </w:t>
+        <w:fldChar w:fldCharType="begin"/>
+      </w:r>
+      <w:r>
+        <w:instrText xml:space="preserve"> REF _Ref162798842 \h </w:instrText>
+      </w:r>
+      <w:r>
+        <w:fldChar w:fldCharType="separate"/>
+      </w:r>
+      <w:r>
+        <w:t xml:space="preserve">Figure </w:t>
+      </w:r>
+      <w:r>
+        <w:rPr>
+          <w:noProof/>
+        </w:rPr>
+        <w:t>7</w:t>
+      </w:r>
+      <w:r>
+        <w:fldChar w:fldCharType="end"/>
+      </w:r>
+      <w:r>
+        <w:t xml:space="preserve"> shows the simplified illustration </w:t>
       </w:r>
       <w:r>
         <w:t>of how multi sequence learning experiment</w:t>
@@ -4788,6 +5818,7 @@
     <w:p>
       <w:pPr>
         <w:pStyle w:val="NormalWeb"/>
+        <w:keepNext/>
       </w:pPr>
       <w:r>
         <w:rPr>
@@ -4833,75 +5864,36 @@
     </w:p>
     <w:p>
       <w:pPr>
-        <w:rPr>
-          <w:i/>
-          <w:iCs/>
-          <w:sz w:val="18"/>
-          <w:szCs w:val="18"/>
-        </w:rPr>
-      </w:pPr>
-      <w:r>
-        <w:rPr>
-          <w:i/>
-          <w:iCs/>
-          <w:sz w:val="18"/>
-          <w:szCs w:val="18"/>
-        </w:rPr>
-        <w:t>Figure</w:t>
-      </w:r>
-      <w:r>
-        <w:rPr>
-          <w:i/>
-          <w:iCs/>
-          <w:sz w:val="18"/>
-          <w:szCs w:val="18"/>
-        </w:rPr>
-        <w:t>.</w:t>
-      </w:r>
-      <w:r>
-        <w:rPr>
-          <w:i/>
-          <w:iCs/>
-          <w:sz w:val="18"/>
-          <w:szCs w:val="18"/>
+        <w:pStyle w:val="Caption"/>
+      </w:pPr>
+      <w:bookmarkStart w:id="11" w:name="_Ref162798842"/>
+      <w:r>
+        <w:t xml:space="preserve">Figure </w:t>
+      </w:r>
+      <w:r>
+        <w:fldChar w:fldCharType="begin"/>
+      </w:r>
+      <w:r>
+        <w:instrText xml:space="preserve"> SEQ Figure \* ARABIC </w:instrText>
+      </w:r>
+      <w:r>
+        <w:fldChar w:fldCharType="separate"/>
+      </w:r>
+      <w:r>
+        <w:rPr>
+          <w:noProof/>
         </w:rPr>
         <w:t>7</w:t>
       </w:r>
       <w:r>
-        <w:rPr>
-          <w:i/>
-          <w:iCs/>
-          <w:sz w:val="18"/>
-          <w:szCs w:val="18"/>
-        </w:rPr>
-        <w:t xml:space="preserve">: Flow chart for </w:t>
-      </w:r>
-      <w:r>
-        <w:rPr>
-          <w:i/>
-          <w:iCs/>
-          <w:sz w:val="18"/>
-          <w:szCs w:val="18"/>
-        </w:rPr>
-        <w:t xml:space="preserve">Enhance </w:t>
-      </w:r>
-      <w:r>
-        <w:rPr>
-          <w:i/>
-          <w:iCs/>
-          <w:sz w:val="18"/>
-          <w:szCs w:val="18"/>
-        </w:rPr>
-        <w:t xml:space="preserve">Multi Sequence </w:t>
-      </w:r>
-      <w:r>
-        <w:rPr>
-          <w:i/>
-          <w:iCs/>
-          <w:sz w:val="18"/>
-          <w:szCs w:val="18"/>
-        </w:rPr>
-        <w:t>Learning Experiment</w:t>
+        <w:fldChar w:fldCharType="end"/>
+      </w:r>
+      <w:bookmarkEnd w:id="11"/>
+      <w:r>
+        <w:t xml:space="preserve"> : </w:t>
+      </w:r>
+      <w:r>
+        <w:t>Flow chart for Enhance Multi Sequence Learning Experiment</w:t>
       </w:r>
     </w:p>
     <w:p>
@@ -4925,16 +5917,61 @@
         <w:jc w:val="both"/>
       </w:pPr>
       <w:r>
-        <w:t xml:space="preserve">      </w:t>
-      </w:r>
-      <w:r>
-        <w:t>F</w:t>
-      </w:r>
-      <w:r>
-        <w:t>igure 8 and figure 9</w:t>
-      </w:r>
-      <w:r>
-        <w:t xml:space="preserve"> below illustrate the model in the process of predicting sequences within the evaluation and test datasets. Following training, the model demonstrates the ability to predict each sequence with an accuracy ranging from 35% to 100%, averaging at 53%. This marks a significant improvement compared to the previous implementation, where the test accuracy for number datasets was below 25%. </w:t>
+        <w:t xml:space="preserve">     </w:t>
+      </w:r>
+      <w:r>
+        <w:fldChar w:fldCharType="begin"/>
+      </w:r>
+      <w:r>
+        <w:instrText xml:space="preserve"> REF _Ref162798948 \h </w:instrText>
+      </w:r>
+      <w:r>
+        <w:fldChar w:fldCharType="separate"/>
+      </w:r>
+      <w:r>
+        <w:t xml:space="preserve">Figure </w:t>
+      </w:r>
+      <w:r>
+        <w:rPr>
+          <w:noProof/>
+        </w:rPr>
+        <w:t>8</w:t>
+      </w:r>
+      <w:r>
+        <w:fldChar w:fldCharType="end"/>
+      </w:r>
+      <w:r>
+        <w:t xml:space="preserve"> </w:t>
+      </w:r>
+      <w:r>
+        <w:t xml:space="preserve"> and </w:t>
+      </w:r>
+      <w:r>
+        <w:fldChar w:fldCharType="begin"/>
+      </w:r>
+      <w:r>
+        <w:instrText xml:space="preserve"> REF _Ref162798960 \h </w:instrText>
+      </w:r>
+      <w:r>
+        <w:fldChar w:fldCharType="separate"/>
+      </w:r>
+      <w:r>
+        <w:t xml:space="preserve">Figure </w:t>
+      </w:r>
+      <w:r>
+        <w:rPr>
+          <w:noProof/>
+        </w:rPr>
+        <w:t>9</w:t>
+      </w:r>
+      <w:r>
+        <w:fldChar w:fldCharType="end"/>
+      </w:r>
+      <w:r>
+        <w:t xml:space="preserve"> </w:t>
+      </w:r>
+      <w:r>
+        <w:t xml:space="preserve">below illustrate the model in the process of predicting sequences within the evaluation and test datasets. Following training, the model demonstrates the ability to predict each sequence with an accuracy ranging from 35% to 100%, averaging at 53%. This marks a significant improvement compared to the previous implementation, where the test accuracy for number datasets was below 25%. </w:t>
       </w:r>
     </w:p>
     <w:p>
@@ -4947,20 +5984,18 @@
     </w:p>
     <w:p>
       <w:pPr>
+        <w:keepNext/>
         <w:jc w:val="both"/>
-        <w:rPr>
-          <w:rFonts w:asciiTheme="minorHAnsi" w:hAnsiTheme="minorHAnsi" w:cstheme="minorHAnsi"/>
-        </w:rPr>
       </w:pPr>
       <w:r>
         <w:rPr>
           <w:noProof/>
         </w:rPr>
         <w:drawing>
-          <wp:inline distT="0" distB="0" distL="0" distR="0" wp14:anchorId="1B5B3D65" wp14:editId="7C0C70E5">
-            <wp:extent cx="3089910" cy="2649220"/>
+          <wp:inline distT="0" distB="0" distL="0" distR="0" wp14:anchorId="318597FE" wp14:editId="133C6DCC">
+            <wp:extent cx="3089910" cy="3965575"/>
             <wp:effectExtent l="0" t="0" r="0" b="0"/>
-            <wp:docPr id="21" name="Picture 21"/>
+            <wp:docPr id="3" name="Picture 3"/>
             <wp:cNvGraphicFramePr>
               <a:graphicFrameLocks xmlns:a="http://schemas.openxmlformats.org/drawingml/2006/main" noChangeAspect="1"/>
             </wp:cNvGraphicFramePr>
@@ -4980,7 +6015,7 @@
                   <pic:spPr>
                     <a:xfrm>
                       <a:off x="0" y="0"/>
-                      <a:ext cx="3089910" cy="2649220"/>
+                      <a:ext cx="3089910" cy="3965575"/>
                     </a:xfrm>
                     <a:prstGeom prst="rect">
                       <a:avLst/>
@@ -4995,19 +6030,44 @@
     </w:p>
     <w:p>
       <w:pPr>
-        <w:rPr>
-          <w:i/>
-          <w:iCs/>
-          <w:sz w:val="18"/>
-        </w:rPr>
-      </w:pPr>
-      <w:r>
-        <w:rPr>
-          <w:i/>
-          <w:iCs/>
-          <w:sz w:val="18"/>
-        </w:rPr>
-        <w:t>Figure.8: Accuracy of evaluation dataset– Sequence of Numbers</w:t>
+        <w:pStyle w:val="Caption"/>
+        <w:rPr>
+          <w:rFonts w:asciiTheme="minorHAnsi" w:hAnsiTheme="minorHAnsi" w:cstheme="minorHAnsi"/>
+        </w:rPr>
+      </w:pPr>
+      <w:bookmarkStart w:id="12" w:name="_Ref162798948"/>
+      <w:r>
+        <w:t xml:space="preserve">Figure </w:t>
+      </w:r>
+      <w:r>
+        <w:fldChar w:fldCharType="begin"/>
+      </w:r>
+      <w:r>
+        <w:instrText xml:space="preserve"> SEQ Figure \* ARABIC </w:instrText>
+      </w:r>
+      <w:r>
+        <w:fldChar w:fldCharType="separate"/>
+      </w:r>
+      <w:r>
+        <w:rPr>
+          <w:noProof/>
+        </w:rPr>
+        <w:t>8</w:t>
+      </w:r>
+      <w:r>
+        <w:fldChar w:fldCharType="end"/>
+      </w:r>
+      <w:bookmarkEnd w:id="12"/>
+      <w:proofErr w:type="gramStart"/>
+      <w:r>
+        <w:t xml:space="preserve"> :</w:t>
+      </w:r>
+      <w:r>
+        <w:t>Accuracy</w:t>
+      </w:r>
+      <w:proofErr w:type="gramEnd"/>
+      <w:r>
+        <w:t xml:space="preserve"> of evaluation dataset– Sequence of Numbers</w:t>
       </w:r>
     </w:p>
     <w:p>
@@ -5020,20 +6080,18 @@
     </w:p>
     <w:p>
       <w:pPr>
+        <w:keepNext/>
         <w:jc w:val="both"/>
-        <w:rPr>
-          <w:rFonts w:asciiTheme="minorHAnsi" w:hAnsiTheme="minorHAnsi" w:cstheme="minorHAnsi"/>
-        </w:rPr>
       </w:pPr>
       <w:r>
         <w:rPr>
           <w:noProof/>
         </w:rPr>
         <w:drawing>
-          <wp:inline distT="0" distB="0" distL="0" distR="0" wp14:anchorId="2AA27AB5" wp14:editId="79852FDA">
-            <wp:extent cx="3089910" cy="3472180"/>
+          <wp:inline distT="0" distB="0" distL="0" distR="0" wp14:anchorId="7F62CE85" wp14:editId="12DEDC52">
+            <wp:extent cx="3038387" cy="4104640"/>
             <wp:effectExtent l="0" t="0" r="0" b="0"/>
-            <wp:docPr id="23" name="Picture 23"/>
+            <wp:docPr id="6" name="Picture 6"/>
             <wp:cNvGraphicFramePr>
               <a:graphicFrameLocks xmlns:a="http://schemas.openxmlformats.org/drawingml/2006/main" noChangeAspect="1"/>
             </wp:cNvGraphicFramePr>
@@ -5045,7 +6103,13 @@
                     <pic:cNvPicPr/>
                   </pic:nvPicPr>
                   <pic:blipFill>
-                    <a:blip r:embed="rId19"/>
+                    <a:blip r:embed="rId19">
+                      <a:extLst>
+                        <a:ext uri="{28A0092B-C50C-407E-A947-70E740481C1C}">
+                          <a14:useLocalDpi xmlns:a14="http://schemas.microsoft.com/office/drawing/2010/main" val="0"/>
+                        </a:ext>
+                      </a:extLst>
+                    </a:blip>
                     <a:stretch>
                       <a:fillRect/>
                     </a:stretch>
@@ -5053,7 +6117,7 @@
                   <pic:spPr>
                     <a:xfrm>
                       <a:off x="0" y="0"/>
-                      <a:ext cx="3089910" cy="3472180"/>
+                      <a:ext cx="3038387" cy="4104640"/>
                     </a:xfrm>
                     <a:prstGeom prst="rect">
                       <a:avLst/>
@@ -5068,35 +6132,39 @@
     </w:p>
     <w:p>
       <w:pPr>
-        <w:rPr>
-          <w:i/>
-          <w:iCs/>
-          <w:sz w:val="18"/>
-        </w:rPr>
-      </w:pPr>
-      <w:r>
-        <w:rPr>
-          <w:i/>
-          <w:iCs/>
-          <w:sz w:val="18"/>
-        </w:rPr>
-        <w:t>Figure.</w:t>
-      </w:r>
-      <w:r>
-        <w:rPr>
-          <w:i/>
-          <w:iCs/>
-          <w:sz w:val="18"/>
+        <w:pStyle w:val="Caption"/>
+        <w:rPr>
+          <w:rFonts w:asciiTheme="minorHAnsi" w:hAnsiTheme="minorHAnsi" w:cstheme="minorHAnsi"/>
+        </w:rPr>
+      </w:pPr>
+      <w:bookmarkStart w:id="13" w:name="_Ref162798960"/>
+      <w:r>
+        <w:t xml:space="preserve">Figure </w:t>
+      </w:r>
+      <w:r>
+        <w:fldChar w:fldCharType="begin"/>
+      </w:r>
+      <w:r>
+        <w:instrText xml:space="preserve"> SEQ Figure \* ARABIC </w:instrText>
+      </w:r>
+      <w:r>
+        <w:fldChar w:fldCharType="separate"/>
+      </w:r>
+      <w:r>
+        <w:rPr>
+          <w:noProof/>
         </w:rPr>
         <w:t>9</w:t>
       </w:r>
       <w:r>
-        <w:rPr>
-          <w:i/>
-          <w:iCs/>
-          <w:sz w:val="18"/>
-        </w:rPr>
-        <w:t>: Accuracy of test dataset– Sequence of Numbers</w:t>
+        <w:fldChar w:fldCharType="end"/>
+      </w:r>
+      <w:bookmarkEnd w:id="13"/>
+      <w:r>
+        <w:t xml:space="preserve"> : </w:t>
+      </w:r>
+      <w:r>
+        <w:t>Accuracy of test dataset– Sequence of Numbers</w:t>
       </w:r>
     </w:p>
     <w:p>
@@ -5132,10 +6200,52 @@
         <w:t xml:space="preserve">     </w:t>
       </w:r>
       <w:r>
-        <w:t xml:space="preserve"> F</w:t>
-      </w:r>
-      <w:r>
-        <w:t>igure 10 and figure 11</w:t>
+        <w:t xml:space="preserve"> </w:t>
+      </w:r>
+      <w:r>
+        <w:fldChar w:fldCharType="begin"/>
+      </w:r>
+      <w:r>
+        <w:instrText xml:space="preserve"> REF _Ref162799045 \h </w:instrText>
+      </w:r>
+      <w:r>
+        <w:fldChar w:fldCharType="separate"/>
+      </w:r>
+      <w:r>
+        <w:t xml:space="preserve">Figure </w:t>
+      </w:r>
+      <w:r>
+        <w:rPr>
+          <w:noProof/>
+        </w:rPr>
+        <w:t>10</w:t>
+      </w:r>
+      <w:r>
+        <w:fldChar w:fldCharType="end"/>
+      </w:r>
+      <w:r>
+        <w:t xml:space="preserve"> and </w:t>
+      </w:r>
+      <w:r>
+        <w:fldChar w:fldCharType="begin"/>
+      </w:r>
+      <w:r>
+        <w:instrText xml:space="preserve"> REF _Ref162799054 \h </w:instrText>
+      </w:r>
+      <w:r>
+        <w:fldChar w:fldCharType="separate"/>
+      </w:r>
+      <w:r>
+        <w:t xml:space="preserve">Figure </w:t>
+      </w:r>
+      <w:r>
+        <w:rPr>
+          <w:noProof/>
+        </w:rPr>
+        <w:t>11</w:t>
+      </w:r>
+      <w:r>
+        <w:fldChar w:fldCharType="end"/>
       </w:r>
       <w:r>
         <w:t xml:space="preserve"> below illustrate the model in the process of predicting sequences within the evaluation and test datasets. Following training, the model demonstrates the ability to predict each sequence with an accuracy ranging from 35% to 100%, averaging at 53%. This marks a significant improvement compared to the previous implementation, where the test accuracy for number datasets was below 25%.  </w:t>
@@ -5152,6 +6262,8 @@
     <w:p>
       <w:pPr>
         <w:pStyle w:val="NormalWeb"/>
+        <w:keepNext/>
+        <w:jc w:val="center"/>
       </w:pPr>
       <w:r>
         <w:rPr>
@@ -5159,10 +6271,10 @@
           <w:lang w:val="en-US" w:eastAsia="en-US"/>
         </w:rPr>
         <w:drawing>
-          <wp:inline distT="0" distB="0" distL="0" distR="0" wp14:anchorId="625726E5" wp14:editId="3EA1D043">
-            <wp:extent cx="3194107" cy="3085107"/>
-            <wp:effectExtent l="0" t="0" r="6350" b="1270"/>
-            <wp:docPr id="19" name="Picture 19" descr="C:\Users\user\AppData\Local\Packages\Microsoft.Windows.Photos_8wekyb3d8bbwe\TempState\ShareServiceTempFolder\Result 2.jpeg"/>
+          <wp:inline distT="0" distB="0" distL="0" distR="0" wp14:anchorId="625726E5" wp14:editId="25D4F708">
+            <wp:extent cx="3046730" cy="4038600"/>
+            <wp:effectExtent l="0" t="0" r="1270" b="0"/>
+            <wp:docPr id="19" name="Picture 19"/>
             <wp:cNvGraphicFramePr>
               <a:graphicFrameLocks xmlns:a="http://schemas.openxmlformats.org/drawingml/2006/main" noChangeAspect="1"/>
             </wp:cNvGraphicFramePr>
@@ -5183,7 +6295,6 @@
                         </a:ext>
                       </a:extLst>
                     </a:blip>
-                    <a:srcRect/>
                     <a:stretch>
                       <a:fillRect/>
                     </a:stretch>
@@ -5191,7 +6302,7 @@
                   <pic:spPr bwMode="auto">
                     <a:xfrm>
                       <a:off x="0" y="0"/>
-                      <a:ext cx="3271098" cy="3159471"/>
+                      <a:ext cx="3063636" cy="4061010"/>
                     </a:xfrm>
                     <a:prstGeom prst="rect">
                       <a:avLst/>
@@ -5210,75 +6321,36 @@
     </w:p>
     <w:p>
       <w:pPr>
-        <w:rPr>
-          <w:i/>
-          <w:iCs/>
-          <w:sz w:val="18"/>
-        </w:rPr>
-      </w:pPr>
-      <w:r>
-        <w:rPr>
-          <w:i/>
-          <w:iCs/>
-          <w:sz w:val="18"/>
-        </w:rPr>
-        <w:t>Figure.</w:t>
-      </w:r>
-      <w:r>
-        <w:rPr>
-          <w:i/>
-          <w:iCs/>
-          <w:sz w:val="18"/>
+        <w:pStyle w:val="Caption"/>
+      </w:pPr>
+      <w:bookmarkStart w:id="14" w:name="_Ref162799045"/>
+      <w:r>
+        <w:t xml:space="preserve">Figure </w:t>
+      </w:r>
+      <w:r>
+        <w:fldChar w:fldCharType="begin"/>
+      </w:r>
+      <w:r>
+        <w:instrText xml:space="preserve"> SEQ Figure \* ARABIC </w:instrText>
+      </w:r>
+      <w:r>
+        <w:fldChar w:fldCharType="separate"/>
+      </w:r>
+      <w:r>
+        <w:rPr>
+          <w:noProof/>
         </w:rPr>
         <w:t>10</w:t>
       </w:r>
       <w:r>
-        <w:rPr>
-          <w:i/>
-          <w:iCs/>
-          <w:sz w:val="18"/>
-        </w:rPr>
-        <w:t xml:space="preserve">: </w:t>
-      </w:r>
-      <w:r>
-        <w:rPr>
-          <w:i/>
-          <w:iCs/>
-          <w:sz w:val="18"/>
-        </w:rPr>
-        <w:t>Accuracy</w:t>
-      </w:r>
-      <w:r>
-        <w:rPr>
-          <w:i/>
-          <w:iCs/>
-          <w:sz w:val="18"/>
-        </w:rPr>
-        <w:t xml:space="preserve"> </w:t>
-      </w:r>
-      <w:r>
-        <w:rPr>
-          <w:i/>
-          <w:iCs/>
-          <w:sz w:val="18"/>
-        </w:rPr>
-        <w:t>of evaluation dataset</w:t>
-      </w:r>
-      <w:r>
-        <w:rPr>
-          <w:i/>
-          <w:iCs/>
-          <w:sz w:val="18"/>
-        </w:rPr>
-        <w:t xml:space="preserve">– Sequence </w:t>
-      </w:r>
-      <w:r>
-        <w:rPr>
-          <w:i/>
-          <w:iCs/>
-          <w:sz w:val="18"/>
-        </w:rPr>
-        <w:t>of Alphabets</w:t>
+        <w:fldChar w:fldCharType="end"/>
+      </w:r>
+      <w:bookmarkEnd w:id="14"/>
+      <w:r>
+        <w:t xml:space="preserve"> : </w:t>
+      </w:r>
+      <w:r>
+        <w:t>Accuracy of evaluation dataset– Sequence of Alphabets</w:t>
       </w:r>
     </w:p>
     <w:p>
@@ -5292,6 +6364,8 @@
     <w:p>
       <w:pPr>
         <w:pStyle w:val="NormalWeb"/>
+        <w:keepNext/>
+        <w:jc w:val="center"/>
       </w:pPr>
       <w:r>
         <w:rPr>
@@ -5299,10 +6373,10 @@
           <w:lang w:val="en-US" w:eastAsia="en-US"/>
         </w:rPr>
         <w:drawing>
-          <wp:inline distT="0" distB="0" distL="0" distR="0" wp14:anchorId="4D8F2524" wp14:editId="25E4814E">
-            <wp:extent cx="3204210" cy="1987514"/>
+          <wp:inline distT="0" distB="0" distL="0" distR="0" wp14:anchorId="4D8F2524" wp14:editId="52CCDB86">
+            <wp:extent cx="2904490" cy="3962400"/>
             <wp:effectExtent l="0" t="0" r="0" b="0"/>
-            <wp:docPr id="4" name="Picture 4" descr="C:\Users\user\AppData\Local\Packages\Microsoft.Windows.Photos_8wekyb3d8bbwe\TempState\ShareServiceTempFolder\Result 1.jpeg"/>
+            <wp:docPr id="4" name="Picture 4"/>
             <wp:cNvGraphicFramePr>
               <a:graphicFrameLocks xmlns:a="http://schemas.openxmlformats.org/drawingml/2006/main" noChangeAspect="1"/>
             </wp:cNvGraphicFramePr>
@@ -5323,7 +6397,6 @@
                         </a:ext>
                       </a:extLst>
                     </a:blip>
-                    <a:srcRect/>
                     <a:stretch>
                       <a:fillRect/>
                     </a:stretch>
@@ -5331,7 +6404,7 @@
                   <pic:spPr bwMode="auto">
                     <a:xfrm>
                       <a:off x="0" y="0"/>
-                      <a:ext cx="3239288" cy="2009273"/>
+                      <a:ext cx="2928267" cy="3994838"/>
                     </a:xfrm>
                     <a:prstGeom prst="rect">
                       <a:avLst/>
@@ -5350,83 +6423,36 @@
     </w:p>
     <w:p>
       <w:pPr>
-        <w:rPr>
-          <w:rFonts w:eastAsia="Times New Roman"/>
-          <w:i/>
-          <w:iCs/>
-          <w:sz w:val="18"/>
-          <w:lang w:val="en-IN" w:eastAsia="en-IN"/>
-        </w:rPr>
-      </w:pPr>
-      <w:r>
-        <w:rPr>
-          <w:rFonts w:eastAsia="Times New Roman"/>
-          <w:i/>
-          <w:iCs/>
-          <w:sz w:val="18"/>
-          <w:lang w:val="en-IN" w:eastAsia="en-IN"/>
-        </w:rPr>
-        <w:t>Figure.</w:t>
-      </w:r>
-      <w:r>
-        <w:rPr>
-          <w:rFonts w:eastAsia="Times New Roman"/>
-          <w:i/>
-          <w:iCs/>
-          <w:sz w:val="18"/>
-          <w:lang w:val="en-IN" w:eastAsia="en-IN"/>
+        <w:pStyle w:val="Caption"/>
+      </w:pPr>
+      <w:bookmarkStart w:id="15" w:name="_Ref162799054"/>
+      <w:r>
+        <w:t xml:space="preserve">Figure </w:t>
+      </w:r>
+      <w:r>
+        <w:fldChar w:fldCharType="begin"/>
+      </w:r>
+      <w:r>
+        <w:instrText xml:space="preserve"> SEQ Figure \* ARABIC </w:instrText>
+      </w:r>
+      <w:r>
+        <w:fldChar w:fldCharType="separate"/>
+      </w:r>
+      <w:r>
+        <w:rPr>
+          <w:noProof/>
         </w:rPr>
         <w:t>11</w:t>
       </w:r>
       <w:r>
-        <w:rPr>
-          <w:rFonts w:eastAsia="Times New Roman"/>
-          <w:i/>
-          <w:iCs/>
-          <w:sz w:val="18"/>
-          <w:lang w:val="en-IN" w:eastAsia="en-IN"/>
-        </w:rPr>
-        <w:t xml:space="preserve">: </w:t>
-      </w:r>
-      <w:r>
-        <w:rPr>
-          <w:rFonts w:eastAsia="Times New Roman"/>
-          <w:i/>
-          <w:iCs/>
-          <w:sz w:val="18"/>
-          <w:lang w:val="en-IN" w:eastAsia="en-IN"/>
-        </w:rPr>
-        <w:t xml:space="preserve">Accuracy </w:t>
-      </w:r>
-      <w:r>
-        <w:rPr>
-          <w:rFonts w:eastAsia="Times New Roman"/>
-          <w:i/>
-          <w:iCs/>
-          <w:sz w:val="18"/>
-          <w:lang w:val="en-IN" w:eastAsia="en-IN"/>
-        </w:rPr>
-        <w:t>of test dataset</w:t>
-      </w:r>
-      <w:r>
-        <w:rPr>
-          <w:rFonts w:eastAsia="Times New Roman"/>
-          <w:i/>
-          <w:iCs/>
-          <w:sz w:val="18"/>
-          <w:lang w:val="en-IN" w:eastAsia="en-IN"/>
-        </w:rPr>
-        <w:t xml:space="preserve">– Sequence </w:t>
-      </w:r>
-      <w:r>
-        <w:rPr>
-          <w:rFonts w:eastAsia="Times New Roman"/>
-          <w:i/>
-          <w:iCs/>
-          <w:sz w:val="18"/>
-          <w:lang w:val="en-IN" w:eastAsia="en-IN"/>
-        </w:rPr>
-        <w:t>of Alphabets</w:t>
+        <w:fldChar w:fldCharType="end"/>
+      </w:r>
+      <w:bookmarkEnd w:id="15"/>
+      <w:r>
+        <w:t xml:space="preserve"> : </w:t>
+      </w:r>
+      <w:r>
+        <w:t>Accuracy of test dataset– Sequence of Alphabet</w:t>
       </w:r>
     </w:p>
     <w:p>
@@ -5497,27 +6523,69 @@
       </w:r>
       <w:r>
         <w:rPr>
+          <w:i/>
           <w:iCs/>
         </w:rPr>
-        <w:t xml:space="preserve"> F</w:t>
+        <w:t xml:space="preserve"> </w:t>
       </w:r>
       <w:r>
         <w:rPr>
           <w:iCs/>
         </w:rPr>
-        <w:t>igure</w:t>
-      </w:r>
-      <w:r>
-        <w:rPr>
+        <w:fldChar w:fldCharType="begin"/>
+      </w:r>
+      <w:r>
+        <w:rPr>
+          <w:i/>
           <w:iCs/>
         </w:rPr>
-        <w:t xml:space="preserve"> 12</w:t>
+        <w:instrText xml:space="preserve"> REF _Ref162799409 \h </w:instrText>
       </w:r>
       <w:r>
         <w:rPr>
           <w:iCs/>
         </w:rPr>
-        <w:t xml:space="preserve"> below illustrates the successful test cases for various methods of data set generation. These cases verify whether the generated data is in the correct order and if it complies with the specified parameters. Additionally, they examine edge cases by providing invalid parameters and checking if the functions produce errors.</w:t>
+      </w:r>
+      <w:r>
+        <w:rPr>
+          <w:iCs/>
+        </w:rPr>
+        <w:fldChar w:fldCharType="separate"/>
+      </w:r>
+      <w:r>
+        <w:t xml:space="preserve">Figure </w:t>
+      </w:r>
+      <w:r>
+        <w:rPr>
+          <w:noProof/>
+        </w:rPr>
+        <w:t>12</w:t>
+      </w:r>
+      <w:r>
+        <w:rPr>
+          <w:iCs/>
+        </w:rPr>
+        <w:fldChar w:fldCharType="end"/>
+      </w:r>
+      <w:r>
+        <w:rPr>
+          <w:iCs/>
+        </w:rPr>
+        <w:t xml:space="preserve"> below illustrates the successful test cases for various methods of data set generation. These cases verify whether the generated data is in the correct order and if it complies with the specified parameters. Additionally, they examine edge cases by providing invalid parameters and checking if </w:t>
+      </w:r>
+      <w:proofErr w:type="gramStart"/>
+      <w:r>
+        <w:rPr>
+          <w:iCs/>
+        </w:rPr>
+        <w:t>the</w:t>
+      </w:r>
+      <w:proofErr w:type="gramEnd"/>
+      <w:r>
+        <w:rPr>
+          <w:iCs/>
+        </w:rPr>
+        <w:t xml:space="preserve"> functions produce errors.</w:t>
       </w:r>
     </w:p>
     <w:p>
@@ -5530,19 +6598,17 @@
     </w:p>
     <w:p>
       <w:pPr>
+        <w:keepNext/>
         <w:jc w:val="left"/>
-        <w:rPr>
-          <w:iCs/>
-        </w:rPr>
       </w:pPr>
       <w:r>
         <w:rPr>
           <w:noProof/>
         </w:rPr>
         <w:drawing>
-          <wp:inline distT="0" distB="0" distL="0" distR="0" wp14:anchorId="316CB7C4" wp14:editId="73F1DA31">
-            <wp:extent cx="3089910" cy="1412240"/>
-            <wp:effectExtent l="0" t="0" r="0" b="0"/>
+          <wp:inline distT="0" distB="0" distL="0" distR="0" wp14:anchorId="316CB7C4" wp14:editId="5239EF87">
+            <wp:extent cx="3089910" cy="1311280"/>
+            <wp:effectExtent l="0" t="0" r="0" b="3175"/>
             <wp:docPr id="24" name="Picture 24"/>
             <wp:cNvGraphicFramePr>
               <a:graphicFrameLocks xmlns:a="http://schemas.openxmlformats.org/drawingml/2006/main" noChangeAspect="1"/>
@@ -5555,7 +6621,13 @@
                     <pic:cNvPicPr/>
                   </pic:nvPicPr>
                   <pic:blipFill>
-                    <a:blip r:embed="rId22"/>
+                    <a:blip r:embed="rId22" cstate="print">
+                      <a:extLst>
+                        <a:ext uri="{28A0092B-C50C-407E-A947-70E740481C1C}">
+                          <a14:useLocalDpi xmlns:a14="http://schemas.microsoft.com/office/drawing/2010/main" val="0"/>
+                        </a:ext>
+                      </a:extLst>
+                    </a:blip>
                     <a:stretch>
                       <a:fillRect/>
                     </a:stretch>
@@ -5563,7 +6635,7 @@
                   <pic:spPr>
                     <a:xfrm>
                       <a:off x="0" y="0"/>
-                      <a:ext cx="3089910" cy="1412240"/>
+                      <a:ext cx="3089910" cy="1311280"/>
                     </a:xfrm>
                     <a:prstGeom prst="rect">
                       <a:avLst/>
@@ -5578,35 +6650,39 @@
     </w:p>
     <w:p>
       <w:pPr>
-        <w:rPr>
-          <w:i/>
+        <w:pStyle w:val="Caption"/>
+        <w:rPr>
           <w:iCs/>
-          <w:sz w:val="18"/>
-        </w:rPr>
-      </w:pPr>
-      <w:r>
-        <w:rPr>
-          <w:i/>
-          <w:iCs/>
-          <w:sz w:val="18"/>
-        </w:rPr>
-        <w:t xml:space="preserve">Figure.12: </w:t>
-      </w:r>
-      <w:r>
-        <w:rPr>
-          <w:i/>
-          <w:iCs/>
-          <w:sz w:val="18"/>
-        </w:rPr>
-        <w:t>Unit test for D</w:t>
-      </w:r>
-      <w:r>
-        <w:rPr>
-          <w:i/>
-          <w:iCs/>
-          <w:sz w:val="18"/>
-        </w:rPr>
-        <w:t>ata generator</w:t>
+        </w:rPr>
+      </w:pPr>
+      <w:bookmarkStart w:id="16" w:name="_Ref162799409"/>
+      <w:r>
+        <w:t xml:space="preserve">Figure </w:t>
+      </w:r>
+      <w:r>
+        <w:fldChar w:fldCharType="begin"/>
+      </w:r>
+      <w:r>
+        <w:instrText xml:space="preserve"> SEQ Figure \* ARABIC </w:instrText>
+      </w:r>
+      <w:r>
+        <w:fldChar w:fldCharType="separate"/>
+      </w:r>
+      <w:r>
+        <w:rPr>
+          <w:noProof/>
+        </w:rPr>
+        <w:t>12</w:t>
+      </w:r>
+      <w:r>
+        <w:fldChar w:fldCharType="end"/>
+      </w:r>
+      <w:bookmarkEnd w:id="16"/>
+      <w:r>
+        <w:t xml:space="preserve"> : </w:t>
+      </w:r>
+      <w:r>
+        <w:t>Unit test for Data generator</w:t>
       </w:r>
     </w:p>
     <w:p>
@@ -5637,19 +6713,71 @@
         <w:rPr>
           <w:iCs/>
         </w:rPr>
-        <w:t xml:space="preserve"> Figure 13</w:t>
+        <w:t xml:space="preserve"> </w:t>
       </w:r>
       <w:r>
         <w:rPr>
           <w:iCs/>
         </w:rPr>
+        <w:fldChar w:fldCharType="begin"/>
+      </w:r>
+      <w:r>
+        <w:rPr>
+          <w:iCs/>
+        </w:rPr>
+        <w:instrText xml:space="preserve"> REF _Ref162799457 \h </w:instrText>
+      </w:r>
+      <w:r>
+        <w:rPr>
+          <w:iCs/>
+        </w:rPr>
+      </w:r>
+      <w:r>
+        <w:rPr>
+          <w:iCs/>
+        </w:rPr>
+        <w:fldChar w:fldCharType="separate"/>
+      </w:r>
+      <w:r>
+        <w:t xml:space="preserve">Figure </w:t>
+      </w:r>
+      <w:r>
+        <w:rPr>
+          <w:noProof/>
+        </w:rPr>
+        <w:t>13</w:t>
+      </w:r>
+      <w:r>
+        <w:rPr>
+          <w:iCs/>
+        </w:rPr>
+        <w:fldChar w:fldCharType="end"/>
+      </w:r>
+      <w:r>
+        <w:rPr>
+          <w:iCs/>
+        </w:rPr>
         <w:t xml:space="preserve"> below displays successful test cases for various helper functions. These functions encompass methods for ASCII conversion, extracting a sub-array from a larger array, and generating filenames in the correct format. These test cases evaluate the accuracy of ASCII conversion, ensure the removal of non-alphabetic characters, verify that the extracted sub-array is contained within the larger array, and validate the formatting of </w:t>
       </w:r>
       <w:r>
         <w:rPr>
           <w:iCs/>
         </w:rPr>
-        <w:t>filenames. Additionally, these tests cover edge cases by providing invalid parameters and checking if the functions appropriately handle errors by throwing exceptions.</w:t>
+        <w:t xml:space="preserve">filenames. Additionally, these tests cover edge cases by providing invalid parameters and checking if </w:t>
+      </w:r>
+      <w:proofErr w:type="gramStart"/>
+      <w:r>
+        <w:rPr>
+          <w:iCs/>
+        </w:rPr>
+        <w:t>the</w:t>
+      </w:r>
+      <w:proofErr w:type="gramEnd"/>
+      <w:r>
+        <w:rPr>
+          <w:iCs/>
+        </w:rPr>
+        <w:t xml:space="preserve"> functions appropriately handle errors by throwing exceptions.</w:t>
       </w:r>
     </w:p>
     <w:p>
@@ -5663,11 +6791,8 @@
     <w:p>
       <w:pPr>
         <w:pStyle w:val="NormalWeb"/>
+        <w:keepNext/>
         <w:jc w:val="center"/>
-        <w:rPr>
-          <w:sz w:val="18"/>
-          <w:szCs w:val="20"/>
-        </w:rPr>
       </w:pPr>
       <w:r>
         <w:rPr>
@@ -5676,9 +6801,9 @@
           <w:lang w:val="en-US" w:eastAsia="en-US"/>
         </w:rPr>
         <w:drawing>
-          <wp:inline distT="0" distB="0" distL="0" distR="0" wp14:anchorId="52C2CE9A" wp14:editId="498C0C69">
-            <wp:extent cx="3088593" cy="1956021"/>
-            <wp:effectExtent l="0" t="0" r="0" b="6350"/>
+          <wp:inline distT="0" distB="0" distL="0" distR="0" wp14:anchorId="52C2CE9A" wp14:editId="1BD7387B">
+            <wp:extent cx="3120873" cy="1174228"/>
+            <wp:effectExtent l="0" t="0" r="3810" b="6985"/>
             <wp:docPr id="26" name="Picture 26"/>
             <wp:cNvGraphicFramePr>
               <a:graphicFrameLocks xmlns:a="http://schemas.openxmlformats.org/drawingml/2006/main" noChangeAspect="1"/>
@@ -5691,7 +6816,13 @@
                     <pic:cNvPicPr/>
                   </pic:nvPicPr>
                   <pic:blipFill>
-                    <a:blip r:embed="rId23"/>
+                    <a:blip r:embed="rId23" cstate="print">
+                      <a:extLst>
+                        <a:ext uri="{28A0092B-C50C-407E-A947-70E740481C1C}">
+                          <a14:useLocalDpi xmlns:a14="http://schemas.microsoft.com/office/drawing/2010/main" val="0"/>
+                        </a:ext>
+                      </a:extLst>
+                    </a:blip>
                     <a:stretch>
                       <a:fillRect/>
                     </a:stretch>
@@ -5699,7 +6830,7 @@
                   <pic:spPr>
                     <a:xfrm>
                       <a:off x="0" y="0"/>
-                      <a:ext cx="3120873" cy="1976464"/>
+                      <a:ext cx="3120873" cy="1174228"/>
                     </a:xfrm>
                     <a:prstGeom prst="rect">
                       <a:avLst/>
@@ -5711,41 +6842,39 @@
           </wp:inline>
         </w:drawing>
       </w:r>
-      <w:r>
-        <w:rPr>
-          <w:i/>
-          <w:iCs/>
-          <w:sz w:val="18"/>
-          <w:szCs w:val="20"/>
-        </w:rPr>
-        <w:t>Figure.</w:t>
-      </w:r>
-      <w:r>
-        <w:rPr>
-          <w:i/>
-          <w:iCs/>
-          <w:sz w:val="18"/>
-          <w:szCs w:val="20"/>
+    </w:p>
+    <w:p>
+      <w:pPr>
+        <w:pStyle w:val="Caption"/>
+      </w:pPr>
+      <w:bookmarkStart w:id="17" w:name="_Ref162799457"/>
+      <w:r>
+        <w:t xml:space="preserve">Figure </w:t>
+      </w:r>
+      <w:r>
+        <w:fldChar w:fldCharType="begin"/>
+      </w:r>
+      <w:r>
+        <w:instrText xml:space="preserve"> SEQ Figure \* ARABIC </w:instrText>
+      </w:r>
+      <w:r>
+        <w:fldChar w:fldCharType="separate"/>
+      </w:r>
+      <w:r>
+        <w:rPr>
+          <w:noProof/>
         </w:rPr>
         <w:t>13</w:t>
       </w:r>
       <w:r>
-        <w:rPr>
-          <w:i/>
-          <w:iCs/>
-          <w:sz w:val="18"/>
-          <w:szCs w:val="20"/>
-        </w:rPr>
-        <w:t xml:space="preserve">: Unit test for </w:t>
-      </w:r>
-      <w:r>
-        <w:rPr>
-          <w:i/>
-          <w:iCs/>
-          <w:sz w:val="18"/>
-          <w:szCs w:val="20"/>
-        </w:rPr>
-        <w:t>Helper Method</w:t>
+        <w:fldChar w:fldCharType="end"/>
+      </w:r>
+      <w:bookmarkEnd w:id="17"/>
+      <w:r>
+        <w:t xml:space="preserve"> : </w:t>
+      </w:r>
+      <w:r>
+        <w:t>Unit test for Helper Method</w:t>
       </w:r>
     </w:p>
     <w:p>
@@ -5789,8 +6918,74 @@
         <w:jc w:val="both"/>
       </w:pPr>
       <w:r>
-        <w:t>This project was dedicated to enhancing the multi-sequence learning model comprehensively. Various strategies were employed to achieve this goal, including the development of a dataset generator to facilitate the creation of new datasets for training, evaluation, and testing. Additionally, the model was evaluated on different datasets by utilizing threads for enhanced efficiency. Another crucial aspect was enhancing accuracy, which involved exploring different parameters and adjusting values that had a significant impact.</w:t>
-      </w:r>
+        <w:t xml:space="preserve">This project </w:t>
+      </w:r>
+      <w:proofErr w:type="gramStart"/>
+      <w:r>
+        <w:t>was dedicated</w:t>
+      </w:r>
+      <w:proofErr w:type="gramEnd"/>
+      <w:r>
+        <w:t xml:space="preserve"> to enhancing the multi-sequence learning model comprehensively. Various strategies </w:t>
+      </w:r>
+      <w:proofErr w:type="gramStart"/>
+      <w:r>
+        <w:t>were employed</w:t>
+      </w:r>
+      <w:proofErr w:type="gramEnd"/>
+      <w:r>
+        <w:t xml:space="preserve"> to achieve this goal, including the development of a dataset generator to facilitate the creation of new datasets for training, evaluation, and testing. Additionally, the model </w:t>
+      </w:r>
+      <w:proofErr w:type="gramStart"/>
+      <w:r>
+        <w:t>was evaluated</w:t>
+      </w:r>
+      <w:proofErr w:type="gramEnd"/>
+      <w:r>
+        <w:t xml:space="preserve"> on different datasets by utilizing threads for enhanced efficiency. Another crucial aspect was enhancing accuracy, which involved exploring different parameters and adjusting values that had a significant impact.</w:t>
+      </w:r>
+    </w:p>
+    <w:p>
+      <w:pPr>
+        <w:jc w:val="both"/>
+      </w:pPr>
+      <w:r>
+        <w:t xml:space="preserve">While considerable effort </w:t>
+      </w:r>
+      <w:proofErr w:type="gramStart"/>
+      <w:r>
+        <w:t>has been dedicated</w:t>
+      </w:r>
+      <w:proofErr w:type="gramEnd"/>
+      <w:r>
+        <w:t xml:space="preserve"> to enhancing the previous implementation of the multi-sequence learning model, this project remains imperfect. </w:t>
+      </w:r>
+      <w:proofErr w:type="gramStart"/>
+      <w:r>
+        <w:t>There are several aspects that</w:t>
+      </w:r>
+      <w:proofErr w:type="gramEnd"/>
+      <w:r>
+        <w:t xml:space="preserve"> could benefit from further improvement. One area for enhancement involves refining test accuracy through the utilization of alternative techniques. Additionally, improvements related to the dataset </w:t>
+      </w:r>
+      <w:proofErr w:type="gramStart"/>
+      <w:r>
+        <w:t>are warranted</w:t>
+      </w:r>
+      <w:proofErr w:type="gramEnd"/>
+      <w:r>
+        <w:t xml:space="preserve">. It </w:t>
+      </w:r>
+      <w:proofErr w:type="gramStart"/>
+      <w:r>
+        <w:t>has been observed</w:t>
+      </w:r>
+      <w:proofErr w:type="gramEnd"/>
+      <w:r>
+        <w:t xml:space="preserve"> that when presenting a sequence lacking any discernible order (such as ascending or descending) to the model, it exhibits signs of catastrophic forgetting, leading to the erasure of previously learned sequences. Addressing these issues presents opportunities for improvement.</w:t>
+      </w:r>
+      <w:bookmarkStart w:id="18" w:name="_GoBack"/>
+      <w:bookmarkEnd w:id="18"/>
     </w:p>
     <w:p>
       <w:pPr>
@@ -5921,8 +7116,19 @@
               <w:sz w:val="18"/>
               <w:szCs w:val="18"/>
             </w:rPr>
-            <w:t>Available:</w:t>
+            <w:t>Available</w:t>
           </w:r>
+          <w:proofErr w:type="gramStart"/>
+          <w:r>
+            <w:rPr>
+              <w:smallCaps w:val="0"/>
+              <w:noProof w:val="0"/>
+              <w:sz w:val="18"/>
+              <w:szCs w:val="18"/>
+            </w:rPr>
+            <w:t>:</w:t>
+          </w:r>
+          <w:proofErr w:type="gramEnd"/>
           <w:hyperlink r:id="rId24" w:history="1">
             <w:r>
               <w:rPr>
@@ -5999,7 +7205,23 @@
               <w:sz w:val="18"/>
               <w:szCs w:val="18"/>
             </w:rPr>
-            <w:t xml:space="preserve"> Y. Cui, S. Ahmad, and J. Hawkins, “The HTM Spatial Pooler—A Neocortical Algorithm for Online Sparse Distributed Coding,” Frontiers in Computational Neuroscience, vol. 11, Nov. 2017, doi:</w:t>
+            <w:t xml:space="preserve"> Y. Cui, S. Ahmad, and J. Hawkins, “The HTM Spatial Pooler—A Neocortical Algorithm for Online Sparse Distributed Coding,” Frontiers in Computational Neuroscience, vol. 11, Nov. 2017, </w:t>
+          </w:r>
+          <w:proofErr w:type="spellStart"/>
+          <w:r>
+            <w:rPr>
+              <w:sz w:val="18"/>
+              <w:szCs w:val="18"/>
+            </w:rPr>
+            <w:t>doi</w:t>
+          </w:r>
+          <w:proofErr w:type="spellEnd"/>
+          <w:r>
+            <w:rPr>
+              <w:sz w:val="18"/>
+              <w:szCs w:val="18"/>
+            </w:rPr>
+            <w:t>:</w:t>
           </w:r>
         </w:p>
         <w:p>
@@ -6101,19 +7323,60 @@
             </w:rPr>
             <w:t xml:space="preserve"> </w:t>
           </w:r>
+          <w:proofErr w:type="spellStart"/>
           <w:r>
             <w:rPr>
               <w:sz w:val="18"/>
               <w:szCs w:val="18"/>
             </w:rPr>
-            <w:t>Kjell Jørgen Hole, “The HTM Learning Algorithm,” Springer eBook</w:t>
+            <w:t>Kjell</w:t>
+          </w:r>
+          <w:proofErr w:type="spellEnd"/>
+          <w:r>
+            <w:rPr>
+              <w:sz w:val="18"/>
+              <w:szCs w:val="18"/>
+            </w:rPr>
+            <w:t xml:space="preserve"> </w:t>
+          </w:r>
+          <w:proofErr w:type="spellStart"/>
+          <w:r>
+            <w:rPr>
+              <w:sz w:val="18"/>
+              <w:szCs w:val="18"/>
+            </w:rPr>
+            <w:t>Jørgen</w:t>
+          </w:r>
+          <w:proofErr w:type="spellEnd"/>
+          <w:r>
+            <w:rPr>
+              <w:sz w:val="18"/>
+              <w:szCs w:val="18"/>
+            </w:rPr>
+            <w:t xml:space="preserve"> Hole, “The HTM Learning Algorithm,” Springer eBook</w:t>
           </w:r>
           <w:r>
             <w:rPr>
               <w:sz w:val="18"/>
               <w:szCs w:val="18"/>
             </w:rPr>
-            <w:t>s, pp. 113–124, Jan. 2016, doi:</w:t>
+            <w:t xml:space="preserve">s, pp. 113–124, Jan. 2016, </w:t>
+          </w:r>
+          <w:proofErr w:type="spellStart"/>
+          <w:r>
+            <w:rPr>
+              <w:sz w:val="18"/>
+              <w:szCs w:val="18"/>
+            </w:rPr>
+            <w:t>doi</w:t>
+          </w:r>
+          <w:proofErr w:type="spellEnd"/>
+          <w:r>
+            <w:rPr>
+              <w:sz w:val="18"/>
+              <w:szCs w:val="18"/>
+            </w:rPr>
+            <w:t>:</w:t>
           </w:r>
         </w:p>
         <w:p>
@@ -6220,7 +7483,23 @@
               <w:sz w:val="18"/>
               <w:szCs w:val="18"/>
             </w:rPr>
-            <w:t>S. Purdy, “Encoding Data for HTM Systems.,” arXiv (Cornell University), Feb. 2016.</w:t>
+            <w:t xml:space="preserve">S. Purdy, “Encoding Data for HTM Systems.,” </w:t>
+          </w:r>
+          <w:proofErr w:type="spellStart"/>
+          <w:r>
+            <w:rPr>
+              <w:sz w:val="18"/>
+              <w:szCs w:val="18"/>
+            </w:rPr>
+            <w:t>arXiv</w:t>
+          </w:r>
+          <w:proofErr w:type="spellEnd"/>
+          <w:r>
+            <w:rPr>
+              <w:sz w:val="18"/>
+              <w:szCs w:val="18"/>
+            </w:rPr>
+            <w:t xml:space="preserve"> (Cornell University), Feb. 2016.</w:t>
           </w:r>
         </w:p>
         <w:p>
@@ -6240,6 +7519,7 @@
               <w:id w:val="-1411847626"/>
               <w:citation/>
             </w:sdtPr>
+            <w:sdtEndPr/>
             <w:sdtContent>
               <w:r>
                 <w:rPr>
@@ -6300,7 +7580,87 @@
               <w:sz w:val="18"/>
               <w:szCs w:val="18"/>
             </w:rPr>
-            <w:t>D. Dobric, A. Pech, B. Ghita, and T. Wennekers, “Improved HTM Spatial Pooler with Homeostatic Plasticity Control,” Proceedings of the 10th International Conference on Pattern Recognition Applications and Methods, 2021, doi: https://doi.org/10.5220/0010314200980106.</w:t>
+            <w:t xml:space="preserve">D. </w:t>
+          </w:r>
+          <w:proofErr w:type="spellStart"/>
+          <w:r>
+            <w:rPr>
+              <w:sz w:val="18"/>
+              <w:szCs w:val="18"/>
+            </w:rPr>
+            <w:t>Dobric</w:t>
+          </w:r>
+          <w:proofErr w:type="spellEnd"/>
+          <w:r>
+            <w:rPr>
+              <w:sz w:val="18"/>
+              <w:szCs w:val="18"/>
+            </w:rPr>
+            <w:t xml:space="preserve">, A. </w:t>
+          </w:r>
+          <w:proofErr w:type="spellStart"/>
+          <w:r>
+            <w:rPr>
+              <w:sz w:val="18"/>
+              <w:szCs w:val="18"/>
+            </w:rPr>
+            <w:t>Pech</w:t>
+          </w:r>
+          <w:proofErr w:type="spellEnd"/>
+          <w:r>
+            <w:rPr>
+              <w:sz w:val="18"/>
+              <w:szCs w:val="18"/>
+            </w:rPr>
+            <w:t xml:space="preserve">, B. </w:t>
+          </w:r>
+          <w:proofErr w:type="spellStart"/>
+          <w:r>
+            <w:rPr>
+              <w:sz w:val="18"/>
+              <w:szCs w:val="18"/>
+            </w:rPr>
+            <w:t>Ghita</w:t>
+          </w:r>
+          <w:proofErr w:type="spellEnd"/>
+          <w:r>
+            <w:rPr>
+              <w:sz w:val="18"/>
+              <w:szCs w:val="18"/>
+            </w:rPr>
+            <w:t xml:space="preserve">, and T. </w:t>
+          </w:r>
+          <w:proofErr w:type="spellStart"/>
+          <w:r>
+            <w:rPr>
+              <w:sz w:val="18"/>
+              <w:szCs w:val="18"/>
+            </w:rPr>
+            <w:t>Wennekers</w:t>
+          </w:r>
+          <w:proofErr w:type="spellEnd"/>
+          <w:r>
+            <w:rPr>
+              <w:sz w:val="18"/>
+              <w:szCs w:val="18"/>
+            </w:rPr>
+            <w:t xml:space="preserve">, “Improved HTM Spatial Pooler with Homeostatic Plasticity Control,” Proceedings of the 10th International Conference on Pattern Recognition Applications and Methods, 2021, </w:t>
+          </w:r>
+          <w:proofErr w:type="spellStart"/>
+          <w:r>
+            <w:rPr>
+              <w:sz w:val="18"/>
+              <w:szCs w:val="18"/>
+            </w:rPr>
+            <w:t>doi</w:t>
+          </w:r>
+          <w:proofErr w:type="spellEnd"/>
+          <w:r>
+            <w:rPr>
+              <w:sz w:val="18"/>
+              <w:szCs w:val="18"/>
+            </w:rPr>
+            <w:t>: https://doi.org/10.5220/0010314200980106.</w:t>
           </w:r>
         </w:p>
         <w:p>
@@ -6502,8 +7862,29 @@
             <w:pStyle w:val="Header"/>
           </w:pPr>
           <w:r>
-            <w:t>by Damir Dobric / Andreas Pech</w:t>
+            <w:t xml:space="preserve">by </w:t>
           </w:r>
+          <w:proofErr w:type="spellStart"/>
+          <w:r>
+            <w:t>Damir</w:t>
+          </w:r>
+          <w:proofErr w:type="spellEnd"/>
+          <w:r>
+            <w:t xml:space="preserve"> </w:t>
+          </w:r>
+          <w:proofErr w:type="spellStart"/>
+          <w:r>
+            <w:t>Dobric</w:t>
+          </w:r>
+          <w:proofErr w:type="spellEnd"/>
+          <w:r>
+            <w:t xml:space="preserve"> / Andreas </w:t>
+          </w:r>
+          <w:proofErr w:type="spellStart"/>
+          <w:r>
+            <w:t>Pech</w:t>
+          </w:r>
+          <w:proofErr w:type="spellEnd"/>
         </w:p>
         <w:p>
           <w:pPr>
@@ -10888,7 +12269,7 @@
 </file>
 
 <file path=customXml/itemProps1.xml><?xml version="1.0" encoding="utf-8"?>
-<ds:datastoreItem xmlns:ds="http://schemas.openxmlformats.org/officeDocument/2006/customXml" ds:itemID="{41C97663-8A20-459C-A121-04D11079EC87}">
+<ds:datastoreItem xmlns:ds="http://schemas.openxmlformats.org/officeDocument/2006/customXml" ds:itemID="{ACBF75B0-ADF2-4A4C-B509-1B4FEA4649A7}">
   <ds:schemaRefs>
     <ds:schemaRef ds:uri="http://schemas.openxmlformats.org/officeDocument/2006/bibliography"/>
   </ds:schemaRefs>

</xml_diff>

<commit_message>
Change in report, readme and code according to professor's remarks
</commit_message>
<xml_diff>
--- a/SEPRoject(Starwars)/Starwars SE Project/Documention/Enhancing Multisequence Learning with Accuracy.docx
+++ b/SEPRoject(Starwars)/Starwars SE Project/Documention/Enhancing Multisequence Learning with Accuracy.docx
@@ -73,6 +73,7 @@
           <w:szCs w:val="18"/>
           <w:lang w:val="de-DE"/>
         </w:rPr>
+        <w:lastRenderedPageBreak/>
         <w:t>Syeda Ayesha Asad</w:t>
       </w:r>
     </w:p>
@@ -126,6 +127,7 @@
           <w:sz w:val="18"/>
           <w:szCs w:val="18"/>
         </w:rPr>
+        <w:lastRenderedPageBreak/>
         <w:t>Muhammad Zubair</w:t>
       </w:r>
     </w:p>
@@ -166,6 +168,7 @@
           <w:sz w:val="18"/>
           <w:szCs w:val="18"/>
         </w:rPr>
+        <w:lastRenderedPageBreak/>
         <w:t>Syed Tabish Talha Hassan</w:t>
       </w:r>
     </w:p>
@@ -228,25 +231,8 @@
           <w:sz w:val="20"/>
           <w:szCs w:val="20"/>
         </w:rPr>
-        <w:t xml:space="preserve">Abstract- In practical scenarios, the anticipation and comprehension of temporal sequences from sensory inputs play a crucial role. Drawing upon various characteristics of neurons, the Hierarchical Temporal Memory (HTM) framework offers a theoretical basis for sequence learning. Emulating the operational principles of the neocortex, HTM facilitates the learning and storage of sequential patterns in memory, enabling predictive operations until an appropriate match </w:t>
-      </w:r>
-      <w:proofErr w:type="gramStart"/>
-      <w:r>
-        <w:rPr>
-          <w:b/>
-          <w:sz w:val="20"/>
-          <w:szCs w:val="20"/>
-        </w:rPr>
-        <w:t>is attained</w:t>
-      </w:r>
-      <w:proofErr w:type="gramEnd"/>
-      <w:r>
-        <w:rPr>
-          <w:b/>
-          <w:sz w:val="20"/>
-          <w:szCs w:val="20"/>
-        </w:rPr>
-        <w:t xml:space="preserve">. This study assesses the performance of the HTM Prediction Engine across alphabetic </w:t>
+        <w:lastRenderedPageBreak/>
+        <w:t xml:space="preserve">Abstract- In practical scenarios, the anticipation and comprehension of temporal sequences from sensory inputs play a crucial role. Drawing upon various characteristics of neurons, the Hierarchical Temporal Memory (HTM) framework offers a theoretical basis for sequence learning. Emulating the operational principles of the neocortex, HTM facilitates the learning and storage of sequential patterns in memory, enabling predictive operations until an appropriate match is attained. This study assesses the performance of the HTM Prediction Engine across alphabetic </w:t>
       </w:r>
       <w:r>
         <w:rPr>
@@ -388,31 +374,7 @@
         <w:jc w:val="both"/>
       </w:pPr>
       <w:r>
-        <w:t xml:space="preserve">Data generation </w:t>
-      </w:r>
-      <w:proofErr w:type="gramStart"/>
-      <w:r>
-        <w:t>is achieved</w:t>
-      </w:r>
-      <w:proofErr w:type="gramEnd"/>
-      <w:r>
-        <w:t xml:space="preserve"> using a sequence generator capable of creating numeric and alphabetic sequences based on user-provided parameters.  </w:t>
-      </w:r>
-      <w:proofErr w:type="gramStart"/>
-      <w:r>
-        <w:t>Through the use of</w:t>
-      </w:r>
-      <w:proofErr w:type="gramEnd"/>
-      <w:r>
-        <w:t xml:space="preserve"> threads, the model is trained, evaluated, and tested across different datasets, significantly reducing the time required for evaluation. To ensure compatibility with the same model, alphabetic sequences </w:t>
-      </w:r>
-      <w:proofErr w:type="gramStart"/>
-      <w:r>
-        <w:t>are converted</w:t>
-      </w:r>
-      <w:proofErr w:type="gramEnd"/>
-      <w:r>
-        <w:t xml:space="preserve"> into their corresponding ASCII representation.</w:t>
+        <w:t>Data generation is achieved using a sequence generator capable of creating numeric and alphabetic sequences based on user-provided parameters.  Through the use of threads, the model is trained, evaluated, and tested across different datasets, significantly reducing the time required for evaluation. To ensure compatibility with the same model, alphabetic sequences are converted into their corresponding ASCII representation.</w:t>
       </w:r>
     </w:p>
     <w:p>
@@ -428,13 +390,8 @@
         <w:t>In refining accuracy, we conducted fine-tuning by experimenting with var</w:t>
       </w:r>
       <w:r>
-        <w:t xml:space="preserve">ious parameter values. It </w:t>
-      </w:r>
-      <w:proofErr w:type="gramStart"/>
-      <w:r>
-        <w:t>was discovered</w:t>
-      </w:r>
-      <w:proofErr w:type="gramEnd"/>
+        <w:t>ious parameter values. It was discovered</w:t>
+      </w:r>
       <w:r>
         <w:t xml:space="preserve"> that altering the number of inputs had the most significant impact. These enhancements collectively aim to improve the functionality and effectiveness of the multi-sequence learning model, broadening its applicability across diverse domains.</w:t>
       </w:r>
@@ -530,27 +487,27 @@
         <w:rPr>
           <w:lang w:val="en-IN"/>
         </w:rPr>
-        <w:t xml:space="preserve"> Structurally, the neocortex </w:t>
-      </w:r>
-      <w:proofErr w:type="gramStart"/>
-      <w:r>
-        <w:rPr>
-          <w:lang w:val="en-IN"/>
-        </w:rPr>
-        <w:t xml:space="preserve">is </w:t>
-      </w:r>
-      <w:r>
-        <w:rPr>
-          <w:lang w:val="en-IN"/>
-        </w:rPr>
-        <w:t>organized</w:t>
-      </w:r>
-      <w:proofErr w:type="gramEnd"/>
-      <w:r>
-        <w:rPr>
-          <w:lang w:val="en-IN"/>
-        </w:rPr>
-        <w:t xml:space="preserve"> into layers, with different regions specializing in various cognitive functions</w:t>
+        <w:t xml:space="preserve"> Structurally, the </w:t>
+      </w:r>
+      <w:proofErr w:type="spellStart"/>
+      <w:r>
+        <w:rPr>
+          <w:lang w:val="en-IN"/>
+        </w:rPr>
+        <w:t>neocortex</w:t>
+      </w:r>
+      <w:proofErr w:type="spellEnd"/>
+      <w:r>
+        <w:rPr>
+          <w:lang w:val="en-IN"/>
+        </w:rPr>
+        <w:t xml:space="preserve"> is </w:t>
+      </w:r>
+      <w:r>
+        <w:rPr>
+          <w:lang w:val="en-IN"/>
+        </w:rPr>
+        <w:t>organized into layers, with different regions specializing in various cognitive functions</w:t>
       </w:r>
       <w:r>
         <w:rPr>
@@ -582,13 +539,7 @@
         <w:fldChar w:fldCharType="separate"/>
       </w:r>
       <w:r>
-        <w:t>Fi</w:t>
-      </w:r>
-      <w:r>
-        <w:t>g</w:t>
-      </w:r>
-      <w:r>
-        <w:t xml:space="preserve">ure </w:t>
+        <w:t xml:space="preserve">Figure </w:t>
       </w:r>
       <w:r>
         <w:rPr>
@@ -734,27 +685,13 @@
         <w:rPr>
           <w:lang w:val="en-IN"/>
         </w:rPr>
-        <w:t xml:space="preserve">It </w:t>
-      </w:r>
-      <w:proofErr w:type="gramStart"/>
-      <w:r>
-        <w:rPr>
-          <w:lang w:val="en-IN"/>
-        </w:rPr>
-        <w:t>is</w:t>
-      </w:r>
-      <w:r>
-        <w:rPr>
-          <w:lang w:val="en-IN"/>
-        </w:rPr>
-        <w:t xml:space="preserve"> based</w:t>
-      </w:r>
-      <w:proofErr w:type="gramEnd"/>
-      <w:r>
-        <w:rPr>
-          <w:lang w:val="en-IN"/>
-        </w:rPr>
-        <w:t xml:space="preserve"> on the idea that the neocortex learns and recognizes patterns in sensory input through a hierarchy of regions, each processing information at different levels of abstraction and timescales.</w:t>
+        <w:t>It is</w:t>
+      </w:r>
+      <w:r>
+        <w:rPr>
+          <w:lang w:val="en-IN"/>
+        </w:rPr>
+        <w:t xml:space="preserve"> based on the idea that the neocortex learns and recognizes patterns in sensory input through a hierarchy of regions, each processing information at different levels of abstraction and timescales.</w:t>
       </w:r>
     </w:p>
     <w:p>
@@ -806,21 +743,7 @@
         <w:rPr>
           <w:lang w:val="en-IN"/>
         </w:rPr>
-        <w:t xml:space="preserve">: This stage corresponds to the sensory input received by the neocortex. Neurons in the first layer (akin to the input layer in neural networks) detect patterns in the input and activate accordingly. This process is similar to how sensory information </w:t>
-      </w:r>
-      <w:proofErr w:type="gramStart"/>
-      <w:r>
-        <w:rPr>
-          <w:lang w:val="en-IN"/>
-        </w:rPr>
-        <w:t>is received</w:t>
-      </w:r>
-      <w:proofErr w:type="gramEnd"/>
-      <w:r>
-        <w:rPr>
-          <w:lang w:val="en-IN"/>
-        </w:rPr>
-        <w:t xml:space="preserve"> by the neocortex from various sensory organs.</w:t>
+        <w:t>: This stage corresponds to the sensory input received by the neocortex. Neurons in the first layer (akin to the input layer in neural networks) detect patterns in the input and activate accordingly. This process is similar to how sensory information is received by the neocortex from various sensory organs.</w:t>
       </w:r>
     </w:p>
     <w:p>
@@ -844,20 +767,14 @@
           <w:u w:val="single"/>
           <w:lang w:val="en-IN"/>
         </w:rPr>
+        <w:lastRenderedPageBreak/>
         <w:t>Temporal Memory</w:t>
       </w:r>
       <w:r>
         <w:rPr>
           <w:lang w:val="en-IN"/>
         </w:rPr>
-        <w:t xml:space="preserve">: This stage involves learning temporal sequences and patterns over time. Neurons in subsequent </w:t>
-      </w:r>
-      <w:r>
-        <w:rPr>
-          <w:lang w:val="en-IN"/>
-        </w:rPr>
-        <w:lastRenderedPageBreak/>
-        <w:t xml:space="preserve">layers form connections based on the temporal relationships between patterns. This aspect of the model mimics the neocortex's ability to recognize sequences of patterns and make predictions based on them. </w:t>
+        <w:t xml:space="preserve">: This stage involves learning temporal sequences and patterns over time. Neurons in subsequent layers form connections based on the temporal relationships between patterns. This aspect of the model mimics the neocortex's ability to recognize sequences of patterns and make predictions based on them. </w:t>
       </w:r>
       <w:r>
         <w:rPr>
@@ -871,7 +788,6 @@
         </w:rPr>
         <w:t xml:space="preserve"> crucial for tasks such as predicting future events based on </w:t>
       </w:r>
-      <w:proofErr w:type="gramStart"/>
       <w:r>
         <w:rPr>
           <w:lang w:val="en-IN"/>
@@ -884,7 +800,6 @@
         </w:rPr>
         <w:t>experiences</w:t>
       </w:r>
-      <w:proofErr w:type="gramEnd"/>
       <w:r>
         <w:rPr>
           <w:lang w:val="en-IN"/>
@@ -970,21 +885,7 @@
         <w:rPr>
           <w:lang w:val="en-IN"/>
         </w:rPr>
-        <w:t xml:space="preserve">Overall, the HTM model </w:t>
-      </w:r>
-      <w:proofErr w:type="gramStart"/>
-      <w:r>
-        <w:rPr>
-          <w:lang w:val="en-IN"/>
-        </w:rPr>
-        <w:t>is inspired</w:t>
-      </w:r>
-      <w:proofErr w:type="gramEnd"/>
-      <w:r>
-        <w:rPr>
-          <w:lang w:val="en-IN"/>
-        </w:rPr>
-        <w:t xml:space="preserve"> by the structural and functional organization of the neocortex, aiming to replicate its capabilities in processing sensory information, learning temporal sequences, and forming hierarchical representations.</w:t>
+        <w:t>Overall, the HTM model is inspired by the structural and functional organization of the neocortex, aiming to replicate its capabilities in processing sensory information, learning temporal sequences, and forming hierarchical representations.</w:t>
       </w:r>
       <w:r>
         <w:rPr>
@@ -1008,21 +909,7 @@
         <w:rPr>
           <w:lang w:val="en-IN"/>
         </w:rPr>
-        <w:t xml:space="preserve">M neuron </w:t>
-      </w:r>
-      <w:proofErr w:type="gramStart"/>
-      <w:r>
-        <w:rPr>
-          <w:lang w:val="en-IN"/>
-        </w:rPr>
-        <w:t>is shown</w:t>
-      </w:r>
-      <w:proofErr w:type="gramEnd"/>
-      <w:r>
-        <w:rPr>
-          <w:lang w:val="en-IN"/>
-        </w:rPr>
-        <w:t xml:space="preserve"> below in </w:t>
+        <w:t xml:space="preserve">M neuron is shown below in </w:t>
       </w:r>
       <w:r>
         <w:rPr>
@@ -1201,6 +1088,7 @@
           <w:bCs/>
           <w:lang w:val="en-IN"/>
         </w:rPr>
+        <w:lastRenderedPageBreak/>
         <w:t>SDRs</w:t>
       </w:r>
     </w:p>
@@ -1408,13 +1296,7 @@
         <w:fldChar w:fldCharType="separate"/>
       </w:r>
       <w:r>
-        <w:t>Figu</w:t>
-      </w:r>
-      <w:r>
-        <w:t>r</w:t>
-      </w:r>
-      <w:r>
-        <w:t xml:space="preserve">e </w:t>
+        <w:t xml:space="preserve">Figure </w:t>
       </w:r>
       <w:r>
         <w:rPr>
@@ -1432,21 +1314,7 @@
         <w:rPr>
           <w:lang w:val="en-IN" w:eastAsia="ja-JP"/>
         </w:rPr>
-        <w:t xml:space="preserve">. These cells have associated connection weights with input bits, determining their influence on cell activation. Through overlap calculation between input patterns and cell connections, a subset of cells with the highest overlaps </w:t>
-      </w:r>
-      <w:proofErr w:type="gramStart"/>
-      <w:r>
-        <w:rPr>
-          <w:lang w:val="en-IN" w:eastAsia="ja-JP"/>
-        </w:rPr>
-        <w:t>is selected</w:t>
-      </w:r>
-      <w:proofErr w:type="gramEnd"/>
-      <w:r>
-        <w:rPr>
-          <w:lang w:val="en-IN" w:eastAsia="ja-JP"/>
-        </w:rPr>
-        <w:t xml:space="preserve"> as winners, generating a sparse distributed representation (SDR) of the input pattern. The Spatial Pooler dynamically adjusts its connections based on input patterns, strengthening connections to active bits while weakening connections to inactive ones, facilitating efficient representation of relevant features. This pre-processing step transforms raw sensory input into robust SDRs suitable for further processing by the HTM model's Temporal Memory and higher-level regions in the hierarchy</w:t>
+        <w:t>. These cells have associated connection weights with input bits, determining their influence on cell activation. Through overlap calculation between input patterns and cell connections, a subset of cells with the highest overlaps is selected as winners, generating a sparse distributed representation (SDR) of the input pattern. The Spatial Pooler dynamically adjusts its connections based on input patterns, strengthening connections to active bits while weakening connections to inactive ones, facilitating efficient representation of relevant features. This pre-processing step transforms raw sensory input into robust SDRs suitable for further processing by the HTM model's Temporal Memory and higher-level regions in the hierarchy</w:t>
       </w:r>
       <w:sdt>
         <w:sdtPr>
@@ -1637,6 +1505,7 @@
           <w:u w:val="single"/>
           <w:lang w:val="en-IN" w:eastAsia="ja-JP"/>
         </w:rPr>
+        <w:lastRenderedPageBreak/>
         <w:t>Proximal Dendrite Segments</w:t>
       </w:r>
       <w:r>
@@ -1685,13 +1554,7 @@
         <w:fldChar w:fldCharType="separate"/>
       </w:r>
       <w:r>
-        <w:t>Figu</w:t>
-      </w:r>
-      <w:r>
-        <w:t>r</w:t>
-      </w:r>
-      <w:r>
-        <w:t xml:space="preserve">e </w:t>
+        <w:t xml:space="preserve">Figure </w:t>
       </w:r>
       <w:r>
         <w:rPr>
@@ -1983,6 +1846,7 @@
           <w:b/>
           <w:bCs/>
         </w:rPr>
+        <w:lastRenderedPageBreak/>
         <w:t>Method</w:t>
       </w:r>
       <w:r>
@@ -2006,21 +1870,7 @@
         <w:rPr>
           <w:lang w:val="en-IN"/>
         </w:rPr>
-        <w:t xml:space="preserve">The project "Enhanced Multi-Sequence Learning with Improved Accuracy" is developed using C# .Net Core within the Microsoft Visual Studio 2022 Integrated Development Environment (IDE). This project utilizes an open-source implementation of Hierarchical Temporal Memory (HTM) in C#/.Net Core to explore the functionality of the HTM model while it learns sequences of integers and alphabets, with the objective of enhancing the model's accuracy. Unlike the previous implementation of the Multi-Sequence Learning project, which employed a small dataset for training, our goal is </w:t>
-      </w:r>
-      <w:proofErr w:type="gramStart"/>
-      <w:r>
-        <w:rPr>
-          <w:lang w:val="en-IN"/>
-        </w:rPr>
-        <w:t>to not only enhance</w:t>
-      </w:r>
-      <w:proofErr w:type="gramEnd"/>
-      <w:r>
-        <w:rPr>
-          <w:lang w:val="en-IN"/>
-        </w:rPr>
-        <w:t xml:space="preserve"> the accuracy of the model but also to expand the size of the dataset used.</w:t>
+        <w:t>The project "Enhanced Multi-Sequence Learning with Improved Accuracy" is developed using C# .Net Core within the Microsoft Visual Studio 2022 Integrated Development Environment (IDE). This project utilizes an open-source implementation of Hierarchical Temporal Memory (HTM) in C#/.Net Core to explore the functionality of the HTM model while it learns sequences of integers and alphabets, with the objective of enhancing the model's accuracy. Unlike the previous implementation of the Multi-Sequence Learning project, which employed a small dataset for training, our goal is to not only enhance the accuracy of the model but also to expand the size of the dataset used.</w:t>
       </w:r>
     </w:p>
     <w:p>
@@ -2400,13 +2250,13 @@
           <w:iCs/>
           <w:lang w:val="en-IN"/>
         </w:rPr>
+        <w:instrText xml:space="preserve"> \* MERGEFORMAT </w:instrText>
       </w:r>
       <w:r>
         <w:rPr>
           <w:iCs/>
           <w:lang w:val="en-IN"/>
         </w:rPr>
-        <w:instrText xml:space="preserve"> \* MERGEFORMAT </w:instrText>
       </w:r>
       <w:r>
         <w:rPr>
@@ -2813,13 +2663,13 @@
           <w:iCs/>
           <w:lang w:val="en-IN"/>
         </w:rPr>
+        <w:instrText xml:space="preserve"> \* MERGEFORMAT </w:instrText>
       </w:r>
       <w:r>
         <w:rPr>
           <w:iCs/>
           <w:lang w:val="en-IN"/>
         </w:rPr>
-        <w:instrText xml:space="preserve"> \* MERGEFORMAT </w:instrText>
       </w:r>
       <w:r>
         <w:rPr>
@@ -2966,7 +2816,15 @@
           <w:spacing w:val="-1"/>
           <w:lang w:val="en-IN" w:eastAsia="x-none"/>
         </w:rPr>
-        <w:t>By mapping input data into a common sparse format, encoders facilitate efficient processing and learning within HTM networks, enabling the modelling of complex temporal and hierarchical relationships across various domains.</w:t>
+        <w:t xml:space="preserve">By mapping input data into a common sparse format, encoders facilitate efficient processing and </w:t>
+      </w:r>
+      <w:r>
+        <w:rPr>
+          <w:spacing w:val="-1"/>
+          <w:lang w:val="en-IN" w:eastAsia="x-none"/>
+        </w:rPr>
+        <w:lastRenderedPageBreak/>
+        <w:t>learning within HTM networks, enabling the modelling of complex temporal and hierarchical relationships across various domains.</w:t>
       </w:r>
     </w:p>
     <w:p>
@@ -3929,9 +3787,8 @@
           <w:szCs w:val="18"/>
           <w:lang w:val="en-IN"/>
         </w:rPr>
-        <w:t xml:space="preserve">In the given setup, the encoder's range for alphabet characters spans from 97 to 122 inclusively. This range </w:t>
-      </w:r>
-      <w:proofErr w:type="gramStart"/>
+        <w:t>In the given setup, the encoder's range for alphabet characters spans from 97 to 122 inclusively. This range is determined by the ASCII values assigned to the lowercase letters, where 'a' corresponds to 97 and 'z' to 122. Consequently, any input values representing alphabetic characters fall within this specified range.</w:t>
+      </w:r>
       <w:r>
         <w:rPr>
           <w:iCs/>
@@ -3939,9 +3796,13 @@
           <w:szCs w:val="18"/>
           <w:lang w:val="en-IN"/>
         </w:rPr>
-        <w:t>is determined</w:t>
-      </w:r>
-      <w:proofErr w:type="gramEnd"/>
+        <w:t xml:space="preserve"> </w:t>
+      </w:r>
+    </w:p>
+    <w:p>
+      <w:pPr>
+        <w:jc w:val="both"/>
+      </w:pPr>
       <w:r>
         <w:rPr>
           <w:iCs/>
@@ -3949,7 +3810,7 @@
           <w:szCs w:val="18"/>
           <w:lang w:val="en-IN"/>
         </w:rPr>
-        <w:t xml:space="preserve"> by the ASCII values assigned to the lowercase letters, where 'a' corresponds to 97 and 'z' to 122. Consequently, any input values representing alphabetic characters fall within this specified range.</w:t>
+        <w:t>Conversely, the encoder's range for numerical values falls between 0 and 50. This range is set to encompass values from 0 to 50 inclusively</w:t>
       </w:r>
       <w:r>
         <w:rPr>
@@ -3958,49 +3819,6 @@
           <w:szCs w:val="18"/>
           <w:lang w:val="en-IN"/>
         </w:rPr>
-        <w:t xml:space="preserve"> </w:t>
-      </w:r>
-    </w:p>
-    <w:p>
-      <w:pPr>
-        <w:jc w:val="both"/>
-      </w:pPr>
-      <w:r>
-        <w:rPr>
-          <w:iCs/>
-          <w:sz w:val="18"/>
-          <w:szCs w:val="18"/>
-          <w:lang w:val="en-IN"/>
-        </w:rPr>
-        <w:t xml:space="preserve">Conversely, the encoder's range for numerical values falls between 0 and 50. This range is set to encompass values from </w:t>
-      </w:r>
-      <w:proofErr w:type="gramStart"/>
-      <w:r>
-        <w:rPr>
-          <w:iCs/>
-          <w:sz w:val="18"/>
-          <w:szCs w:val="18"/>
-          <w:lang w:val="en-IN"/>
-        </w:rPr>
-        <w:t>0</w:t>
-      </w:r>
-      <w:proofErr w:type="gramEnd"/>
-      <w:r>
-        <w:rPr>
-          <w:iCs/>
-          <w:sz w:val="18"/>
-          <w:szCs w:val="18"/>
-          <w:lang w:val="en-IN"/>
-        </w:rPr>
-        <w:t xml:space="preserve"> to 50 inclusively</w:t>
-      </w:r>
-      <w:r>
-        <w:rPr>
-          <w:iCs/>
-          <w:sz w:val="18"/>
-          <w:szCs w:val="18"/>
-          <w:lang w:val="en-IN"/>
-        </w:rPr>
         <w:t>.</w:t>
       </w:r>
     </w:p>
@@ -4034,15 +3852,7 @@
         <w:t xml:space="preserve">vior and learning capabilities. </w:t>
       </w:r>
       <w:r>
-        <w:t xml:space="preserve">It </w:t>
-      </w:r>
-      <w:proofErr w:type="gramStart"/>
-      <w:r>
-        <w:t>was observed</w:t>
-      </w:r>
-      <w:proofErr w:type="gramEnd"/>
-      <w:r>
-        <w:t xml:space="preserve"> that altering the number of input bits had a more sig</w:t>
+        <w:t>It was observed that altering the number of input bits had a more sig</w:t>
       </w:r>
       <w:r>
         <w:t>nificant impact on the accuracy</w:t>
@@ -4110,15 +3920,7 @@
       </w:r>
       <w:proofErr w:type="spellEnd"/>
       <w:r>
-        <w:t xml:space="preserve"> </w:t>
-      </w:r>
-      <w:proofErr w:type="gramStart"/>
-      <w:r>
-        <w:t>can be adjusted</w:t>
-      </w:r>
-      <w:proofErr w:type="gramEnd"/>
-      <w:r>
-        <w:t xml:space="preserve"> to accommodate the complexity of the alphabet sequences, while </w:t>
+        <w:t xml:space="preserve"> can be adjusted to accommodate the complexity of the alphabet sequences, while </w:t>
       </w:r>
       <w:proofErr w:type="spellStart"/>
       <w:r>
@@ -4134,7 +3936,11 @@
       </w:r>
       <w:proofErr w:type="spellEnd"/>
       <w:r>
-        <w:t xml:space="preserve"> should be set to appropriate levels to ensure sensitivity to input pa</w:t>
+        <w:t xml:space="preserve"> should be </w:t>
+      </w:r>
+      <w:r>
+        <w:lastRenderedPageBreak/>
+        <w:t>set to appropriate levels to ensure sensitivity to input pa</w:t>
       </w:r>
       <w:r>
         <w:t xml:space="preserve">tterns and robust connectivity. </w:t>
@@ -4164,15 +3970,7 @@
       </w:r>
       <w:proofErr w:type="spellEnd"/>
       <w:r>
-        <w:t xml:space="preserve"> </w:t>
-      </w:r>
-      <w:proofErr w:type="gramStart"/>
-      <w:r>
-        <w:t>can be adjusted</w:t>
-      </w:r>
-      <w:proofErr w:type="gramEnd"/>
-      <w:r>
-        <w:t xml:space="preserve"> to reinforce predictive behaviors effectively. Overall, a balanced configuration with moderate parameter values would facilitate the learning of random alphabet sequences within an HTM network, allowing for effective pattern recognition and prediction.</w:t>
+        <w:t xml:space="preserve"> can be adjusted to reinforce predictive behaviors effectively. Overall, a balanced configuration with moderate parameter values would facilitate the learning of random alphabet sequences within an HTM network, allowing for effective pattern recognition and prediction.</w:t>
       </w:r>
       <w:r>
         <w:t xml:space="preserve"> </w:t>
@@ -5109,39 +4907,7 @@
           <w:spacing w:val="0"/>
           <w:lang w:val="en-US" w:eastAsia="en-US"/>
         </w:rPr>
-        <w:t xml:space="preserve">In this implementation, we aimed to address these limitations by augmenting the dataset with a greater number of sequences and incorporating separate evaluation and testing datasets </w:t>
-      </w:r>
-      <w:proofErr w:type="gramStart"/>
-      <w:r>
-        <w:rPr>
-          <w:spacing w:val="0"/>
-          <w:lang w:val="en-US" w:eastAsia="en-US"/>
-        </w:rPr>
-        <w:t>to rigorously evaluate</w:t>
-      </w:r>
-      <w:proofErr w:type="gramEnd"/>
-      <w:r>
-        <w:rPr>
-          <w:spacing w:val="0"/>
-          <w:lang w:val="en-US" w:eastAsia="en-US"/>
-        </w:rPr>
-        <w:t xml:space="preserve"> the model's accuracy. Our implementation </w:t>
-      </w:r>
-      <w:proofErr w:type="gramStart"/>
-      <w:r>
-        <w:rPr>
-          <w:spacing w:val="0"/>
-          <w:lang w:val="en-US" w:eastAsia="en-US"/>
-        </w:rPr>
-        <w:t>is structured</w:t>
-      </w:r>
-      <w:proofErr w:type="gramEnd"/>
-      <w:r>
-        <w:rPr>
-          <w:spacing w:val="0"/>
-          <w:lang w:val="en-US" w:eastAsia="en-US"/>
-        </w:rPr>
-        <w:t xml:space="preserve"> into three main phases. Firstly, we generate new training, evaluation, and testing datasets based on user input. Secondly, we preprocess the training dataset into a format suitable for training our model. Lastly, we train the HTM model using the prepared training dataset and assess its accuracy using the evaluation and testing datasets.</w:t>
+        <w:t>In this implementation, we aimed to address these limitations by augmenting the dataset with a greater number of sequences and incorporating separate evaluation and testing datasets to rigorously evaluate the model's accuracy. Our implementation is structured into three main phases. Firstly, we generate new training, evaluation, and testing datasets based on user input. Secondly, we preprocess the training dataset into a format suitable for training our model. Lastly, we train the HTM model using the prepared training dataset and assess its accuracy using the evaluation and testing datasets.</w:t>
       </w:r>
     </w:p>
     <w:p>
@@ -5201,15 +4967,11 @@
         <w:t xml:space="preserve"> </w:t>
       </w:r>
       <w:r>
-        <w:t xml:space="preserve">a robust sequence generator tailored to accommodate both alphanumeric sequences with ease. This sophisticated tool </w:t>
-      </w:r>
-      <w:proofErr w:type="gramStart"/>
-      <w:r>
-        <w:t>is designed</w:t>
-      </w:r>
-      <w:proofErr w:type="gramEnd"/>
-      <w:r>
-        <w:t xml:space="preserve"> to operate seamlessly, guided by user-specified parameters that dictate the generation process. Among these parameters, users can define the number of sequences required and set the range of values within each sequence, ensuring flexibility and customization. By specifying maximum and minimum values, users can precisely tailor the characteristics of the datasets to suit their specific needs.</w:t>
+        <w:t xml:space="preserve">a robust sequence generator tailored to accommodate both alphanumeric sequences with ease. This sophisticated tool is designed to operate seamlessly, </w:t>
+      </w:r>
+      <w:r>
+        <w:lastRenderedPageBreak/>
+        <w:t>guided by user-specified parameters that dictate the generation process. Among these parameters, users can define the number of sequences required and set the range of values within each sequence, ensuring flexibility and customization. By specifying maximum and minimum values, users can precisely tailor the characteristics of the datasets to suit their specific needs.</w:t>
       </w:r>
     </w:p>
     <w:p>
@@ -5235,23 +4997,7 @@
         <w:jc w:val="both"/>
       </w:pPr>
       <w:r>
-        <w:t xml:space="preserve">While the HTM model demonstrates proficiency in handling numeric sequences, accommodating alphabetic sequences necessitates a transformative approach. To address this challenge, a novel method harnessing ASCII encodings is used. This innovative technique enables the seamless integration of alphabetic data into the HTM model's framework. Initially, alphabet sequences undergo a transformation process wherein they </w:t>
-      </w:r>
-      <w:proofErr w:type="gramStart"/>
-      <w:r>
-        <w:t>are converted</w:t>
-      </w:r>
-      <w:proofErr w:type="gramEnd"/>
-      <w:r>
-        <w:t xml:space="preserve"> into their corresponding ASCII representations. These representations, imbued with the essence of the original data, </w:t>
-      </w:r>
-      <w:proofErr w:type="gramStart"/>
-      <w:r>
-        <w:t>are then seamlessly integrated</w:t>
-      </w:r>
-      <w:proofErr w:type="gramEnd"/>
-      <w:r>
-        <w:t xml:space="preserve"> into the learning process of the HTM model. This integration not only expands the model's capabilities but also enriches its ability to handle diverse data types with precision and efficiency.</w:t>
+        <w:t>While the HTM model demonstrates proficiency in handling numeric sequences, accommodating alphabetic sequences necessitates a transformative approach. To address this challenge, a novel method harnessing ASCII encodings is used. This innovative technique enables the seamless integration of alphabetic data into the HTM model's framework. Initially, alphabet sequences undergo a transformation process wherein they are converted into their corresponding ASCII representations. These representations, imbued with the essence of the original data, are then seamlessly integrated into the learning process of the HTM model. This integration not only expands the model's capabilities but also enriches its ability to handle diverse data types with precision and efficiency.</w:t>
       </w:r>
     </w:p>
     <w:p>
@@ -5401,47 +5147,11 @@
         <w:t>ng the training phase, the first</w:t>
       </w:r>
       <w:r>
-        <w:t xml:space="preserve"> step is loading the data that </w:t>
-      </w:r>
-      <w:proofErr w:type="gramStart"/>
-      <w:r>
-        <w:t>is done</w:t>
-      </w:r>
-      <w:proofErr w:type="gramEnd"/>
-      <w:r>
-        <w:t xml:space="preserve"> by the process described above. This data </w:t>
-      </w:r>
-      <w:proofErr w:type="gramStart"/>
-      <w:r>
-        <w:t>is fed</w:t>
-      </w:r>
-      <w:proofErr w:type="gramEnd"/>
-      <w:r>
-        <w:t xml:space="preserve"> into an encoder. The encoder then extracts essential </w:t>
-      </w:r>
-      <w:proofErr w:type="gramStart"/>
-      <w:r>
-        <w:t>features,</w:t>
-      </w:r>
-      <w:proofErr w:type="gramEnd"/>
-      <w:r>
-        <w:t xml:space="preserve"> normalizer the data and most importantly transform the input into a sparse distributed representation (SDR). The output of encoder is then passed to the spatial </w:t>
-      </w:r>
-      <w:proofErr w:type="gramStart"/>
-      <w:r>
-        <w:t>pooler which</w:t>
-      </w:r>
-      <w:proofErr w:type="gramEnd"/>
-      <w:r>
-        <w:t xml:space="preserve"> is initialized to the default parameters specified in the code file. It receives the encoded input and computes a set of active columns, creating a sparse representation where only a subset of columns is active at any given time. It </w:t>
-      </w:r>
-      <w:proofErr w:type="gramStart"/>
-      <w:r>
-        <w:t>is trained</w:t>
-      </w:r>
-      <w:proofErr w:type="gramEnd"/>
-      <w:r>
-        <w:t xml:space="preserve"> for every input over several iterations and this continues until a stable s</w:t>
+        <w:t xml:space="preserve"> step is loading the data that is done by the process described above. This data is fed into an encoder. The encoder then extracts essential features, </w:t>
+      </w:r>
+      <w:r>
+        <w:lastRenderedPageBreak/>
+        <w:t>normalizer the data and most importantly transform the input into a sparse distributed representation (SDR). The output of encoder is then passed to the spatial pooler which is initialized to the default parameters specified in the code file. It receives the encoded input and computes a set of active columns, creating a sparse representation where only a subset of columns is active at any given time. It is trained for every input over several iterations and this continues until a stable s</w:t>
       </w:r>
       <w:r>
         <w:t>tate in reached. T</w:t>
@@ -5651,24 +5361,80 @@
         <w:t xml:space="preserve">      </w:t>
       </w:r>
       <w:r>
-        <w:t xml:space="preserve">After undergoing the learning process, the Hierarchical Temporal Memory (HTM) model utilizes its temporal memory component to make predictions. Initially, </w:t>
-      </w:r>
-      <w:proofErr w:type="gramStart"/>
-      <w:r>
-        <w:t>raw sensory input is preprocessed by the encoder, extracting essential features and preparing the data for HTM processing</w:t>
-      </w:r>
-      <w:proofErr w:type="gramEnd"/>
-      <w:r>
-        <w:t xml:space="preserve">. This encoded input then enters the spatial pooler, which forms sparse distributed representations (SDRs) by activating a subset of columns based on input patterns. Subsequently, the SDR </w:t>
-      </w:r>
-      <w:proofErr w:type="gramStart"/>
-      <w:r>
-        <w:t>is fed</w:t>
-      </w:r>
-      <w:proofErr w:type="gramEnd"/>
-      <w:r>
-        <w:t xml:space="preserve"> into the temporal memory, where temporal sequences are learned by establishing connections between active columns over time. This temporal memory maintains a representation of the current state, derived from the sequence of past inputs. Leveraging this learned temporal context and the current input, the temporal memory predicts future inputs by activating columns representing potential next states based on the recognized patterns and current context.</w:t>
-      </w:r>
+        <w:t>After undergoing the learning process, the Hierarchical Temporal Memory (HTM) model utilizes its temporal memory component to make predictions. Initially, raw sensory input is preprocessed by the encoder, extracting essential features and preparing the data for HTM processing. This encoded input then enters the spatial pooler, which forms sparse distributed representations (SDRs) by activating a subset of columns based on input patterns. Subsequently, the SDR is fed into the temporal memory, where temporal sequences are learned by establishing connections between active columns over time. This temporal memory maintains a representation of the current state, derived from the sequence of past inputs. Leveraging this learned temporal context and the current input, the temporal memory predicts future inputs by activating columns representing potential next states based on the recognized patterns and current context.</w:t>
+      </w:r>
+    </w:p>
+    <w:p>
+      <w:pPr>
+        <w:jc w:val="both"/>
+      </w:pPr>
+      <w:r>
+        <w:lastRenderedPageBreak/>
+        <w:t>To be more specific, a</w:t>
+      </w:r>
+      <w:r>
+        <w:t>fter learning th</w:t>
+      </w:r>
+      <w:r>
+        <w:t>e sequences, the algorithm create</w:t>
+      </w:r>
+      <w:r>
+        <w:t>s a p</w:t>
+      </w:r>
+      <w:r>
+        <w:t>redictor tasked with predicting</w:t>
+      </w:r>
+      <w:r>
+        <w:t xml:space="preserve"> the subsequent elem</w:t>
+      </w:r>
+      <w:r>
+        <w:t>ent in a sequence. T</w:t>
+      </w:r>
+      <w:r>
+        <w:t>he evaluation or test dataset is</w:t>
+      </w:r>
+      <w:r>
+        <w:t xml:space="preserve"> then</w:t>
+      </w:r>
+      <w:r>
+        <w:t xml:space="preserve"> provided t</w:t>
+      </w:r>
+      <w:r>
+        <w:t>o the predictor, which attempts to predict</w:t>
+      </w:r>
+      <w:r>
+        <w:t xml:space="preserve"> the next element in the sequence for each element within it. While the predictor may offer multiple predictions, each one is paired with a similarity score indicating the confidence level of the prediction. Therefore, if </w:t>
+      </w:r>
+      <w:r>
+        <w:t>multiple elements are predicted</w:t>
+      </w:r>
+      <w:r>
+        <w:t>, we select the prediction with the highest similarity score. Once a sequence has been predicted, its accuracy is determined by dividing the number of correctly predicted subsequent elements by the total predictions, as follows:</w:t>
+      </w:r>
+      <w:r>
+        <w:t xml:space="preserve"> </w:t>
+      </w:r>
+    </w:p>
+    <w:p>
+      <w:pPr>
+        <w:jc w:val="both"/>
+        <w:rPr>
+          <w:b/>
+        </w:rPr>
+      </w:pPr>
+      <w:r>
+        <w:rPr>
+          <w:b/>
+        </w:rPr>
+        <w:t>Correctly predicted elements / total predictions * 100</w:t>
+      </w:r>
+    </w:p>
+    <w:p>
+      <w:pPr>
+        <w:jc w:val="both"/>
+      </w:pPr>
+      <w:bookmarkStart w:id="11" w:name="_GoBack"/>
+      <w:bookmarkEnd w:id="11"/>
     </w:p>
     <w:p>
       <w:pPr>
@@ -5706,23 +5472,7 @@
         <w:jc w:val="both"/>
       </w:pPr>
       <w:r>
-        <w:t xml:space="preserve">Our project </w:t>
-      </w:r>
-      <w:proofErr w:type="gramStart"/>
-      <w:r>
-        <w:t>is aimed</w:t>
-      </w:r>
-      <w:proofErr w:type="gramEnd"/>
-      <w:r>
-        <w:t xml:space="preserve"> at improving a multi-sequence learning program. We have implemented several enhancements to achieve this goal. Firstly, we have introduced the capability to generate random number and alphabet datasets based on user preferences. Additionally, we have enabled the program to handle multiple sequences concurrently, allowing for simultaneous learning, evaluation, and testing. Moreover, efforts </w:t>
-      </w:r>
-      <w:proofErr w:type="gramStart"/>
-      <w:r>
-        <w:t>have been made</w:t>
-      </w:r>
-      <w:proofErr w:type="gramEnd"/>
-      <w:r>
-        <w:t xml:space="preserve"> to enhance the accuracy of the program</w:t>
+        <w:t>Our project is aimed at improving a multi-sequence learning program. We have implemented several enhancements to achieve this goal. Firstly, we have introduced the capability to generate random number and alphabet datasets based on user preferences. Additionally, we have enabled the program to handle multiple sequences concurrently, allowing for simultaneous learning, evaluation, and testing. Moreover, efforts have been made to enhance the accuracy of the program</w:t>
       </w:r>
       <w:r>
         <w:t xml:space="preserve"> that included fine tuning different parameters of the HTM configuration</w:t>
@@ -5731,15 +5481,7 @@
         <w:t>.</w:t>
       </w:r>
       <w:r>
-        <w:t xml:space="preserve"> It </w:t>
-      </w:r>
-      <w:proofErr w:type="gramStart"/>
-      <w:r>
-        <w:t>was seen</w:t>
-      </w:r>
-      <w:proofErr w:type="gramEnd"/>
-      <w:r>
-        <w:t xml:space="preserve"> that i</w:t>
+        <w:t xml:space="preserve"> It was seen that i</w:t>
       </w:r>
       <w:r>
         <w:t xml:space="preserve">ncreasing the number of </w:t>
@@ -5753,21 +5495,8 @@
       <w:r>
         <w:t xml:space="preserve">g preserved </w:t>
       </w:r>
-      <w:proofErr w:type="gramStart"/>
-      <w:r>
-        <w:t>more detailed information, leading to richer representations</w:t>
-      </w:r>
-      <w:proofErr w:type="gramEnd"/>
-      <w:r>
-        <w:t xml:space="preserve">. This, coupled with improved generalization capabilities, enabled the model to make </w:t>
-      </w:r>
-      <w:proofErr w:type="gramStart"/>
-      <w:r>
-        <w:t>more accurate predictions, even with unseen or slightly different sequences in the test dataset</w:t>
-      </w:r>
-      <w:proofErr w:type="gramEnd"/>
-      <w:r>
-        <w:t>. Overall, the increase in the number of bits enhanced the model's performance by providing greater expressive power, improved representation quality, and better generalization abilities.</w:t>
+      <w:r>
+        <w:t>more detailed information, leading to richer representations. This, coupled with improved generalization capabilities, enabled the model to make more accurate predictions, even with unseen or slightly different sequences in the test dataset. Overall, the increase in the number of bits enhanced the model's performance by providing greater expressive power, improved representation quality, and better generalization abilities.</w:t>
       </w:r>
     </w:p>
     <w:p>
@@ -5825,6 +5554,7 @@
           <w:noProof/>
           <w:lang w:val="en-US" w:eastAsia="en-US"/>
         </w:rPr>
+        <w:lastRenderedPageBreak/>
         <w:drawing>
           <wp:inline distT="0" distB="0" distL="0" distR="0" wp14:anchorId="0C1D2CCB" wp14:editId="564C2B68">
             <wp:extent cx="3067050" cy="4095750"/>
@@ -5866,7 +5596,7 @@
       <w:pPr>
         <w:pStyle w:val="Caption"/>
       </w:pPr>
-      <w:bookmarkStart w:id="11" w:name="_Ref162798842"/>
+      <w:bookmarkStart w:id="12" w:name="_Ref162798842"/>
       <w:r>
         <w:t xml:space="preserve">Figure </w:t>
       </w:r>
@@ -5888,7 +5618,7 @@
       <w:r>
         <w:fldChar w:fldCharType="end"/>
       </w:r>
-      <w:bookmarkEnd w:id="11"/>
+      <w:bookmarkEnd w:id="12"/>
       <w:r>
         <w:t xml:space="preserve"> : </w:t>
       </w:r>
@@ -5991,6 +5721,7 @@
         <w:rPr>
           <w:noProof/>
         </w:rPr>
+        <w:lastRenderedPageBreak/>
         <w:drawing>
           <wp:inline distT="0" distB="0" distL="0" distR="0" wp14:anchorId="318597FE" wp14:editId="133C6DCC">
             <wp:extent cx="3089910" cy="3965575"/>
@@ -6035,7 +5766,7 @@
           <w:rFonts w:asciiTheme="minorHAnsi" w:hAnsiTheme="minorHAnsi" w:cstheme="minorHAnsi"/>
         </w:rPr>
       </w:pPr>
-      <w:bookmarkStart w:id="12" w:name="_Ref162798948"/>
+      <w:bookmarkStart w:id="13" w:name="_Ref162798948"/>
       <w:r>
         <w:t xml:space="preserve">Figure </w:t>
       </w:r>
@@ -6057,7 +5788,7 @@
       <w:r>
         <w:fldChar w:fldCharType="end"/>
       </w:r>
-      <w:bookmarkEnd w:id="12"/>
+      <w:bookmarkEnd w:id="13"/>
       <w:proofErr w:type="gramStart"/>
       <w:r>
         <w:t xml:space="preserve"> :</w:t>
@@ -6137,7 +5868,7 @@
           <w:rFonts w:asciiTheme="minorHAnsi" w:hAnsiTheme="minorHAnsi" w:cstheme="minorHAnsi"/>
         </w:rPr>
       </w:pPr>
-      <w:bookmarkStart w:id="13" w:name="_Ref162798960"/>
+      <w:bookmarkStart w:id="14" w:name="_Ref162798960"/>
       <w:r>
         <w:t xml:space="preserve">Figure </w:t>
       </w:r>
@@ -6159,7 +5890,7 @@
       <w:r>
         <w:fldChar w:fldCharType="end"/>
       </w:r>
-      <w:bookmarkEnd w:id="13"/>
+      <w:bookmarkEnd w:id="14"/>
       <w:r>
         <w:t xml:space="preserve"> : </w:t>
       </w:r>
@@ -6189,6 +5920,7 @@
           <w:b/>
           <w:bCs/>
         </w:rPr>
+        <w:lastRenderedPageBreak/>
         <w:t>Multi Sequence Learning – Sequence of Alphabets</w:t>
       </w:r>
     </w:p>
@@ -6323,7 +6055,7 @@
       <w:pPr>
         <w:pStyle w:val="Caption"/>
       </w:pPr>
-      <w:bookmarkStart w:id="14" w:name="_Ref162799045"/>
+      <w:bookmarkStart w:id="15" w:name="_Ref162799045"/>
       <w:r>
         <w:t xml:space="preserve">Figure </w:t>
       </w:r>
@@ -6345,7 +6077,7 @@
       <w:r>
         <w:fldChar w:fldCharType="end"/>
       </w:r>
-      <w:bookmarkEnd w:id="14"/>
+      <w:bookmarkEnd w:id="15"/>
       <w:r>
         <w:t xml:space="preserve"> : </w:t>
       </w:r>
@@ -6372,6 +6104,7 @@
           <w:noProof/>
           <w:lang w:val="en-US" w:eastAsia="en-US"/>
         </w:rPr>
+        <w:lastRenderedPageBreak/>
         <w:drawing>
           <wp:inline distT="0" distB="0" distL="0" distR="0" wp14:anchorId="4D8F2524" wp14:editId="52CCDB86">
             <wp:extent cx="2904490" cy="3962400"/>
@@ -6425,7 +6158,7 @@
       <w:pPr>
         <w:pStyle w:val="Caption"/>
       </w:pPr>
-      <w:bookmarkStart w:id="15" w:name="_Ref162799054"/>
+      <w:bookmarkStart w:id="16" w:name="_Ref162799054"/>
       <w:r>
         <w:t xml:space="preserve">Figure </w:t>
       </w:r>
@@ -6447,7 +6180,7 @@
       <w:r>
         <w:fldChar w:fldCharType="end"/>
       </w:r>
-      <w:bookmarkEnd w:id="15"/>
+      <w:bookmarkEnd w:id="16"/>
       <w:r>
         <w:t xml:space="preserve"> : </w:t>
       </w:r>
@@ -6571,21 +6304,7 @@
         <w:rPr>
           <w:iCs/>
         </w:rPr>
-        <w:t xml:space="preserve"> below illustrates the successful test cases for various methods of data set generation. These cases verify whether the generated data is in the correct order and if it complies with the specified parameters. Additionally, they examine edge cases by providing invalid parameters and checking if </w:t>
-      </w:r>
-      <w:proofErr w:type="gramStart"/>
-      <w:r>
-        <w:rPr>
-          <w:iCs/>
-        </w:rPr>
-        <w:t>the</w:t>
-      </w:r>
-      <w:proofErr w:type="gramEnd"/>
-      <w:r>
-        <w:rPr>
-          <w:iCs/>
-        </w:rPr>
-        <w:t xml:space="preserve"> functions produce errors.</w:t>
+        <w:t xml:space="preserve"> below illustrates the successful test cases for various methods of data set generation. These cases verify whether the generated data is in the correct order and if it complies with the specified parameters. Additionally, they examine edge cases by providing invalid parameters and checking if the functions produce errors.</w:t>
       </w:r>
     </w:p>
     <w:p>
@@ -6655,7 +6374,7 @@
           <w:iCs/>
         </w:rPr>
       </w:pPr>
-      <w:bookmarkStart w:id="16" w:name="_Ref162799409"/>
+      <w:bookmarkStart w:id="17" w:name="_Ref162799409"/>
       <w:r>
         <w:t xml:space="preserve">Figure </w:t>
       </w:r>
@@ -6677,7 +6396,7 @@
       <w:r>
         <w:fldChar w:fldCharType="end"/>
       </w:r>
-      <w:bookmarkEnd w:id="16"/>
+      <w:bookmarkEnd w:id="17"/>
       <w:r>
         <w:t xml:space="preserve"> : </w:t>
       </w:r>
@@ -6763,21 +6482,14 @@
         <w:rPr>
           <w:iCs/>
         </w:rPr>
-        <w:t xml:space="preserve">filenames. Additionally, these tests cover edge cases by providing invalid parameters and checking if </w:t>
-      </w:r>
-      <w:proofErr w:type="gramStart"/>
+        <w:t xml:space="preserve">filenames. Additionally, these tests cover edge cases by </w:t>
+      </w:r>
       <w:r>
         <w:rPr>
           <w:iCs/>
         </w:rPr>
-        <w:t>the</w:t>
-      </w:r>
-      <w:proofErr w:type="gramEnd"/>
-      <w:r>
-        <w:rPr>
-          <w:iCs/>
-        </w:rPr>
-        <w:t xml:space="preserve"> functions appropriately handle errors by throwing exceptions.</w:t>
+        <w:lastRenderedPageBreak/>
+        <w:t>providing invalid parameters and checking if the functions appropriately handle errors by throwing exceptions.</w:t>
       </w:r>
     </w:p>
     <w:p>
@@ -6847,7 +6559,7 @@
       <w:pPr>
         <w:pStyle w:val="Caption"/>
       </w:pPr>
-      <w:bookmarkStart w:id="17" w:name="_Ref162799457"/>
+      <w:bookmarkStart w:id="18" w:name="_Ref162799457"/>
       <w:r>
         <w:t xml:space="preserve">Figure </w:t>
       </w:r>
@@ -6869,7 +6581,7 @@
       <w:r>
         <w:fldChar w:fldCharType="end"/>
       </w:r>
-      <w:bookmarkEnd w:id="17"/>
+      <w:bookmarkEnd w:id="18"/>
       <w:r>
         <w:t xml:space="preserve"> : </w:t>
       </w:r>
@@ -6918,31 +6630,7 @@
         <w:jc w:val="both"/>
       </w:pPr>
       <w:r>
-        <w:t xml:space="preserve">This project </w:t>
-      </w:r>
-      <w:proofErr w:type="gramStart"/>
-      <w:r>
-        <w:t>was dedicated</w:t>
-      </w:r>
-      <w:proofErr w:type="gramEnd"/>
-      <w:r>
-        <w:t xml:space="preserve"> to enhancing the multi-sequence learning model comprehensively. Various strategies </w:t>
-      </w:r>
-      <w:proofErr w:type="gramStart"/>
-      <w:r>
-        <w:t>were employed</w:t>
-      </w:r>
-      <w:proofErr w:type="gramEnd"/>
-      <w:r>
-        <w:t xml:space="preserve"> to achieve this goal, including the development of a dataset generator to facilitate the creation of new datasets for training, evaluation, and testing. Additionally, the model </w:t>
-      </w:r>
-      <w:proofErr w:type="gramStart"/>
-      <w:r>
-        <w:t>was evaluated</w:t>
-      </w:r>
-      <w:proofErr w:type="gramEnd"/>
-      <w:r>
-        <w:t xml:space="preserve"> on different datasets by utilizing threads for enhanced efficiency. Another crucial aspect was enhancing accuracy, which involved exploring different parameters and adjusting values that had a significant impact.</w:t>
+        <w:t>This project was dedicated to enhancing the multi-sequence learning model comprehensively. Various strategies were employed to achieve this goal, including the development of a dataset generator to facilitate the creation of new datasets for training, evaluation, and testing. Additionally, the model was evaluated on different datasets by utilizing threads for enhanced efficiency. Another crucial aspect was enhancing accuracy, which involved exploring different parameters and adjusting values that had a significant impact.</w:t>
       </w:r>
     </w:p>
     <w:p>
@@ -6950,42 +6638,8 @@
         <w:jc w:val="both"/>
       </w:pPr>
       <w:r>
-        <w:t xml:space="preserve">While considerable effort </w:t>
-      </w:r>
-      <w:proofErr w:type="gramStart"/>
-      <w:r>
-        <w:t>has been dedicated</w:t>
-      </w:r>
-      <w:proofErr w:type="gramEnd"/>
-      <w:r>
-        <w:t xml:space="preserve"> to enhancing the previous implementation of the multi-sequence learning model, this project remains imperfect. </w:t>
-      </w:r>
-      <w:proofErr w:type="gramStart"/>
-      <w:r>
-        <w:t>There are several aspects that</w:t>
-      </w:r>
-      <w:proofErr w:type="gramEnd"/>
-      <w:r>
-        <w:t xml:space="preserve"> could benefit from further improvement. One area for enhancement involves refining test accuracy through the utilization of alternative techniques. Additionally, improvements related to the dataset </w:t>
-      </w:r>
-      <w:proofErr w:type="gramStart"/>
-      <w:r>
-        <w:t>are warranted</w:t>
-      </w:r>
-      <w:proofErr w:type="gramEnd"/>
-      <w:r>
-        <w:t xml:space="preserve">. It </w:t>
-      </w:r>
-      <w:proofErr w:type="gramStart"/>
-      <w:r>
-        <w:t>has been observed</w:t>
-      </w:r>
-      <w:proofErr w:type="gramEnd"/>
-      <w:r>
-        <w:t xml:space="preserve"> that when presenting a sequence lacking any discernible order (such as ascending or descending) to the model, it exhibits signs of catastrophic forgetting, leading to the erasure of previously learned sequences. Addressing these issues presents opportunities for improvement.</w:t>
-      </w:r>
-      <w:bookmarkStart w:id="18" w:name="_GoBack"/>
-      <w:bookmarkEnd w:id="18"/>
+        <w:t>While considerable effort has been dedicated to enhancing the previous implementation of the multi-sequence learning model, this project remains imperfect. There are several aspects that could benefit from further improvement. One area for enhancement involves refining test accuracy through the utilization of alternative techniques. Additionally, improvements related to the dataset are warranted. It has been observed that when presenting a sequence lacking any discernible order (such as ascending or descending) to the model, it exhibits signs of catastrophic forgetting, leading to the erasure of previously learned sequences. Addressing these issues presents opportunities for improvement.</w:t>
+      </w:r>
     </w:p>
     <w:p>
       <w:pPr>
@@ -7644,7 +7298,15 @@
               <w:sz w:val="18"/>
               <w:szCs w:val="18"/>
             </w:rPr>
-            <w:t xml:space="preserve">, “Improved HTM Spatial Pooler with Homeostatic Plasticity Control,” Proceedings of the 10th International Conference on Pattern Recognition Applications and Methods, 2021, </w:t>
+            <w:t xml:space="preserve">, “Improved HTM Spatial Pooler with Homeostatic Plasticity Control,” Proceedings of the 10th International Conference on Pattern Recognition </w:t>
+          </w:r>
+          <w:r>
+            <w:rPr>
+              <w:sz w:val="18"/>
+              <w:szCs w:val="18"/>
+            </w:rPr>
+            <w:lastRenderedPageBreak/>
+            <w:t xml:space="preserve">Applications and Methods, 2021, </w:t>
           </w:r>
           <w:proofErr w:type="spellStart"/>
           <w:r>
@@ -7976,7 +7638,7 @@
 
 <file path=word/numbering.xml><?xml version="1.0" encoding="utf-8"?>
 <w:numbering xmlns:wpc="http://schemas.microsoft.com/office/word/2010/wordprocessingCanvas" xmlns:mc="http://schemas.openxmlformats.org/markup-compatibility/2006" xmlns:o="urn:schemas-microsoft-com:office:office" xmlns:r="http://schemas.openxmlformats.org/officeDocument/2006/relationships" xmlns:m="http://schemas.openxmlformats.org/officeDocument/2006/math" xmlns:v="urn:schemas-microsoft-com:vml" xmlns:wp14="http://schemas.microsoft.com/office/word/2010/wordprocessingDrawing" xmlns:wp="http://schemas.openxmlformats.org/drawingml/2006/wordprocessingDrawing" xmlns:w10="urn:schemas-microsoft-com:office:word" xmlns:w="http://schemas.openxmlformats.org/wordprocessingml/2006/main" xmlns:w14="http://schemas.microsoft.com/office/word/2010/wordml" xmlns:w15="http://schemas.microsoft.com/office/word/2012/wordml" xmlns:wpg="http://schemas.microsoft.com/office/word/2010/wordprocessingGroup" xmlns:wpi="http://schemas.microsoft.com/office/word/2010/wordprocessingInk" xmlns:wne="http://schemas.microsoft.com/office/word/2006/wordml" xmlns:wps="http://schemas.microsoft.com/office/word/2010/wordprocessingShape" mc:Ignorable="w14 w15 wp14">
-  <w:abstractNum w:abstractNumId="0" w15:restartNumberingAfterBreak="0">
+  <w:abstractNum w:abstractNumId="0">
     <w:nsid w:val="FFFFFF1D"/>
     <w:multiLevelType w:val="multilevel"/>
     <w:tmpl w:val="7A36CE9E"/>
@@ -8116,7 +7778,7 @@
       </w:rPr>
     </w:lvl>
   </w:abstractNum>
-  <w:abstractNum w:abstractNumId="1" w15:restartNumberingAfterBreak="0">
+  <w:abstractNum w:abstractNumId="1">
     <w:nsid w:val="FFFFFF7C"/>
     <w:multiLevelType w:val="singleLevel"/>
     <w:tmpl w:val="DD629BEE"/>
@@ -8133,7 +7795,7 @@
       </w:pPr>
     </w:lvl>
   </w:abstractNum>
-  <w:abstractNum w:abstractNumId="2" w15:restartNumberingAfterBreak="0">
+  <w:abstractNum w:abstractNumId="2">
     <w:nsid w:val="FFFFFF7D"/>
     <w:multiLevelType w:val="singleLevel"/>
     <w:tmpl w:val="2648E1C4"/>
@@ -8150,7 +7812,7 @@
       </w:pPr>
     </w:lvl>
   </w:abstractNum>
-  <w:abstractNum w:abstractNumId="3" w15:restartNumberingAfterBreak="0">
+  <w:abstractNum w:abstractNumId="3">
     <w:nsid w:val="FFFFFF7E"/>
     <w:multiLevelType w:val="singleLevel"/>
     <w:tmpl w:val="9D38DB54"/>
@@ -8167,7 +7829,7 @@
       </w:pPr>
     </w:lvl>
   </w:abstractNum>
-  <w:abstractNum w:abstractNumId="4" w15:restartNumberingAfterBreak="0">
+  <w:abstractNum w:abstractNumId="4">
     <w:nsid w:val="FFFFFF7F"/>
     <w:multiLevelType w:val="singleLevel"/>
     <w:tmpl w:val="632C24E2"/>
@@ -8184,7 +7846,7 @@
       </w:pPr>
     </w:lvl>
   </w:abstractNum>
-  <w:abstractNum w:abstractNumId="5" w15:restartNumberingAfterBreak="0">
+  <w:abstractNum w:abstractNumId="5">
     <w:nsid w:val="FFFFFF80"/>
     <w:multiLevelType w:val="singleLevel"/>
     <w:tmpl w:val="82268A14"/>
@@ -8204,7 +7866,7 @@
       </w:rPr>
     </w:lvl>
   </w:abstractNum>
-  <w:abstractNum w:abstractNumId="6" w15:restartNumberingAfterBreak="0">
+  <w:abstractNum w:abstractNumId="6">
     <w:nsid w:val="FFFFFF81"/>
     <w:multiLevelType w:val="singleLevel"/>
     <w:tmpl w:val="8C0E77FE"/>
@@ -8224,7 +7886,7 @@
       </w:rPr>
     </w:lvl>
   </w:abstractNum>
-  <w:abstractNum w:abstractNumId="7" w15:restartNumberingAfterBreak="0">
+  <w:abstractNum w:abstractNumId="7">
     <w:nsid w:val="FFFFFF82"/>
     <w:multiLevelType w:val="singleLevel"/>
     <w:tmpl w:val="174639B8"/>
@@ -8244,7 +7906,7 @@
       </w:rPr>
     </w:lvl>
   </w:abstractNum>
-  <w:abstractNum w:abstractNumId="8" w15:restartNumberingAfterBreak="0">
+  <w:abstractNum w:abstractNumId="8">
     <w:nsid w:val="FFFFFF83"/>
     <w:multiLevelType w:val="singleLevel"/>
     <w:tmpl w:val="B1ACC408"/>
@@ -8264,7 +7926,7 @@
       </w:rPr>
     </w:lvl>
   </w:abstractNum>
-  <w:abstractNum w:abstractNumId="9" w15:restartNumberingAfterBreak="0">
+  <w:abstractNum w:abstractNumId="9">
     <w:nsid w:val="FFFFFF88"/>
     <w:multiLevelType w:val="singleLevel"/>
     <w:tmpl w:val="229E8DFE"/>
@@ -8281,7 +7943,7 @@
       </w:pPr>
     </w:lvl>
   </w:abstractNum>
-  <w:abstractNum w:abstractNumId="10" w15:restartNumberingAfterBreak="0">
+  <w:abstractNum w:abstractNumId="10">
     <w:nsid w:val="FFFFFF89"/>
     <w:multiLevelType w:val="singleLevel"/>
     <w:tmpl w:val="EA847AFE"/>
@@ -8301,7 +7963,7 @@
       </w:rPr>
     </w:lvl>
   </w:abstractNum>
-  <w:abstractNum w:abstractNumId="11" w15:restartNumberingAfterBreak="0">
+  <w:abstractNum w:abstractNumId="11">
     <w:nsid w:val="1DAC7966"/>
     <w:multiLevelType w:val="hybridMultilevel"/>
     <w:tmpl w:val="209C4344"/>
@@ -8387,7 +8049,7 @@
       </w:pPr>
     </w:lvl>
   </w:abstractNum>
-  <w:abstractNum w:abstractNumId="12" w15:restartNumberingAfterBreak="0">
+  <w:abstractNum w:abstractNumId="12">
     <w:nsid w:val="1E177E97"/>
     <w:multiLevelType w:val="hybridMultilevel"/>
     <w:tmpl w:val="A6463BCE"/>
@@ -8473,7 +8135,7 @@
       </w:pPr>
     </w:lvl>
   </w:abstractNum>
-  <w:abstractNum w:abstractNumId="13" w15:restartNumberingAfterBreak="0">
+  <w:abstractNum w:abstractNumId="13">
     <w:nsid w:val="1E276735"/>
     <w:multiLevelType w:val="hybridMultilevel"/>
     <w:tmpl w:val="F35EF3F6"/>
@@ -8562,7 +8224,7 @@
       </w:pPr>
     </w:lvl>
   </w:abstractNum>
-  <w:abstractNum w:abstractNumId="14" w15:restartNumberingAfterBreak="0">
+  <w:abstractNum w:abstractNumId="14">
     <w:nsid w:val="1F2F7B7E"/>
     <w:multiLevelType w:val="hybridMultilevel"/>
     <w:tmpl w:val="603E9FAA"/>
@@ -8651,7 +8313,7 @@
       </w:pPr>
     </w:lvl>
   </w:abstractNum>
-  <w:abstractNum w:abstractNumId="15" w15:restartNumberingAfterBreak="0">
+  <w:abstractNum w:abstractNumId="15">
     <w:nsid w:val="1F4E2764"/>
     <w:multiLevelType w:val="hybridMultilevel"/>
     <w:tmpl w:val="61043FE6"/>
@@ -8737,7 +8399,7 @@
       </w:pPr>
     </w:lvl>
   </w:abstractNum>
-  <w:abstractNum w:abstractNumId="16" w15:restartNumberingAfterBreak="0">
+  <w:abstractNum w:abstractNumId="16">
     <w:nsid w:val="20AF0333"/>
     <w:multiLevelType w:val="hybridMultilevel"/>
     <w:tmpl w:val="CB0E7F4E"/>
@@ -8879,7 +8541,7 @@
       </w:rPr>
     </w:lvl>
   </w:abstractNum>
-  <w:abstractNum w:abstractNumId="17" w15:restartNumberingAfterBreak="0">
+  <w:abstractNum w:abstractNumId="17">
     <w:nsid w:val="26FE1FCF"/>
     <w:multiLevelType w:val="hybridMultilevel"/>
     <w:tmpl w:val="33826962"/>
@@ -9034,7 +8696,7 @@
       </w:rPr>
     </w:lvl>
   </w:abstractNum>
-  <w:abstractNum w:abstractNumId="18" w15:restartNumberingAfterBreak="0">
+  <w:abstractNum w:abstractNumId="18">
     <w:nsid w:val="271A4C15"/>
     <w:multiLevelType w:val="hybridMultilevel"/>
     <w:tmpl w:val="0B227EF6"/>
@@ -9147,7 +8809,7 @@
       </w:rPr>
     </w:lvl>
   </w:abstractNum>
-  <w:abstractNum w:abstractNumId="19" w15:restartNumberingAfterBreak="0">
+  <w:abstractNum w:abstractNumId="19">
     <w:nsid w:val="2FB165C5"/>
     <w:multiLevelType w:val="hybridMultilevel"/>
     <w:tmpl w:val="1CA66426"/>
@@ -9233,7 +8895,7 @@
       </w:pPr>
     </w:lvl>
   </w:abstractNum>
-  <w:abstractNum w:abstractNumId="20" w15:restartNumberingAfterBreak="0">
+  <w:abstractNum w:abstractNumId="20">
     <w:nsid w:val="353A3E87"/>
     <w:multiLevelType w:val="hybridMultilevel"/>
     <w:tmpl w:val="392A820A"/>
@@ -9322,7 +8984,7 @@
       </w:pPr>
     </w:lvl>
   </w:abstractNum>
-  <w:abstractNum w:abstractNumId="21" w15:restartNumberingAfterBreak="0">
+  <w:abstractNum w:abstractNumId="21">
     <w:nsid w:val="37660336"/>
     <w:multiLevelType w:val="hybridMultilevel"/>
     <w:tmpl w:val="754EAC84"/>
@@ -9463,7 +9125,7 @@
       </w:rPr>
     </w:lvl>
   </w:abstractNum>
-  <w:abstractNum w:abstractNumId="22" w15:restartNumberingAfterBreak="0">
+  <w:abstractNum w:abstractNumId="22">
     <w:nsid w:val="39E54FC6"/>
     <w:multiLevelType w:val="singleLevel"/>
     <w:tmpl w:val="5B7288D4"/>
@@ -9483,7 +9145,7 @@
       </w:rPr>
     </w:lvl>
   </w:abstractNum>
-  <w:abstractNum w:abstractNumId="23" w15:restartNumberingAfterBreak="0">
+  <w:abstractNum w:abstractNumId="23">
     <w:nsid w:val="3AAA3AF6"/>
     <w:multiLevelType w:val="hybridMultilevel"/>
     <w:tmpl w:val="E47023EC"/>
@@ -9596,7 +9258,7 @@
       </w:rPr>
     </w:lvl>
   </w:abstractNum>
-  <w:abstractNum w:abstractNumId="24" w15:restartNumberingAfterBreak="0">
+  <w:abstractNum w:abstractNumId="24">
     <w:nsid w:val="4189603E"/>
     <w:multiLevelType w:val="multilevel"/>
     <w:tmpl w:val="C51C7364"/>
@@ -9787,7 +9449,7 @@
       </w:rPr>
     </w:lvl>
   </w:abstractNum>
-  <w:abstractNum w:abstractNumId="25" w15:restartNumberingAfterBreak="0">
+  <w:abstractNum w:abstractNumId="25">
     <w:nsid w:val="493C3F76"/>
     <w:multiLevelType w:val="hybridMultilevel"/>
     <w:tmpl w:val="9A9E418C"/>
@@ -9895,7 +9557,7 @@
       </w:pPr>
     </w:lvl>
   </w:abstractNum>
-  <w:abstractNum w:abstractNumId="26" w15:restartNumberingAfterBreak="0">
+  <w:abstractNum w:abstractNumId="26">
     <w:nsid w:val="518F1DC1"/>
     <w:multiLevelType w:val="hybridMultilevel"/>
     <w:tmpl w:val="7E98095C"/>
@@ -10008,7 +9670,7 @@
       </w:rPr>
     </w:lvl>
   </w:abstractNum>
-  <w:abstractNum w:abstractNumId="27" w15:restartNumberingAfterBreak="0">
+  <w:abstractNum w:abstractNumId="27">
     <w:nsid w:val="52CA544A"/>
     <w:multiLevelType w:val="singleLevel"/>
     <w:tmpl w:val="AED6D67E"/>
@@ -10035,7 +9697,7 @@
       </w:rPr>
     </w:lvl>
   </w:abstractNum>
-  <w:abstractNum w:abstractNumId="28" w15:restartNumberingAfterBreak="0">
+  <w:abstractNum w:abstractNumId="28">
     <w:nsid w:val="5CBA2315"/>
     <w:multiLevelType w:val="hybridMultilevel"/>
     <w:tmpl w:val="FF2CD7BA"/>
@@ -10121,7 +9783,7 @@
       </w:pPr>
     </w:lvl>
   </w:abstractNum>
-  <w:abstractNum w:abstractNumId="29" w15:restartNumberingAfterBreak="0">
+  <w:abstractNum w:abstractNumId="29">
     <w:nsid w:val="630A3D11"/>
     <w:multiLevelType w:val="hybridMultilevel"/>
     <w:tmpl w:val="E7066232"/>
@@ -10234,7 +9896,7 @@
       </w:rPr>
     </w:lvl>
   </w:abstractNum>
-  <w:abstractNum w:abstractNumId="30" w15:restartNumberingAfterBreak="0">
+  <w:abstractNum w:abstractNumId="30">
     <w:nsid w:val="66DD7D1A"/>
     <w:multiLevelType w:val="hybridMultilevel"/>
     <w:tmpl w:val="247E7336"/>
@@ -10320,7 +9982,7 @@
       </w:pPr>
     </w:lvl>
   </w:abstractNum>
-  <w:abstractNum w:abstractNumId="31" w15:restartNumberingAfterBreak="0">
+  <w:abstractNum w:abstractNumId="31">
     <w:nsid w:val="69D60B97"/>
     <w:multiLevelType w:val="hybridMultilevel"/>
     <w:tmpl w:val="9BB0364A"/>
@@ -10406,7 +10068,7 @@
       </w:pPr>
     </w:lvl>
   </w:abstractNum>
-  <w:abstractNum w:abstractNumId="32" w15:restartNumberingAfterBreak="0">
+  <w:abstractNum w:abstractNumId="32">
     <w:nsid w:val="6C402C58"/>
     <w:multiLevelType w:val="hybridMultilevel"/>
     <w:tmpl w:val="9A1CA078"/>
@@ -10551,7 +10213,7 @@
       </w:rPr>
     </w:lvl>
   </w:abstractNum>
-  <w:abstractNum w:abstractNumId="33" w15:restartNumberingAfterBreak="0">
+  <w:abstractNum w:abstractNumId="33">
     <w:nsid w:val="6CD32DA8"/>
     <w:multiLevelType w:val="singleLevel"/>
     <w:tmpl w:val="166470C2"/>
@@ -10577,7 +10239,7 @@
       </w:rPr>
     </w:lvl>
   </w:abstractNum>
-  <w:abstractNum w:abstractNumId="34" w15:restartNumberingAfterBreak="0">
+  <w:abstractNum w:abstractNumId="34">
     <w:nsid w:val="6EB97E49"/>
     <w:multiLevelType w:val="hybridMultilevel"/>
     <w:tmpl w:val="61043FE6"/>
@@ -10663,7 +10325,7 @@
       </w:pPr>
     </w:lvl>
   </w:abstractNum>
-  <w:abstractNum w:abstractNumId="35" w15:restartNumberingAfterBreak="0">
+  <w:abstractNum w:abstractNumId="35">
     <w:nsid w:val="734202F7"/>
     <w:multiLevelType w:val="hybridMultilevel"/>
     <w:tmpl w:val="31108D92"/>
@@ -11670,6 +11332,7 @@
     <w:basedOn w:val="TableNormal"/>
     <w:rsid w:val="00080C7D"/>
     <w:tblPr>
+      <w:tblInd w:w="0" w:type="dxa"/>
       <w:tblBorders>
         <w:top w:val="single" w:sz="4" w:space="0" w:color="auto"/>
         <w:left w:val="single" w:sz="4" w:space="0" w:color="auto"/>
@@ -11678,6 +11341,12 @@
         <w:insideH w:val="single" w:sz="4" w:space="0" w:color="auto"/>
         <w:insideV w:val="single" w:sz="4" w:space="0" w:color="auto"/>
       </w:tblBorders>
+      <w:tblCellMar>
+        <w:top w:w="0" w:type="dxa"/>
+        <w:left w:w="108" w:type="dxa"/>
+        <w:bottom w:w="0" w:type="dxa"/>
+        <w:right w:w="108" w:type="dxa"/>
+      </w:tblCellMar>
     </w:tblPr>
   </w:style>
   <w:style w:type="character" w:styleId="Hyperlink">
@@ -12269,7 +11938,7 @@
 </file>
 
 <file path=customXml/itemProps1.xml><?xml version="1.0" encoding="utf-8"?>
-<ds:datastoreItem xmlns:ds="http://schemas.openxmlformats.org/officeDocument/2006/customXml" ds:itemID="{ACBF75B0-ADF2-4A4C-B509-1B4FEA4649A7}">
+<ds:datastoreItem xmlns:ds="http://schemas.openxmlformats.org/officeDocument/2006/customXml" ds:itemID="{2678F1CD-F884-4CF4-AB28-776C4F35F134}">
   <ds:schemaRefs>
     <ds:schemaRef ds:uri="http://schemas.openxmlformats.org/officeDocument/2006/bibliography"/>
   </ds:schemaRefs>

</xml_diff>